<commit_message>
update version strings and documentation
</commit_message>
<xml_diff>
--- a/Documentation/Integration Guide - Yotpo.docx
+++ b/Documentation/Integration Guide - Yotpo.docx
@@ -8793,12 +8793,12 @@
             <wp:extent cx="6226810" cy="6350"/>
             <wp:effectExtent b="0" l="0" r="0" t="0"/>
             <wp:wrapNone/>
-            <wp:docPr id="21" name="image9.jpg"/>
+            <wp:docPr id="21" name="image21.jpg"/>
             <a:graphic>
               <a:graphicData uri="http://schemas.openxmlformats.org/drawingml/2006/picture">
                 <pic:pic>
                   <pic:nvPicPr>
-                    <pic:cNvPr id="0" name="image9.jpg"/>
+                    <pic:cNvPr id="0" name="image21.jpg"/>
                     <pic:cNvPicPr preferRelativeResize="0"/>
                   </pic:nvPicPr>
                   <pic:blipFill>
@@ -11049,12 +11049,12 @@
           <wp:inline distB="0" distT="0" distL="0" distR="0">
             <wp:extent cx="6591300" cy="1594485"/>
             <wp:effectExtent b="0" l="0" r="0" t="0"/>
-            <wp:docPr id="23" name="image11.png"/>
+            <wp:docPr id="23" name="image16.png"/>
             <a:graphic>
               <a:graphicData uri="http://schemas.openxmlformats.org/drawingml/2006/picture">
                 <pic:pic>
                   <pic:nvPicPr>
-                    <pic:cNvPr id="0" name="image11.png"/>
+                    <pic:cNvPr id="0" name="image16.png"/>
                     <pic:cNvPicPr preferRelativeResize="0"/>
                   </pic:nvPicPr>
                   <pic:blipFill>
@@ -11293,12 +11293,12 @@
           <wp:inline distB="0" distT="0" distL="0" distR="0">
             <wp:extent cx="6426520" cy="2783958"/>
             <wp:effectExtent b="0" l="0" r="0" t="0"/>
-            <wp:docPr id="22" name="image5.png"/>
+            <wp:docPr id="22" name="image25.png"/>
             <a:graphic>
               <a:graphicData uri="http://schemas.openxmlformats.org/drawingml/2006/picture">
                 <pic:pic>
                   <pic:nvPicPr>
-                    <pic:cNvPr id="0" name="image5.png"/>
+                    <pic:cNvPr id="0" name="image25.png"/>
                     <pic:cNvPicPr preferRelativeResize="0"/>
                   </pic:nvPicPr>
                   <pic:blipFill>
@@ -15621,12 +15621,12 @@
                 <wp:inline distB="0" distT="0" distL="0" distR="0">
                   <wp:extent cx="5488648" cy="2437108"/>
                   <wp:effectExtent b="0" l="0" r="0" t="0"/>
-                  <wp:docPr id="25" name="image10.png"/>
+                  <wp:docPr id="25" name="image18.png"/>
                   <a:graphic>
                     <a:graphicData uri="http://schemas.openxmlformats.org/drawingml/2006/picture">
                       <pic:pic>
                         <pic:nvPicPr>
-                          <pic:cNvPr id="0" name="image10.png"/>
+                          <pic:cNvPr id="0" name="image18.png"/>
                           <pic:cNvPicPr preferRelativeResize="0"/>
                         </pic:nvPicPr>
                         <pic:blipFill>
@@ -15822,12 +15822,12 @@
                 <wp:inline distB="0" distT="0" distL="0" distR="0">
                   <wp:extent cx="5961921" cy="1956865"/>
                   <wp:effectExtent b="0" l="0" r="0" t="0"/>
-                  <wp:docPr id="24" name="image16.png"/>
+                  <wp:docPr id="24" name="image19.png"/>
                   <a:graphic>
                     <a:graphicData uri="http://schemas.openxmlformats.org/drawingml/2006/picture">
                       <pic:pic>
                         <pic:nvPicPr>
-                          <pic:cNvPr id="0" name="image16.png"/>
+                          <pic:cNvPr id="0" name="image19.png"/>
                           <pic:cNvPicPr preferRelativeResize="0"/>
                         </pic:nvPicPr>
                         <pic:blipFill>
@@ -16052,12 +16052,12 @@
                 <wp:inline distB="0" distT="0" distL="0" distR="0">
                   <wp:extent cx="5749290" cy="2360295"/>
                   <wp:effectExtent b="0" l="0" r="0" t="0"/>
-                  <wp:docPr id="27" name="image18.png"/>
+                  <wp:docPr id="27" name="image23.png"/>
                   <a:graphic>
                     <a:graphicData uri="http://schemas.openxmlformats.org/drawingml/2006/picture">
                       <pic:pic>
                         <pic:nvPicPr>
-                          <pic:cNvPr id="0" name="image18.png"/>
+                          <pic:cNvPr id="0" name="image23.png"/>
                           <pic:cNvPicPr preferRelativeResize="0"/>
                         </pic:nvPicPr>
                         <pic:blipFill>
@@ -16220,12 +16220,12 @@
           <wp:inline distB="0" distT="0" distL="0" distR="0">
             <wp:extent cx="5834221" cy="2641137"/>
             <wp:effectExtent b="0" l="0" r="0" t="0"/>
-            <wp:docPr id="26" name="image14.png"/>
+            <wp:docPr id="26" name="image20.png"/>
             <a:graphic>
               <a:graphicData uri="http://schemas.openxmlformats.org/drawingml/2006/picture">
                 <pic:pic>
                   <pic:nvPicPr>
-                    <pic:cNvPr id="0" name="image14.png"/>
+                    <pic:cNvPr id="0" name="image20.png"/>
                     <pic:cNvPicPr preferRelativeResize="0"/>
                   </pic:nvPicPr>
                   <pic:blipFill>
@@ -19768,12 +19768,12 @@
                 <wp:extent cx="6416040" cy="269875"/>
                 <wp:effectExtent b="0" l="0" r="0" t="0"/>
                 <wp:wrapSquare wrapText="bothSides" distB="0" distT="0" distL="114300" distR="114300"/>
-                <wp:docPr id="9" name="image35.png"/>
+                <wp:docPr id="9" name="image34.png"/>
                 <a:graphic>
                   <a:graphicData uri="http://schemas.openxmlformats.org/drawingml/2006/picture">
                     <pic:pic>
                       <pic:nvPicPr>
-                        <pic:cNvPr id="0" name="image35.png"/>
+                        <pic:cNvPr id="0" name="image34.png"/>
                         <pic:cNvPicPr preferRelativeResize="0"/>
                       </pic:nvPicPr>
                       <pic:blipFill>
@@ -20205,12 +20205,12 @@
                 <wp:extent cx="6369685" cy="249555"/>
                 <wp:effectExtent b="0" l="0" r="0" t="0"/>
                 <wp:wrapSquare wrapText="bothSides" distB="0" distT="0" distL="114300" distR="114300"/>
-                <wp:docPr id="10" name="image36.png"/>
+                <wp:docPr id="10" name="image35.png"/>
                 <a:graphic>
                   <a:graphicData uri="http://schemas.openxmlformats.org/drawingml/2006/picture">
                     <pic:pic>
                       <pic:nvPicPr>
-                        <pic:cNvPr id="0" name="image36.png"/>
+                        <pic:cNvPr id="0" name="image35.png"/>
                         <pic:cNvPicPr preferRelativeResize="0"/>
                       </pic:nvPicPr>
                       <pic:blipFill>
@@ -20633,12 +20633,12 @@
                 <wp:extent cx="6383020" cy="242570"/>
                 <wp:effectExtent b="0" l="0" r="0" t="0"/>
                 <wp:wrapSquare wrapText="bothSides" distB="0" distT="0" distL="114300" distR="114300"/>
-                <wp:docPr id="1" name="image25.png"/>
+                <wp:docPr id="1" name="image5.png"/>
                 <a:graphic>
                   <a:graphicData uri="http://schemas.openxmlformats.org/drawingml/2006/picture">
                     <pic:pic>
                       <pic:nvPicPr>
-                        <pic:cNvPr id="0" name="image25.png"/>
+                        <pic:cNvPr id="0" name="image5.png"/>
                         <pic:cNvPicPr preferRelativeResize="0"/>
                       </pic:nvPicPr>
                       <pic:blipFill>
@@ -20941,12 +20941,12 @@
                 <wp:extent cx="6339840" cy="314325"/>
                 <wp:effectExtent b="0" l="0" r="0" t="0"/>
                 <wp:wrapSquare wrapText="bothSides" distB="0" distT="0" distL="114300" distR="114300"/>
-                <wp:docPr id="3" name="image27.png"/>
+                <wp:docPr id="3" name="image8.png"/>
                 <a:graphic>
                   <a:graphicData uri="http://schemas.openxmlformats.org/drawingml/2006/picture">
                     <pic:pic>
                       <pic:nvPicPr>
-                        <pic:cNvPr id="0" name="image27.png"/>
+                        <pic:cNvPr id="0" name="image8.png"/>
                         <pic:cNvPicPr preferRelativeResize="0"/>
                       </pic:nvPicPr>
                       <pic:blipFill>
@@ -21460,12 +21460,12 @@
                 <wp:extent cx="6339840" cy="304800"/>
                 <wp:effectExtent b="0" l="0" r="0" t="0"/>
                 <wp:wrapSquare wrapText="bothSides" distB="0" distT="0" distL="114300" distR="114300"/>
-                <wp:docPr id="8" name="image33.png"/>
+                <wp:docPr id="8" name="image14.png"/>
                 <a:graphic>
                   <a:graphicData uri="http://schemas.openxmlformats.org/drawingml/2006/picture">
                     <pic:pic>
                       <pic:nvPicPr>
-                        <pic:cNvPr id="0" name="image33.png"/>
+                        <pic:cNvPr id="0" name="image14.png"/>
                         <pic:cNvPicPr preferRelativeResize="0"/>
                       </pic:nvPicPr>
                       <pic:blipFill>
@@ -21838,12 +21838,12 @@
                 <wp:extent cx="6339840" cy="304800"/>
                 <wp:effectExtent b="0" l="0" r="0" t="0"/>
                 <wp:wrapSquare wrapText="bothSides" distB="0" distT="0" distL="114300" distR="114300"/>
-                <wp:docPr id="6" name="image30.png"/>
+                <wp:docPr id="6" name="image12.png"/>
                 <a:graphic>
                   <a:graphicData uri="http://schemas.openxmlformats.org/drawingml/2006/picture">
                     <pic:pic>
                       <pic:nvPicPr>
-                        <pic:cNvPr id="0" name="image30.png"/>
+                        <pic:cNvPr id="0" name="image12.png"/>
                         <pic:cNvPicPr preferRelativeResize="0"/>
                       </pic:nvPicPr>
                       <pic:blipFill>
@@ -22179,12 +22179,12 @@
           <wp:inline distB="0" distT="0" distL="0" distR="0">
             <wp:extent cx="6103346" cy="4091829"/>
             <wp:effectExtent b="0" l="0" r="0" t="0"/>
-            <wp:docPr id="30" name="image13.png"/>
+            <wp:docPr id="30" name="image22.png"/>
             <a:graphic>
               <a:graphicData uri="http://schemas.openxmlformats.org/drawingml/2006/picture">
                 <pic:pic>
                   <pic:nvPicPr>
-                    <pic:cNvPr id="0" name="image13.png"/>
+                    <pic:cNvPr id="0" name="image22.png"/>
                     <pic:cNvPicPr preferRelativeResize="0"/>
                   </pic:nvPicPr>
                   <pic:blipFill>
@@ -22250,12 +22250,12 @@
           <wp:inline distB="0" distT="0" distL="0" distR="0">
             <wp:extent cx="6102109" cy="3721816"/>
             <wp:effectExtent b="0" l="0" r="0" t="0"/>
-            <wp:docPr id="28" name="image12.png"/>
+            <wp:docPr id="28" name="image27.png"/>
             <a:graphic>
               <a:graphicData uri="http://schemas.openxmlformats.org/drawingml/2006/picture">
                 <pic:pic>
                   <pic:nvPicPr>
-                    <pic:cNvPr id="0" name="image12.png"/>
+                    <pic:cNvPr id="0" name="image27.png"/>
                     <pic:cNvPicPr preferRelativeResize="0"/>
                   </pic:nvPicPr>
                   <pic:blipFill>
@@ -22366,12 +22366,12 @@
           <wp:inline distB="0" distT="0" distL="0" distR="0">
             <wp:extent cx="6147443" cy="4178839"/>
             <wp:effectExtent b="0" l="0" r="0" t="0"/>
-            <wp:docPr id="29" name="image22.png"/>
+            <wp:docPr id="29" name="image26.png"/>
             <a:graphic>
               <a:graphicData uri="http://schemas.openxmlformats.org/drawingml/2006/picture">
                 <pic:pic>
                   <pic:nvPicPr>
-                    <pic:cNvPr id="0" name="image22.png"/>
+                    <pic:cNvPr id="0" name="image26.png"/>
                     <pic:cNvPicPr preferRelativeResize="0"/>
                   </pic:nvPicPr>
                   <pic:blipFill>
@@ -22421,12 +22421,12 @@
           <wp:inline distB="0" distT="0" distL="0" distR="0">
             <wp:extent cx="6128491" cy="1532123"/>
             <wp:effectExtent b="0" l="0" r="0" t="0"/>
-            <wp:docPr id="31" name="image24.png"/>
+            <wp:docPr id="31" name="image28.png"/>
             <a:graphic>
               <a:graphicData uri="http://schemas.openxmlformats.org/drawingml/2006/picture">
                 <pic:pic>
                   <pic:nvPicPr>
-                    <pic:cNvPr id="0" name="image24.png"/>
+                    <pic:cNvPr id="0" name="image28.png"/>
                     <pic:cNvPicPr preferRelativeResize="0"/>
                   </pic:nvPicPr>
                   <pic:blipFill>
@@ -22677,12 +22677,12 @@
           <wp:inline distB="0" distT="0" distL="0" distR="0">
             <wp:extent cx="5916562" cy="4144443"/>
             <wp:effectExtent b="0" l="0" r="0" t="0"/>
-            <wp:docPr id="32" name="image19.png"/>
+            <wp:docPr id="32" name="image29.png"/>
             <a:graphic>
               <a:graphicData uri="http://schemas.openxmlformats.org/drawingml/2006/picture">
                 <pic:pic>
                   <pic:nvPicPr>
-                    <pic:cNvPr id="0" name="image19.png"/>
+                    <pic:cNvPr id="0" name="image29.png"/>
                     <pic:cNvPicPr preferRelativeResize="0"/>
                   </pic:nvPicPr>
                   <pic:blipFill>
@@ -22908,12 +22908,12 @@
           <wp:inline distB="0" distT="0" distL="0" distR="0">
             <wp:extent cx="6169132" cy="2635254"/>
             <wp:effectExtent b="0" l="0" r="0" t="0"/>
-            <wp:docPr id="33" name="image21.png"/>
+            <wp:docPr id="33" name="image31.png"/>
             <a:graphic>
               <a:graphicData uri="http://schemas.openxmlformats.org/drawingml/2006/picture">
                 <pic:pic>
                   <pic:nvPicPr>
-                    <pic:cNvPr id="0" name="image21.png"/>
+                    <pic:cNvPr id="0" name="image31.png"/>
                     <pic:cNvPicPr preferRelativeResize="0"/>
                   </pic:nvPicPr>
                   <pic:blipFill>
@@ -23146,12 +23146,12 @@
           <wp:inline distB="0" distT="0" distL="0" distR="0">
             <wp:extent cx="6169132" cy="2635254"/>
             <wp:effectExtent b="0" l="0" r="0" t="0"/>
-            <wp:docPr id="34" name="image21.png"/>
+            <wp:docPr id="34" name="image31.png"/>
             <a:graphic>
               <a:graphicData uri="http://schemas.openxmlformats.org/drawingml/2006/picture">
                 <pic:pic>
                   <pic:nvPicPr>
-                    <pic:cNvPr id="0" name="image21.png"/>
+                    <pic:cNvPr id="0" name="image31.png"/>
                     <pic:cNvPicPr preferRelativeResize="0"/>
                   </pic:nvPicPr>
                   <pic:blipFill>
@@ -23392,12 +23392,12 @@
           <wp:inline distB="0" distT="0" distL="0" distR="0">
             <wp:extent cx="5821425" cy="4027888"/>
             <wp:effectExtent b="0" l="0" r="0" t="0"/>
-            <wp:docPr id="35" name="image20.png"/>
+            <wp:docPr id="35" name="image32.png"/>
             <a:graphic>
               <a:graphicData uri="http://schemas.openxmlformats.org/drawingml/2006/picture">
                 <pic:pic>
                   <pic:nvPicPr>
-                    <pic:cNvPr id="0" name="image20.png"/>
+                    <pic:cNvPr id="0" name="image32.png"/>
                     <pic:cNvPicPr preferRelativeResize="0"/>
                   </pic:nvPicPr>
                   <pic:blipFill>
@@ -29568,12 +29568,12 @@
                 <wp:inline distB="0" distT="0" distL="0" distR="0">
                   <wp:extent cx="6591300" cy="2286000"/>
                   <wp:effectExtent b="0" l="0" r="0" t="0"/>
-                  <wp:docPr id="36" name="image23.png"/>
+                  <wp:docPr id="36" name="image30.png"/>
                   <a:graphic>
                     <a:graphicData uri="http://schemas.openxmlformats.org/drawingml/2006/picture">
                       <pic:pic>
                         <pic:nvPicPr>
-                          <pic:cNvPr id="0" name="image23.png"/>
+                          <pic:cNvPr id="0" name="image30.png"/>
                           <pic:cNvPicPr preferRelativeResize="0"/>
                         </pic:nvPicPr>
                         <pic:blipFill>
@@ -29676,12 +29676,12 @@
                 <wp:inline distB="0" distT="0" distL="0" distR="0">
                   <wp:extent cx="6591300" cy="2106930"/>
                   <wp:effectExtent b="0" l="0" r="0" t="0"/>
-                  <wp:docPr id="38" name="image31.png"/>
+                  <wp:docPr id="38" name="image36.png"/>
                   <a:graphic>
                     <a:graphicData uri="http://schemas.openxmlformats.org/drawingml/2006/picture">
                       <pic:pic>
                         <pic:nvPicPr>
-                          <pic:cNvPr id="0" name="image31.png"/>
+                          <pic:cNvPr id="0" name="image36.png"/>
                           <pic:cNvPicPr preferRelativeResize="0"/>
                         </pic:nvPicPr>
                         <pic:blipFill>
@@ -31130,12 +31130,12 @@
                 <wp:inline distB="0" distT="0" distL="0" distR="0">
                   <wp:extent cx="6506340" cy="1640046"/>
                   <wp:effectExtent b="0" l="0" r="0" t="0"/>
-                  <wp:docPr descr="C:\Users\Innovadel Tech\Desktop\yotpo screenshots\yotpo_conf_object.png" id="16" name="image8.png"/>
+                  <wp:docPr descr="C:\Users\Innovadel Tech\Desktop\yotpo screenshots\yotpo_conf_object.png" id="16" name="image7.png"/>
                   <a:graphic>
                     <a:graphicData uri="http://schemas.openxmlformats.org/drawingml/2006/picture">
                       <pic:pic>
                         <pic:nvPicPr>
-                          <pic:cNvPr descr="C:\Users\Innovadel Tech\Desktop\yotpo screenshots\yotpo_conf_object.png" id="0" name="image8.png"/>
+                          <pic:cNvPr descr="C:\Users\Innovadel Tech\Desktop\yotpo screenshots\yotpo_conf_object.png" id="0" name="image7.png"/>
                           <pic:cNvPicPr preferRelativeResize="0"/>
                         </pic:nvPicPr>
                         <pic:blipFill>
@@ -31171,12 +31171,12 @@
                 <wp:inline distB="0" distT="0" distL="0" distR="0">
                   <wp:extent cx="6591300" cy="1901190"/>
                   <wp:effectExtent b="0" l="0" r="0" t="0"/>
-                  <wp:docPr id="17" name="image34.png"/>
+                  <wp:docPr id="17" name="image33.png"/>
                   <a:graphic>
                     <a:graphicData uri="http://schemas.openxmlformats.org/drawingml/2006/picture">
                       <pic:pic>
                         <pic:nvPicPr>
-                          <pic:cNvPr id="0" name="image34.png"/>
+                          <pic:cNvPr id="0" name="image33.png"/>
                           <pic:cNvPicPr preferRelativeResize="0"/>
                         </pic:nvPicPr>
                         <pic:blipFill>
@@ -31279,12 +31279,12 @@
                       <wp:extent cx="1028700" cy="173990"/>
                       <wp:effectExtent b="0" l="0" r="0" t="0"/>
                       <wp:wrapNone/>
-                      <wp:docPr id="4" name="image28.png"/>
+                      <wp:docPr id="4" name="image10.png"/>
                       <a:graphic>
                         <a:graphicData uri="http://schemas.openxmlformats.org/drawingml/2006/picture">
                           <pic:pic>
                             <pic:nvPicPr>
-                              <pic:cNvPr id="0" name="image28.png"/>
+                              <pic:cNvPr id="0" name="image10.png"/>
                               <pic:cNvPicPr preferRelativeResize="0"/>
                             </pic:nvPicPr>
                             <pic:blipFill>
@@ -31384,12 +31384,12 @@
                       <wp:extent cx="327025" cy="173990"/>
                       <wp:effectExtent b="0" l="0" r="0" t="0"/>
                       <wp:wrapNone/>
-                      <wp:docPr id="2" name="image26.png"/>
+                      <wp:docPr id="2" name="image6.png"/>
                       <a:graphic>
                         <a:graphicData uri="http://schemas.openxmlformats.org/drawingml/2006/picture">
                           <pic:pic>
                             <pic:nvPicPr>
-                              <pic:cNvPr id="0" name="image26.png"/>
+                              <pic:cNvPr id="0" name="image6.png"/>
                               <pic:cNvPicPr preferRelativeResize="0"/>
                             </pic:nvPicPr>
                             <pic:blipFill>
@@ -32741,12 +32741,12 @@
                       <wp:extent cx="904815" cy="163422"/>
                       <wp:effectExtent b="0" l="0" r="0" t="0"/>
                       <wp:wrapNone/>
-                      <wp:docPr id="7" name="image32.png"/>
+                      <wp:docPr id="7" name="image13.png"/>
                       <a:graphic>
                         <a:graphicData uri="http://schemas.openxmlformats.org/drawingml/2006/picture">
                           <pic:pic>
                             <pic:nvPicPr>
-                              <pic:cNvPr id="0" name="image32.png"/>
+                              <pic:cNvPr id="0" name="image13.png"/>
                               <pic:cNvPicPr preferRelativeResize="0"/>
                             </pic:nvPicPr>
                             <pic:blipFill>
@@ -32846,12 +32846,12 @@
                       <wp:extent cx="270510" cy="171450"/>
                       <wp:effectExtent b="0" l="0" r="0" t="0"/>
                       <wp:wrapNone/>
-                      <wp:docPr id="5" name="image29.png"/>
+                      <wp:docPr id="5" name="image11.png"/>
                       <a:graphic>
                         <a:graphicData uri="http://schemas.openxmlformats.org/drawingml/2006/picture">
                           <pic:pic>
                             <pic:nvPicPr>
-                              <pic:cNvPr id="0" name="image29.png"/>
+                              <pic:cNvPr id="0" name="image11.png"/>
                               <pic:cNvPicPr preferRelativeResize="0"/>
                             </pic:nvPicPr>
                             <pic:blipFill>
@@ -32895,12 +32895,12 @@
                 <wp:inline distB="0" distT="0" distL="0" distR="0">
                   <wp:extent cx="6370320" cy="1689100"/>
                   <wp:effectExtent b="0" l="0" r="0" t="0"/>
-                  <wp:docPr descr="C:\Users\Innovadel Tech\Desktop\yotpo screenshots\yotpo_job_confg_attributes.png" id="19" name="image7.png"/>
+                  <wp:docPr descr="C:\Users\Innovadel Tech\Desktop\yotpo screenshots\yotpo_job_confg_attributes.png" id="19" name="image17.png"/>
                   <a:graphic>
                     <a:graphicData uri="http://schemas.openxmlformats.org/drawingml/2006/picture">
                       <pic:pic>
                         <pic:nvPicPr>
-                          <pic:cNvPr descr="C:\Users\Innovadel Tech\Desktop\yotpo screenshots\yotpo_job_confg_attributes.png" id="0" name="image7.png"/>
+                          <pic:cNvPr descr="C:\Users\Innovadel Tech\Desktop\yotpo screenshots\yotpo_job_confg_attributes.png" id="0" name="image17.png"/>
                           <pic:cNvPicPr preferRelativeResize="0"/>
                         </pic:nvPicPr>
                         <pic:blipFill>
@@ -32957,12 +32957,12 @@
                 <wp:inline distB="0" distT="0" distL="0" distR="0">
                   <wp:extent cx="6591300" cy="4683125"/>
                   <wp:effectExtent b="0" l="0" r="0" t="0"/>
-                  <wp:docPr descr="Graphical user interface, text, application, email&#10;&#10;Description automatically generated" id="20" name="image3.png"/>
+                  <wp:docPr descr="Graphical user interface, text, application, email&#10;&#10;Description automatically generated" id="20" name="image24.png"/>
                   <a:graphic>
                     <a:graphicData uri="http://schemas.openxmlformats.org/drawingml/2006/picture">
                       <pic:pic>
                         <pic:nvPicPr>
-                          <pic:cNvPr descr="Graphical user interface, text, application, email&#10;&#10;Description automatically generated" id="0" name="image3.png"/>
+                          <pic:cNvPr descr="Graphical user interface, text, application, email&#10;&#10;Description automatically generated" id="0" name="image24.png"/>
                           <pic:cNvPicPr preferRelativeResize="0"/>
                         </pic:nvPicPr>
                         <pic:blipFill>
@@ -33689,12 +33689,12 @@
             <wp:extent cx="6339840" cy="6350"/>
             <wp:effectExtent b="0" l="0" r="0" t="0"/>
             <wp:wrapNone/>
-            <wp:docPr id="13" name="image6.jpg"/>
+            <wp:docPr id="13" name="image3.jpg"/>
             <a:graphic>
               <a:graphicData uri="http://schemas.openxmlformats.org/drawingml/2006/picture">
                 <pic:pic>
                   <pic:nvPicPr>
-                    <pic:cNvPr id="0" name="image6.jpg"/>
+                    <pic:cNvPr id="0" name="image3.jpg"/>
                     <pic:cNvPicPr preferRelativeResize="0"/>
                   </pic:nvPicPr>
                   <pic:blipFill>
@@ -36978,6 +36978,171 @@
           </w:p>
         </w:tc>
       </w:tr>
+      <w:tr>
+        <w:trPr>
+          <w:cantSplit w:val="0"/>
+          <w:tblHeader w:val="0"/>
+        </w:trPr>
+        <w:tc>
+          <w:tcPr>
+            <w:tcBorders>
+              <w:top w:color="000000" w:space="0" w:sz="4" w:val="single"/>
+              <w:left w:color="000000" w:space="0" w:sz="4" w:val="single"/>
+              <w:bottom w:color="000000" w:space="0" w:sz="4" w:val="single"/>
+            </w:tcBorders>
+            <w:shd w:fill="auto" w:val="clear"/>
+          </w:tcPr>
+          <w:p>
+            <w:pPr>
+              <w:keepNext w:val="0"/>
+              <w:keepLines w:val="0"/>
+              <w:pageBreakBefore w:val="0"/>
+              <w:widowControl w:val="1"/>
+              <w:pBdr>
+                <w:top w:space="0" w:sz="0" w:val="nil"/>
+                <w:left w:space="0" w:sz="0" w:val="nil"/>
+                <w:bottom w:space="0" w:sz="0" w:val="nil"/>
+                <w:right w:space="0" w:sz="0" w:val="nil"/>
+                <w:between w:space="0" w:sz="0" w:val="nil"/>
+              </w:pBdr>
+              <w:shd w:fill="auto" w:val="clear"/>
+              <w:spacing w:after="120" w:before="0" w:line="288" w:lineRule="auto"/>
+              <w:ind w:left="0" w:right="0" w:firstLine="0"/>
+              <w:jc w:val="left"/>
+              <w:rPr>
+                <w:rFonts w:ascii="Cambria" w:cs="Cambria" w:eastAsia="Cambria" w:hAnsi="Cambria"/>
+                <w:b w:val="1"/>
+              </w:rPr>
+            </w:pPr>
+            <w:r>
+              <w:rPr>
+                <w:rFonts w:ascii="Cambria" w:cs="Cambria" w:eastAsia="Cambria" w:hAnsi="Cambria"/>
+                <w:b w:val="1"/>
+                <w:rtl w:val="0"/>
+              </w:rPr>
+              <w:t xml:space="preserve">21.5.2</w:t>
+            </w:r>
+          </w:p>
+        </w:tc>
+        <w:tc>
+          <w:tcPr>
+            <w:tcBorders>
+              <w:top w:color="000000" w:space="0" w:sz="4" w:val="single"/>
+              <w:left w:color="000000" w:space="0" w:sz="4" w:val="single"/>
+              <w:bottom w:color="000000" w:space="0" w:sz="4" w:val="single"/>
+            </w:tcBorders>
+            <w:shd w:fill="auto" w:val="clear"/>
+          </w:tcPr>
+          <w:p>
+            <w:pPr>
+              <w:keepNext w:val="0"/>
+              <w:keepLines w:val="0"/>
+              <w:pageBreakBefore w:val="0"/>
+              <w:widowControl w:val="1"/>
+              <w:pBdr>
+                <w:top w:space="0" w:sz="0" w:val="nil"/>
+                <w:left w:space="0" w:sz="0" w:val="nil"/>
+                <w:bottom w:space="0" w:sz="0" w:val="nil"/>
+                <w:right w:space="0" w:sz="0" w:val="nil"/>
+                <w:between w:space="0" w:sz="0" w:val="nil"/>
+              </w:pBdr>
+              <w:shd w:fill="auto" w:val="clear"/>
+              <w:spacing w:after="120" w:before="0" w:line="288" w:lineRule="auto"/>
+              <w:ind w:left="0" w:right="0" w:firstLine="0"/>
+              <w:jc w:val="left"/>
+              <w:rPr>
+                <w:rFonts w:ascii="Cambria" w:cs="Cambria" w:eastAsia="Cambria" w:hAnsi="Cambria"/>
+              </w:rPr>
+            </w:pPr>
+            <w:r>
+              <w:rPr>
+                <w:rFonts w:ascii="Cambria" w:cs="Cambria" w:eastAsia="Cambria" w:hAnsi="Cambria"/>
+                <w:rtl w:val="0"/>
+              </w:rPr>
+              <w:t xml:space="preserve">01/02/24</w:t>
+            </w:r>
+          </w:p>
+        </w:tc>
+        <w:tc>
+          <w:tcPr>
+            <w:tcBorders>
+              <w:top w:color="000000" w:space="0" w:sz="4" w:val="single"/>
+              <w:left w:color="000000" w:space="0" w:sz="4" w:val="single"/>
+              <w:bottom w:color="000000" w:space="0" w:sz="4" w:val="single"/>
+              <w:right w:color="000000" w:space="0" w:sz="4" w:val="single"/>
+            </w:tcBorders>
+            <w:shd w:fill="auto" w:val="clear"/>
+          </w:tcPr>
+          <w:p>
+            <w:pPr>
+              <w:keepNext w:val="0"/>
+              <w:keepLines w:val="0"/>
+              <w:pageBreakBefore w:val="0"/>
+              <w:widowControl w:val="1"/>
+              <w:numPr>
+                <w:ilvl w:val="0"/>
+                <w:numId w:val="13"/>
+              </w:numPr>
+              <w:pBdr>
+                <w:top w:space="0" w:sz="0" w:val="nil"/>
+                <w:left w:space="0" w:sz="0" w:val="nil"/>
+                <w:bottom w:space="0" w:sz="0" w:val="nil"/>
+                <w:right w:space="0" w:sz="0" w:val="nil"/>
+                <w:between w:space="0" w:sz="0" w:val="nil"/>
+              </w:pBdr>
+              <w:shd w:fill="auto" w:val="clear"/>
+              <w:spacing w:after="0" w:afterAutospacing="0" w:before="0" w:line="288" w:lineRule="auto"/>
+              <w:ind w:left="720" w:right="0" w:hanging="360"/>
+              <w:jc w:val="left"/>
+              <w:rPr>
+                <w:rFonts w:ascii="Cambria" w:cs="Cambria" w:eastAsia="Cambria" w:hAnsi="Cambria"/>
+                <w:u w:val="none"/>
+              </w:rPr>
+            </w:pPr>
+            <w:r>
+              <w:rPr>
+                <w:rFonts w:ascii="Cambria" w:cs="Cambria" w:eastAsia="Cambria" w:hAnsi="Cambria"/>
+                <w:rtl w:val="0"/>
+              </w:rPr>
+              <w:t xml:space="preserve">Adjust escape() function to guard against undefined regex strings, so that the functionality remains the same across compatibility modes.</w:t>
+            </w:r>
+          </w:p>
+          <w:p>
+            <w:pPr>
+              <w:keepNext w:val="0"/>
+              <w:keepLines w:val="0"/>
+              <w:pageBreakBefore w:val="0"/>
+              <w:widowControl w:val="1"/>
+              <w:numPr>
+                <w:ilvl w:val="0"/>
+                <w:numId w:val="13"/>
+              </w:numPr>
+              <w:pBdr>
+                <w:top w:space="0" w:sz="0" w:val="nil"/>
+                <w:left w:space="0" w:sz="0" w:val="nil"/>
+                <w:bottom w:space="0" w:sz="0" w:val="nil"/>
+                <w:right w:space="0" w:sz="0" w:val="nil"/>
+                <w:between w:space="0" w:sz="0" w:val="nil"/>
+              </w:pBdr>
+              <w:shd w:fill="auto" w:val="clear"/>
+              <w:spacing w:after="120" w:before="0" w:line="288" w:lineRule="auto"/>
+              <w:ind w:left="720" w:right="0" w:hanging="360"/>
+              <w:jc w:val="left"/>
+              <w:rPr>
+                <w:rFonts w:ascii="Cambria" w:cs="Cambria" w:eastAsia="Cambria" w:hAnsi="Cambria"/>
+                <w:u w:val="none"/>
+              </w:rPr>
+            </w:pPr>
+            <w:r>
+              <w:rPr>
+                <w:rFonts w:ascii="Cambria" w:cs="Cambria" w:eastAsia="Cambria" w:hAnsi="Cambria"/>
+                <w:rtl w:val="0"/>
+              </w:rPr>
+              <w:t xml:space="preserve">Add missing regex strings</w:t>
+            </w:r>
+          </w:p>
+        </w:tc>
+      </w:tr>
     </w:tbl>
     <w:p>
       <w:pPr>
@@ -37117,12 +37282,12 @@
             <wp:extent cx="6559550" cy="6350"/>
             <wp:effectExtent b="0" l="0" r="0" t="0"/>
             <wp:wrapNone/>
-            <wp:docPr id="11" name="image17.jpg"/>
+            <wp:docPr id="11" name="image9.jpg"/>
             <a:graphic>
               <a:graphicData uri="http://schemas.openxmlformats.org/drawingml/2006/picture">
                 <pic:pic>
                   <pic:nvPicPr>
-                    <pic:cNvPr id="0" name="image17.jpg"/>
+                    <pic:cNvPr id="0" name="image9.jpg"/>
                     <pic:cNvPicPr preferRelativeResize="0"/>
                   </pic:nvPicPr>
                   <pic:blipFill>
@@ -38328,6 +38493,116 @@
       </w:pPr>
       <w:rPr>
         <w:rFonts w:ascii="Noto Sans Symbols" w:cs="Noto Sans Symbols" w:eastAsia="Noto Sans Symbols" w:hAnsi="Noto Sans Symbols"/>
+      </w:rPr>
+    </w:lvl>
+  </w:abstractNum>
+  <w:abstractNum w:abstractNumId="13">
+    <w:lvl w:ilvl="0">
+      <w:start w:val="1"/>
+      <w:numFmt w:val="decimal"/>
+      <w:lvlText w:val="%1."/>
+      <w:lvlJc w:val="left"/>
+      <w:pPr>
+        <w:ind w:left="720" w:hanging="360"/>
+      </w:pPr>
+      <w:rPr>
+        <w:u w:val="none"/>
+      </w:rPr>
+    </w:lvl>
+    <w:lvl w:ilvl="1">
+      <w:start w:val="1"/>
+      <w:numFmt w:val="lowerLetter"/>
+      <w:lvlText w:val="%2."/>
+      <w:lvlJc w:val="left"/>
+      <w:pPr>
+        <w:ind w:left="1440" w:hanging="360"/>
+      </w:pPr>
+      <w:rPr>
+        <w:u w:val="none"/>
+      </w:rPr>
+    </w:lvl>
+    <w:lvl w:ilvl="2">
+      <w:start w:val="1"/>
+      <w:numFmt w:val="lowerRoman"/>
+      <w:lvlText w:val="%3."/>
+      <w:lvlJc w:val="right"/>
+      <w:pPr>
+        <w:ind w:left="2160" w:hanging="360"/>
+      </w:pPr>
+      <w:rPr>
+        <w:u w:val="none"/>
+      </w:rPr>
+    </w:lvl>
+    <w:lvl w:ilvl="3">
+      <w:start w:val="1"/>
+      <w:numFmt w:val="decimal"/>
+      <w:lvlText w:val="%4."/>
+      <w:lvlJc w:val="left"/>
+      <w:pPr>
+        <w:ind w:left="2880" w:hanging="360"/>
+      </w:pPr>
+      <w:rPr>
+        <w:u w:val="none"/>
+      </w:rPr>
+    </w:lvl>
+    <w:lvl w:ilvl="4">
+      <w:start w:val="1"/>
+      <w:numFmt w:val="lowerLetter"/>
+      <w:lvlText w:val="%5."/>
+      <w:lvlJc w:val="left"/>
+      <w:pPr>
+        <w:ind w:left="3600" w:hanging="360"/>
+      </w:pPr>
+      <w:rPr>
+        <w:u w:val="none"/>
+      </w:rPr>
+    </w:lvl>
+    <w:lvl w:ilvl="5">
+      <w:start w:val="1"/>
+      <w:numFmt w:val="lowerRoman"/>
+      <w:lvlText w:val="%6."/>
+      <w:lvlJc w:val="right"/>
+      <w:pPr>
+        <w:ind w:left="4320" w:hanging="360"/>
+      </w:pPr>
+      <w:rPr>
+        <w:u w:val="none"/>
+      </w:rPr>
+    </w:lvl>
+    <w:lvl w:ilvl="6">
+      <w:start w:val="1"/>
+      <w:numFmt w:val="decimal"/>
+      <w:lvlText w:val="%7."/>
+      <w:lvlJc w:val="left"/>
+      <w:pPr>
+        <w:ind w:left="5040" w:hanging="360"/>
+      </w:pPr>
+      <w:rPr>
+        <w:u w:val="none"/>
+      </w:rPr>
+    </w:lvl>
+    <w:lvl w:ilvl="7">
+      <w:start w:val="1"/>
+      <w:numFmt w:val="lowerLetter"/>
+      <w:lvlText w:val="%8."/>
+      <w:lvlJc w:val="left"/>
+      <w:pPr>
+        <w:ind w:left="5760" w:hanging="360"/>
+      </w:pPr>
+      <w:rPr>
+        <w:u w:val="none"/>
+      </w:rPr>
+    </w:lvl>
+    <w:lvl w:ilvl="8">
+      <w:start w:val="1"/>
+      <w:numFmt w:val="lowerRoman"/>
+      <w:lvlText w:val="%9."/>
+      <w:lvlJc w:val="right"/>
+      <w:pPr>
+        <w:ind w:left="6480" w:hanging="360"/>
+      </w:pPr>
+      <w:rPr>
+        <w:u w:val="none"/>
       </w:rPr>
     </w:lvl>
   </w:abstractNum>
@@ -38366,6 +38641,9 @@
   </w:num>
   <w:num w:numId="12">
     <w:abstractNumId w:val="12"/>
+  </w:num>
+  <w:num w:numId="13">
+    <w:abstractNumId w:val="13"/>
   </w:num>
 </w:numbering>
 </file>

</xml_diff>

<commit_message>
Release 21.5.4 update version strings and documentation
</commit_message>
<xml_diff>
--- a/Documentation/Integration Guide - Yotpo.docx
+++ b/Documentation/Integration Guide - Yotpo.docx
@@ -27,12 +27,12 @@
             <wp:extent cx="1003935" cy="993140"/>
             <wp:effectExtent b="0" l="0" r="0" t="0"/>
             <wp:wrapNone/>
-            <wp:docPr id="14" name="image13.png"/>
+            <wp:docPr id="14" name="image1.png"/>
             <a:graphic>
               <a:graphicData uri="http://schemas.openxmlformats.org/drawingml/2006/picture">
                 <pic:pic>
                   <pic:nvPicPr>
-                    <pic:cNvPr id="0" name="image13.png"/>
+                    <pic:cNvPr id="0" name="image1.png"/>
                     <pic:cNvPicPr preferRelativeResize="0"/>
                   </pic:nvPicPr>
                   <pic:blipFill>
@@ -312,7 +312,17 @@
                 <w:szCs w:val="24"/>
                 <w:rtl w:val="0"/>
               </w:rPr>
-              <w:t xml:space="preserve">Yotpo Link Version 21.5.0</w:t>
+              <w:t xml:space="preserve">Yotpo Link Version 21.5.</w:t>
+            </w:r>
+            <w:r>
+              <w:rPr>
+                <w:b w:val="1"/>
+                <w:i w:val="1"/>
+                <w:sz w:val="24"/>
+                <w:szCs w:val="24"/>
+                <w:rtl w:val="0"/>
+              </w:rPr>
+              <w:t xml:space="preserve">4</w:t>
             </w:r>
             <w:r>
               <w:rPr>
@@ -8793,12 +8803,12 @@
             <wp:extent cx="6226810" cy="6350"/>
             <wp:effectExtent b="0" l="0" r="0" t="0"/>
             <wp:wrapNone/>
-            <wp:docPr id="21" name="image18.jpg"/>
+            <wp:docPr id="21" name="image9.jpg"/>
             <a:graphic>
               <a:graphicData uri="http://schemas.openxmlformats.org/drawingml/2006/picture">
                 <pic:pic>
                   <pic:nvPicPr>
-                    <pic:cNvPr id="0" name="image18.jpg"/>
+                    <pic:cNvPr id="0" name="image9.jpg"/>
                     <pic:cNvPicPr preferRelativeResize="0"/>
                   </pic:nvPicPr>
                   <pic:blipFill>
@@ -11049,12 +11059,12 @@
           <wp:inline distB="0" distT="0" distL="0" distR="0">
             <wp:extent cx="6591300" cy="1594485"/>
             <wp:effectExtent b="0" l="0" r="0" t="0"/>
-            <wp:docPr id="23" name="image16.png"/>
+            <wp:docPr id="23" name="image6.png"/>
             <a:graphic>
               <a:graphicData uri="http://schemas.openxmlformats.org/drawingml/2006/picture">
                 <pic:pic>
                   <pic:nvPicPr>
-                    <pic:cNvPr id="0" name="image16.png"/>
+                    <pic:cNvPr id="0" name="image6.png"/>
                     <pic:cNvPicPr preferRelativeResize="0"/>
                   </pic:nvPicPr>
                   <pic:blipFill>
@@ -11293,12 +11303,12 @@
           <wp:inline distB="0" distT="0" distL="0" distR="0">
             <wp:extent cx="6426520" cy="2783958"/>
             <wp:effectExtent b="0" l="0" r="0" t="0"/>
-            <wp:docPr id="22" name="image26.png"/>
+            <wp:docPr id="22" name="image11.png"/>
             <a:graphic>
               <a:graphicData uri="http://schemas.openxmlformats.org/drawingml/2006/picture">
                 <pic:pic>
                   <pic:nvPicPr>
-                    <pic:cNvPr id="0" name="image26.png"/>
+                    <pic:cNvPr id="0" name="image11.png"/>
                     <pic:cNvPicPr preferRelativeResize="0"/>
                   </pic:nvPicPr>
                   <pic:blipFill>
@@ -15621,12 +15631,12 @@
                 <wp:inline distB="0" distT="0" distL="0" distR="0">
                   <wp:extent cx="5488648" cy="2437108"/>
                   <wp:effectExtent b="0" l="0" r="0" t="0"/>
-                  <wp:docPr id="25" name="image24.png"/>
+                  <wp:docPr id="25" name="image20.png"/>
                   <a:graphic>
                     <a:graphicData uri="http://schemas.openxmlformats.org/drawingml/2006/picture">
                       <pic:pic>
                         <pic:nvPicPr>
-                          <pic:cNvPr id="0" name="image24.png"/>
+                          <pic:cNvPr id="0" name="image20.png"/>
                           <pic:cNvPicPr preferRelativeResize="0"/>
                         </pic:nvPicPr>
                         <pic:blipFill>
@@ -15822,12 +15832,12 @@
                 <wp:inline distB="0" distT="0" distL="0" distR="0">
                   <wp:extent cx="5961921" cy="1956865"/>
                   <wp:effectExtent b="0" l="0" r="0" t="0"/>
-                  <wp:docPr id="24" name="image19.png"/>
+                  <wp:docPr id="24" name="image13.png"/>
                   <a:graphic>
                     <a:graphicData uri="http://schemas.openxmlformats.org/drawingml/2006/picture">
                       <pic:pic>
                         <pic:nvPicPr>
-                          <pic:cNvPr id="0" name="image19.png"/>
+                          <pic:cNvPr id="0" name="image13.png"/>
                           <pic:cNvPicPr preferRelativeResize="0"/>
                         </pic:nvPicPr>
                         <pic:blipFill>
@@ -16052,12 +16062,12 @@
                 <wp:inline distB="0" distT="0" distL="0" distR="0">
                   <wp:extent cx="5749290" cy="2360295"/>
                   <wp:effectExtent b="0" l="0" r="0" t="0"/>
-                  <wp:docPr id="27" name="image20.png"/>
+                  <wp:docPr id="27" name="image17.png"/>
                   <a:graphic>
                     <a:graphicData uri="http://schemas.openxmlformats.org/drawingml/2006/picture">
                       <pic:pic>
                         <pic:nvPicPr>
-                          <pic:cNvPr id="0" name="image20.png"/>
+                          <pic:cNvPr id="0" name="image17.png"/>
                           <pic:cNvPicPr preferRelativeResize="0"/>
                         </pic:nvPicPr>
                         <pic:blipFill>
@@ -16220,12 +16230,12 @@
           <wp:inline distB="0" distT="0" distL="0" distR="0">
             <wp:extent cx="5834221" cy="2641137"/>
             <wp:effectExtent b="0" l="0" r="0" t="0"/>
-            <wp:docPr id="26" name="image22.png"/>
+            <wp:docPr id="26" name="image16.png"/>
             <a:graphic>
               <a:graphicData uri="http://schemas.openxmlformats.org/drawingml/2006/picture">
                 <pic:pic>
                   <pic:nvPicPr>
-                    <pic:cNvPr id="0" name="image22.png"/>
+                    <pic:cNvPr id="0" name="image16.png"/>
                     <pic:cNvPicPr preferRelativeResize="0"/>
                   </pic:nvPicPr>
                   <pic:blipFill>
@@ -19768,12 +19778,12 @@
                 <wp:extent cx="6416040" cy="269875"/>
                 <wp:effectExtent b="0" l="0" r="0" t="0"/>
                 <wp:wrapSquare wrapText="bothSides" distB="0" distT="0" distL="114300" distR="114300"/>
-                <wp:docPr id="9" name="image31.png"/>
+                <wp:docPr id="9" name="image36.png"/>
                 <a:graphic>
                   <a:graphicData uri="http://schemas.openxmlformats.org/drawingml/2006/picture">
                     <pic:pic>
                       <pic:nvPicPr>
-                        <pic:cNvPr id="0" name="image31.png"/>
+                        <pic:cNvPr id="0" name="image36.png"/>
                         <pic:cNvPicPr preferRelativeResize="0"/>
                       </pic:nvPicPr>
                       <pic:blipFill>
@@ -20205,12 +20215,12 @@
                 <wp:extent cx="6369685" cy="249555"/>
                 <wp:effectExtent b="0" l="0" r="0" t="0"/>
                 <wp:wrapSquare wrapText="bothSides" distB="0" distT="0" distL="114300" distR="114300"/>
-                <wp:docPr id="10" name="image32.png"/>
+                <wp:docPr id="10" name="image37.png"/>
                 <a:graphic>
                   <a:graphicData uri="http://schemas.openxmlformats.org/drawingml/2006/picture">
                     <pic:pic>
                       <pic:nvPicPr>
-                        <pic:cNvPr id="0" name="image32.png"/>
+                        <pic:cNvPr id="0" name="image37.png"/>
                         <pic:cNvPicPr preferRelativeResize="0"/>
                       </pic:nvPicPr>
                       <pic:blipFill>
@@ -20633,12 +20643,12 @@
                 <wp:extent cx="6383020" cy="242570"/>
                 <wp:effectExtent b="0" l="0" r="0" t="0"/>
                 <wp:wrapSquare wrapText="bothSides" distB="0" distT="0" distL="114300" distR="114300"/>
-                <wp:docPr id="1" name="image7.png"/>
+                <wp:docPr id="1" name="image23.png"/>
                 <a:graphic>
                   <a:graphicData uri="http://schemas.openxmlformats.org/drawingml/2006/picture">
                     <pic:pic>
                       <pic:nvPicPr>
-                        <pic:cNvPr id="0" name="image7.png"/>
+                        <pic:cNvPr id="0" name="image23.png"/>
                         <pic:cNvPicPr preferRelativeResize="0"/>
                       </pic:nvPicPr>
                       <pic:blipFill>
@@ -20941,12 +20951,12 @@
                 <wp:extent cx="6339840" cy="314325"/>
                 <wp:effectExtent b="0" l="0" r="0" t="0"/>
                 <wp:wrapSquare wrapText="bothSides" distB="0" distT="0" distL="114300" distR="114300"/>
-                <wp:docPr id="3" name="image9.png"/>
+                <wp:docPr id="3" name="image30.png"/>
                 <a:graphic>
                   <a:graphicData uri="http://schemas.openxmlformats.org/drawingml/2006/picture">
                     <pic:pic>
                       <pic:nvPicPr>
-                        <pic:cNvPr id="0" name="image9.png"/>
+                        <pic:cNvPr id="0" name="image30.png"/>
                         <pic:cNvPicPr preferRelativeResize="0"/>
                       </pic:nvPicPr>
                       <pic:blipFill>
@@ -21460,12 +21470,12 @@
                 <wp:extent cx="6339840" cy="304800"/>
                 <wp:effectExtent b="0" l="0" r="0" t="0"/>
                 <wp:wrapSquare wrapText="bothSides" distB="0" distT="0" distL="114300" distR="114300"/>
-                <wp:docPr id="8" name="image30.png"/>
+                <wp:docPr id="8" name="image35.png"/>
                 <a:graphic>
                   <a:graphicData uri="http://schemas.openxmlformats.org/drawingml/2006/picture">
                     <pic:pic>
                       <pic:nvPicPr>
-                        <pic:cNvPr id="0" name="image30.png"/>
+                        <pic:cNvPr id="0" name="image35.png"/>
                         <pic:cNvPicPr preferRelativeResize="0"/>
                       </pic:nvPicPr>
                       <pic:blipFill>
@@ -21838,12 +21848,12 @@
                 <wp:extent cx="6339840" cy="304800"/>
                 <wp:effectExtent b="0" l="0" r="0" t="0"/>
                 <wp:wrapSquare wrapText="bothSides" distB="0" distT="0" distL="114300" distR="114300"/>
-                <wp:docPr id="6" name="image12.png"/>
+                <wp:docPr id="6" name="image33.png"/>
                 <a:graphic>
                   <a:graphicData uri="http://schemas.openxmlformats.org/drawingml/2006/picture">
                     <pic:pic>
                       <pic:nvPicPr>
-                        <pic:cNvPr id="0" name="image12.png"/>
+                        <pic:cNvPr id="0" name="image33.png"/>
                         <pic:cNvPicPr preferRelativeResize="0"/>
                       </pic:nvPicPr>
                       <pic:blipFill>
@@ -22179,12 +22189,12 @@
           <wp:inline distB="0" distT="0" distL="0" distR="0">
             <wp:extent cx="6103346" cy="4091829"/>
             <wp:effectExtent b="0" l="0" r="0" t="0"/>
-            <wp:docPr id="30" name="image34.png"/>
+            <wp:docPr id="30" name="image18.png"/>
             <a:graphic>
               <a:graphicData uri="http://schemas.openxmlformats.org/drawingml/2006/picture">
                 <pic:pic>
                   <pic:nvPicPr>
-                    <pic:cNvPr id="0" name="image34.png"/>
+                    <pic:cNvPr id="0" name="image18.png"/>
                     <pic:cNvPicPr preferRelativeResize="0"/>
                   </pic:nvPicPr>
                   <pic:blipFill>
@@ -22250,12 +22260,12 @@
           <wp:inline distB="0" distT="0" distL="0" distR="0">
             <wp:extent cx="6102109" cy="3721816"/>
             <wp:effectExtent b="0" l="0" r="0" t="0"/>
-            <wp:docPr id="28" name="image33.png"/>
+            <wp:docPr id="28" name="image24.png"/>
             <a:graphic>
               <a:graphicData uri="http://schemas.openxmlformats.org/drawingml/2006/picture">
                 <pic:pic>
                   <pic:nvPicPr>
-                    <pic:cNvPr id="0" name="image33.png"/>
+                    <pic:cNvPr id="0" name="image24.png"/>
                     <pic:cNvPicPr preferRelativeResize="0"/>
                   </pic:nvPicPr>
                   <pic:blipFill>
@@ -22366,12 +22376,12 @@
           <wp:inline distB="0" distT="0" distL="0" distR="0">
             <wp:extent cx="6147443" cy="4178839"/>
             <wp:effectExtent b="0" l="0" r="0" t="0"/>
-            <wp:docPr id="29" name="image17.png"/>
+            <wp:docPr id="29" name="image14.png"/>
             <a:graphic>
               <a:graphicData uri="http://schemas.openxmlformats.org/drawingml/2006/picture">
                 <pic:pic>
                   <pic:nvPicPr>
-                    <pic:cNvPr id="0" name="image17.png"/>
+                    <pic:cNvPr id="0" name="image14.png"/>
                     <pic:cNvPicPr preferRelativeResize="0"/>
                   </pic:nvPicPr>
                   <pic:blipFill>
@@ -22421,12 +22431,12 @@
           <wp:inline distB="0" distT="0" distL="0" distR="0">
             <wp:extent cx="6128491" cy="1532123"/>
             <wp:effectExtent b="0" l="0" r="0" t="0"/>
-            <wp:docPr id="31" name="image23.png"/>
+            <wp:docPr id="31" name="image15.png"/>
             <a:graphic>
               <a:graphicData uri="http://schemas.openxmlformats.org/drawingml/2006/picture">
                 <pic:pic>
                   <pic:nvPicPr>
-                    <pic:cNvPr id="0" name="image23.png"/>
+                    <pic:cNvPr id="0" name="image15.png"/>
                     <pic:cNvPicPr preferRelativeResize="0"/>
                   </pic:nvPicPr>
                   <pic:blipFill>
@@ -22677,12 +22687,12 @@
           <wp:inline distB="0" distT="0" distL="0" distR="0">
             <wp:extent cx="5916562" cy="4144443"/>
             <wp:effectExtent b="0" l="0" r="0" t="0"/>
-            <wp:docPr id="32" name="image28.png"/>
+            <wp:docPr id="32" name="image19.png"/>
             <a:graphic>
               <a:graphicData uri="http://schemas.openxmlformats.org/drawingml/2006/picture">
                 <pic:pic>
                   <pic:nvPicPr>
-                    <pic:cNvPr id="0" name="image28.png"/>
+                    <pic:cNvPr id="0" name="image19.png"/>
                     <pic:cNvPicPr preferRelativeResize="0"/>
                   </pic:nvPicPr>
                   <pic:blipFill>
@@ -23392,12 +23402,12 @@
           <wp:inline distB="0" distT="0" distL="0" distR="0">
             <wp:extent cx="5821425" cy="4027888"/>
             <wp:effectExtent b="0" l="0" r="0" t="0"/>
-            <wp:docPr id="35" name="image27.png"/>
+            <wp:docPr id="35" name="image22.png"/>
             <a:graphic>
               <a:graphicData uri="http://schemas.openxmlformats.org/drawingml/2006/picture">
                 <pic:pic>
                   <pic:nvPicPr>
-                    <pic:cNvPr id="0" name="image27.png"/>
+                    <pic:cNvPr id="0" name="image22.png"/>
                     <pic:cNvPicPr preferRelativeResize="0"/>
                   </pic:nvPicPr>
                   <pic:blipFill>
@@ -29622,12 +29632,12 @@
                 <wp:inline distB="0" distT="0" distL="0" distR="0">
                   <wp:extent cx="6591300" cy="2475230"/>
                   <wp:effectExtent b="0" l="0" r="0" t="0"/>
-                  <wp:docPr id="37" name="image36.png"/>
+                  <wp:docPr id="37" name="image29.png"/>
                   <a:graphic>
                     <a:graphicData uri="http://schemas.openxmlformats.org/drawingml/2006/picture">
                       <pic:pic>
                         <pic:nvPicPr>
-                          <pic:cNvPr id="0" name="image36.png"/>
+                          <pic:cNvPr id="0" name="image29.png"/>
                           <pic:cNvPicPr preferRelativeResize="0"/>
                         </pic:nvPicPr>
                         <pic:blipFill>
@@ -29676,12 +29686,12 @@
                 <wp:inline distB="0" distT="0" distL="0" distR="0">
                   <wp:extent cx="6591300" cy="2106930"/>
                   <wp:effectExtent b="0" l="0" r="0" t="0"/>
-                  <wp:docPr id="38" name="image37.png"/>
+                  <wp:docPr id="38" name="image28.png"/>
                   <a:graphic>
                     <a:graphicData uri="http://schemas.openxmlformats.org/drawingml/2006/picture">
                       <pic:pic>
                         <pic:nvPicPr>
-                          <pic:cNvPr id="0" name="image37.png"/>
+                          <pic:cNvPr id="0" name="image28.png"/>
                           <pic:cNvPicPr preferRelativeResize="0"/>
                         </pic:nvPicPr>
                         <pic:blipFill>
@@ -29730,12 +29740,12 @@
                 <wp:inline distB="0" distT="0" distL="0" distR="0">
                   <wp:extent cx="6591300" cy="2350135"/>
                   <wp:effectExtent b="0" l="0" r="0" t="0"/>
-                  <wp:docPr id="15" name="image14.png"/>
+                  <wp:docPr id="15" name="image10.png"/>
                   <a:graphic>
                     <a:graphicData uri="http://schemas.openxmlformats.org/drawingml/2006/picture">
                       <pic:pic>
                         <pic:nvPicPr>
-                          <pic:cNvPr id="0" name="image14.png"/>
+                          <pic:cNvPr id="0" name="image10.png"/>
                           <pic:cNvPicPr preferRelativeResize="0"/>
                         </pic:nvPicPr>
                         <pic:blipFill>
@@ -31130,12 +31140,12 @@
                 <wp:inline distB="0" distT="0" distL="0" distR="0">
                   <wp:extent cx="6506340" cy="1640046"/>
                   <wp:effectExtent b="0" l="0" r="0" t="0"/>
-                  <wp:docPr descr="C:\Users\Innovadel Tech\Desktop\yotpo screenshots\yotpo_conf_object.png" id="16" name="image4.png"/>
+                  <wp:docPr descr="C:\Users\Innovadel Tech\Desktop\yotpo screenshots\yotpo_conf_object.png" id="16" name="image5.png"/>
                   <a:graphic>
                     <a:graphicData uri="http://schemas.openxmlformats.org/drawingml/2006/picture">
                       <pic:pic>
                         <pic:nvPicPr>
-                          <pic:cNvPr descr="C:\Users\Innovadel Tech\Desktop\yotpo screenshots\yotpo_conf_object.png" id="0" name="image4.png"/>
+                          <pic:cNvPr descr="C:\Users\Innovadel Tech\Desktop\yotpo screenshots\yotpo_conf_object.png" id="0" name="image5.png"/>
                           <pic:cNvPicPr preferRelativeResize="0"/>
                         </pic:nvPicPr>
                         <pic:blipFill>
@@ -31171,12 +31181,12 @@
                 <wp:inline distB="0" distT="0" distL="0" distR="0">
                   <wp:extent cx="6591300" cy="1901190"/>
                   <wp:effectExtent b="0" l="0" r="0" t="0"/>
-                  <wp:docPr id="17" name="image35.png"/>
+                  <wp:docPr id="17" name="image26.png"/>
                   <a:graphic>
                     <a:graphicData uri="http://schemas.openxmlformats.org/drawingml/2006/picture">
                       <pic:pic>
                         <pic:nvPicPr>
-                          <pic:cNvPr id="0" name="image35.png"/>
+                          <pic:cNvPr id="0" name="image26.png"/>
                           <pic:cNvPicPr preferRelativeResize="0"/>
                         </pic:nvPicPr>
                         <pic:blipFill>
@@ -31279,12 +31289,12 @@
                       <wp:extent cx="1028700" cy="173990"/>
                       <wp:effectExtent b="0" l="0" r="0" t="0"/>
                       <wp:wrapNone/>
-                      <wp:docPr id="4" name="image10.png"/>
+                      <wp:docPr id="4" name="image31.png"/>
                       <a:graphic>
                         <a:graphicData uri="http://schemas.openxmlformats.org/drawingml/2006/picture">
                           <pic:pic>
                             <pic:nvPicPr>
-                              <pic:cNvPr id="0" name="image10.png"/>
+                              <pic:cNvPr id="0" name="image31.png"/>
                               <pic:cNvPicPr preferRelativeResize="0"/>
                             </pic:nvPicPr>
                             <pic:blipFill>
@@ -31384,12 +31394,12 @@
                       <wp:extent cx="327025" cy="173990"/>
                       <wp:effectExtent b="0" l="0" r="0" t="0"/>
                       <wp:wrapNone/>
-                      <wp:docPr id="2" name="image8.png"/>
+                      <wp:docPr id="2" name="image27.png"/>
                       <a:graphic>
                         <a:graphicData uri="http://schemas.openxmlformats.org/drawingml/2006/picture">
                           <pic:pic>
                             <pic:nvPicPr>
-                              <pic:cNvPr id="0" name="image8.png"/>
+                              <pic:cNvPr id="0" name="image27.png"/>
                               <pic:cNvPicPr preferRelativeResize="0"/>
                             </pic:nvPicPr>
                             <pic:blipFill>
@@ -32633,12 +32643,12 @@
                 <wp:inline distB="0" distT="0" distL="0" distR="0">
                   <wp:extent cx="6393180" cy="1651000"/>
                   <wp:effectExtent b="0" l="0" r="0" t="0"/>
-                  <wp:docPr descr="C:\Users\Innovadel Tech\Desktop\yotpo screenshots\yotpo_conf_attributes.png" id="18" name="image15.png"/>
+                  <wp:docPr descr="C:\Users\Innovadel Tech\Desktop\yotpo screenshots\yotpo_conf_attributes.png" id="18" name="image7.png"/>
                   <a:graphic>
                     <a:graphicData uri="http://schemas.openxmlformats.org/drawingml/2006/picture">
                       <pic:pic>
                         <pic:nvPicPr>
-                          <pic:cNvPr descr="C:\Users\Innovadel Tech\Desktop\yotpo screenshots\yotpo_conf_attributes.png" id="0" name="image15.png"/>
+                          <pic:cNvPr descr="C:\Users\Innovadel Tech\Desktop\yotpo screenshots\yotpo_conf_attributes.png" id="0" name="image7.png"/>
                           <pic:cNvPicPr preferRelativeResize="0"/>
                         </pic:nvPicPr>
                         <pic:blipFill>
@@ -32741,12 +32751,12 @@
                       <wp:extent cx="904815" cy="163422"/>
                       <wp:effectExtent b="0" l="0" r="0" t="0"/>
                       <wp:wrapNone/>
-                      <wp:docPr id="7" name="image29.png"/>
+                      <wp:docPr id="7" name="image34.png"/>
                       <a:graphic>
                         <a:graphicData uri="http://schemas.openxmlformats.org/drawingml/2006/picture">
                           <pic:pic>
                             <pic:nvPicPr>
-                              <pic:cNvPr id="0" name="image29.png"/>
+                              <pic:cNvPr id="0" name="image34.png"/>
                               <pic:cNvPicPr preferRelativeResize="0"/>
                             </pic:nvPicPr>
                             <pic:blipFill>
@@ -32846,12 +32856,12 @@
                       <wp:extent cx="270510" cy="171450"/>
                       <wp:effectExtent b="0" l="0" r="0" t="0"/>
                       <wp:wrapNone/>
-                      <wp:docPr id="5" name="image11.png"/>
+                      <wp:docPr id="5" name="image32.png"/>
                       <a:graphic>
                         <a:graphicData uri="http://schemas.openxmlformats.org/drawingml/2006/picture">
                           <pic:pic>
                             <pic:nvPicPr>
-                              <pic:cNvPr id="0" name="image11.png"/>
+                              <pic:cNvPr id="0" name="image32.png"/>
                               <pic:cNvPicPr preferRelativeResize="0"/>
                             </pic:nvPicPr>
                             <pic:blipFill>
@@ -32895,12 +32905,12 @@
                 <wp:inline distB="0" distT="0" distL="0" distR="0">
                   <wp:extent cx="6370320" cy="1689100"/>
                   <wp:effectExtent b="0" l="0" r="0" t="0"/>
-                  <wp:docPr descr="C:\Users\Innovadel Tech\Desktop\yotpo screenshots\yotpo_job_confg_attributes.png" id="19" name="image3.png"/>
+                  <wp:docPr descr="C:\Users\Innovadel Tech\Desktop\yotpo screenshots\yotpo_job_confg_attributes.png" id="19" name="image12.png"/>
                   <a:graphic>
                     <a:graphicData uri="http://schemas.openxmlformats.org/drawingml/2006/picture">
                       <pic:pic>
                         <pic:nvPicPr>
-                          <pic:cNvPr descr="C:\Users\Innovadel Tech\Desktop\yotpo screenshots\yotpo_job_confg_attributes.png" id="0" name="image3.png"/>
+                          <pic:cNvPr descr="C:\Users\Innovadel Tech\Desktop\yotpo screenshots\yotpo_job_confg_attributes.png" id="0" name="image12.png"/>
                           <pic:cNvPicPr preferRelativeResize="0"/>
                         </pic:nvPicPr>
                         <pic:blipFill>
@@ -32957,12 +32967,12 @@
                 <wp:inline distB="0" distT="0" distL="0" distR="0">
                   <wp:extent cx="6591300" cy="4683125"/>
                   <wp:effectExtent b="0" l="0" r="0" t="0"/>
-                  <wp:docPr descr="Graphical user interface, text, application, email&#10;&#10;Description automatically generated" id="20" name="image1.png"/>
+                  <wp:docPr descr="Graphical user interface, text, application, email&#10;&#10;Description automatically generated" id="20" name="image3.png"/>
                   <a:graphic>
                     <a:graphicData uri="http://schemas.openxmlformats.org/drawingml/2006/picture">
                       <pic:pic>
                         <pic:nvPicPr>
-                          <pic:cNvPr descr="Graphical user interface, text, application, email&#10;&#10;Description automatically generated" id="0" name="image1.png"/>
+                          <pic:cNvPr descr="Graphical user interface, text, application, email&#10;&#10;Description automatically generated" id="0" name="image3.png"/>
                           <pic:cNvPicPr preferRelativeResize="0"/>
                         </pic:nvPicPr>
                         <pic:blipFill>
@@ -33689,12 +33699,12 @@
             <wp:extent cx="6339840" cy="6350"/>
             <wp:effectExtent b="0" l="0" r="0" t="0"/>
             <wp:wrapNone/>
-            <wp:docPr id="13" name="image5.jpg"/>
+            <wp:docPr id="13" name="image8.jpg"/>
             <a:graphic>
               <a:graphicData uri="http://schemas.openxmlformats.org/drawingml/2006/picture">
                 <pic:pic>
                   <pic:nvPicPr>
-                    <pic:cNvPr id="0" name="image5.jpg"/>
+                    <pic:cNvPr id="0" name="image8.jpg"/>
                     <pic:cNvPicPr preferRelativeResize="0"/>
                   </pic:nvPicPr>
                   <pic:blipFill>
@@ -37269,6 +37279,131 @@
           </w:p>
         </w:tc>
       </w:tr>
+      <w:tr>
+        <w:trPr>
+          <w:cantSplit w:val="0"/>
+          <w:tblHeader w:val="0"/>
+        </w:trPr>
+        <w:tc>
+          <w:tcPr>
+            <w:tcBorders>
+              <w:top w:color="000000" w:space="0" w:sz="4" w:val="single"/>
+              <w:left w:color="000000" w:space="0" w:sz="4" w:val="single"/>
+              <w:bottom w:color="000000" w:space="0" w:sz="4" w:val="single"/>
+            </w:tcBorders>
+            <w:shd w:fill="auto" w:val="clear"/>
+          </w:tcPr>
+          <w:p>
+            <w:pPr>
+              <w:keepNext w:val="0"/>
+              <w:keepLines w:val="0"/>
+              <w:pageBreakBefore w:val="0"/>
+              <w:widowControl w:val="1"/>
+              <w:pBdr>
+                <w:top w:space="0" w:sz="0" w:val="nil"/>
+                <w:left w:space="0" w:sz="0" w:val="nil"/>
+                <w:bottom w:space="0" w:sz="0" w:val="nil"/>
+                <w:right w:space="0" w:sz="0" w:val="nil"/>
+                <w:between w:space="0" w:sz="0" w:val="nil"/>
+              </w:pBdr>
+              <w:shd w:fill="auto" w:val="clear"/>
+              <w:spacing w:after="120" w:before="0" w:line="288" w:lineRule="auto"/>
+              <w:ind w:left="0" w:right="0" w:firstLine="0"/>
+              <w:jc w:val="left"/>
+              <w:rPr>
+                <w:rFonts w:ascii="Cambria" w:cs="Cambria" w:eastAsia="Cambria" w:hAnsi="Cambria"/>
+                <w:b w:val="1"/>
+              </w:rPr>
+            </w:pPr>
+            <w:r>
+              <w:rPr>
+                <w:rFonts w:ascii="Cambria" w:cs="Cambria" w:eastAsia="Cambria" w:hAnsi="Cambria"/>
+                <w:b w:val="1"/>
+                <w:rtl w:val="0"/>
+              </w:rPr>
+              <w:t xml:space="preserve">21.5.4</w:t>
+            </w:r>
+          </w:p>
+        </w:tc>
+        <w:tc>
+          <w:tcPr>
+            <w:tcBorders>
+              <w:top w:color="000000" w:space="0" w:sz="4" w:val="single"/>
+              <w:left w:color="000000" w:space="0" w:sz="4" w:val="single"/>
+              <w:bottom w:color="000000" w:space="0" w:sz="4" w:val="single"/>
+            </w:tcBorders>
+            <w:shd w:fill="auto" w:val="clear"/>
+          </w:tcPr>
+          <w:p>
+            <w:pPr>
+              <w:keepNext w:val="0"/>
+              <w:keepLines w:val="0"/>
+              <w:pageBreakBefore w:val="0"/>
+              <w:widowControl w:val="1"/>
+              <w:pBdr>
+                <w:top w:space="0" w:sz="0" w:val="nil"/>
+                <w:left w:space="0" w:sz="0" w:val="nil"/>
+                <w:bottom w:space="0" w:sz="0" w:val="nil"/>
+                <w:right w:space="0" w:sz="0" w:val="nil"/>
+                <w:between w:space="0" w:sz="0" w:val="nil"/>
+              </w:pBdr>
+              <w:shd w:fill="auto" w:val="clear"/>
+              <w:spacing w:after="120" w:before="0" w:line="288" w:lineRule="auto"/>
+              <w:ind w:left="0" w:right="0" w:firstLine="0"/>
+              <w:jc w:val="left"/>
+              <w:rPr>
+                <w:rFonts w:ascii="Cambria" w:cs="Cambria" w:eastAsia="Cambria" w:hAnsi="Cambria"/>
+              </w:rPr>
+            </w:pPr>
+            <w:r>
+              <w:rPr>
+                <w:rFonts w:ascii="Cambria" w:cs="Cambria" w:eastAsia="Cambria" w:hAnsi="Cambria"/>
+                <w:rtl w:val="0"/>
+              </w:rPr>
+              <w:t xml:space="preserve">03/05/24</w:t>
+            </w:r>
+          </w:p>
+        </w:tc>
+        <w:tc>
+          <w:tcPr>
+            <w:tcBorders>
+              <w:top w:color="000000" w:space="0" w:sz="4" w:val="single"/>
+              <w:left w:color="000000" w:space="0" w:sz="4" w:val="single"/>
+              <w:bottom w:color="000000" w:space="0" w:sz="4" w:val="single"/>
+              <w:right w:color="000000" w:space="0" w:sz="4" w:val="single"/>
+            </w:tcBorders>
+            <w:shd w:fill="auto" w:val="clear"/>
+          </w:tcPr>
+          <w:p>
+            <w:pPr>
+              <w:keepNext w:val="0"/>
+              <w:keepLines w:val="0"/>
+              <w:pageBreakBefore w:val="0"/>
+              <w:widowControl w:val="1"/>
+              <w:pBdr>
+                <w:top w:space="0" w:sz="0" w:val="nil"/>
+                <w:left w:space="0" w:sz="0" w:val="nil"/>
+                <w:bottom w:space="0" w:sz="0" w:val="nil"/>
+                <w:right w:space="0" w:sz="0" w:val="nil"/>
+                <w:between w:space="0" w:sz="0" w:val="nil"/>
+              </w:pBdr>
+              <w:shd w:fill="auto" w:val="clear"/>
+              <w:spacing w:after="120" w:before="0" w:line="288" w:lineRule="auto"/>
+              <w:ind w:left="360" w:right="0" w:firstLine="0"/>
+              <w:rPr>
+                <w:rFonts w:ascii="Cambria" w:cs="Cambria" w:eastAsia="Cambria" w:hAnsi="Cambria"/>
+              </w:rPr>
+            </w:pPr>
+            <w:r>
+              <w:rPr>
+                <w:rFonts w:ascii="Cambria" w:cs="Cambria" w:eastAsia="Cambria" w:hAnsi="Cambria"/>
+                <w:rtl w:val="0"/>
+              </w:rPr>
+              <w:t xml:space="preserve">Adjust referenced app key variable so conversion tracking tag uses expected value</w:t>
+            </w:r>
+          </w:p>
+        </w:tc>
+      </w:tr>
     </w:tbl>
     <w:p>
       <w:pPr>
@@ -37408,12 +37543,12 @@
             <wp:extent cx="6559550" cy="6350"/>
             <wp:effectExtent b="0" l="0" r="0" t="0"/>
             <wp:wrapNone/>
-            <wp:docPr id="11" name="image6.jpg"/>
+            <wp:docPr id="11" name="image4.jpg"/>
             <a:graphic>
               <a:graphicData uri="http://schemas.openxmlformats.org/drawingml/2006/picture">
                 <pic:pic>
                   <pic:nvPicPr>
-                    <pic:cNvPr id="0" name="image6.jpg"/>
+                    <pic:cNvPr id="0" name="image4.jpg"/>
                     <pic:cNvPicPr preferRelativeResize="0"/>
                   </pic:nvPicPr>
                   <pic:blipFill>

</xml_diff>

<commit_message>
update documentation and version strings
</commit_message>
<xml_diff>
--- a/Documentation/Integration Guide - Yotpo.docx
+++ b/Documentation/Integration Guide - Yotpo.docx
@@ -27,12 +27,12 @@
             <wp:extent cx="1003935" cy="993140"/>
             <wp:effectExtent b="0" l="0" r="0" t="0"/>
             <wp:wrapNone/>
-            <wp:docPr id="14" name="image13.png"/>
+            <wp:docPr id="14" name="image2.png"/>
             <a:graphic>
               <a:graphicData uri="http://schemas.openxmlformats.org/drawingml/2006/picture">
                 <pic:pic>
                   <pic:nvPicPr>
-                    <pic:cNvPr id="0" name="image13.png"/>
+                    <pic:cNvPr id="0" name="image2.png"/>
                     <pic:cNvPicPr preferRelativeResize="0"/>
                   </pic:nvPicPr>
                   <pic:blipFill>
@@ -312,7 +312,17 @@
                 <w:szCs w:val="24"/>
                 <w:rtl w:val="0"/>
               </w:rPr>
-              <w:t xml:space="preserve">Yotpo Link Version 21.5.0</w:t>
+              <w:t xml:space="preserve">Yotpo Link Version 21.5.</w:t>
+            </w:r>
+            <w:r>
+              <w:rPr>
+                <w:b w:val="1"/>
+                <w:i w:val="1"/>
+                <w:sz w:val="24"/>
+                <w:szCs w:val="24"/>
+                <w:rtl w:val="0"/>
+              </w:rPr>
+              <w:t xml:space="preserve">5</w:t>
             </w:r>
             <w:r>
               <w:rPr>
@@ -524,12 +534,12 @@
             <wp:extent cx="3359150" cy="922020"/>
             <wp:effectExtent b="0" l="0" r="0" t="0"/>
             <wp:wrapNone/>
-            <wp:docPr id="12" name="image2.png"/>
+            <wp:docPr id="12" name="image1.png"/>
             <a:graphic>
               <a:graphicData uri="http://schemas.openxmlformats.org/drawingml/2006/picture">
                 <pic:pic>
                   <pic:nvPicPr>
-                    <pic:cNvPr id="0" name="image2.png"/>
+                    <pic:cNvPr id="0" name="image1.png"/>
                     <pic:cNvPicPr preferRelativeResize="0"/>
                   </pic:nvPicPr>
                   <pic:blipFill>
@@ -8793,12 +8803,12 @@
             <wp:extent cx="6226810" cy="6350"/>
             <wp:effectExtent b="0" l="0" r="0" t="0"/>
             <wp:wrapNone/>
-            <wp:docPr id="21" name="image18.jpg"/>
+            <wp:docPr id="21" name="image6.jpg"/>
             <a:graphic>
               <a:graphicData uri="http://schemas.openxmlformats.org/drawingml/2006/picture">
                 <pic:pic>
                   <pic:nvPicPr>
-                    <pic:cNvPr id="0" name="image18.jpg"/>
+                    <pic:cNvPr id="0" name="image6.jpg"/>
                     <pic:cNvPicPr preferRelativeResize="0"/>
                   </pic:nvPicPr>
                   <pic:blipFill>
@@ -11049,12 +11059,12 @@
           <wp:inline distB="0" distT="0" distL="0" distR="0">
             <wp:extent cx="6591300" cy="1594485"/>
             <wp:effectExtent b="0" l="0" r="0" t="0"/>
-            <wp:docPr id="23" name="image16.png"/>
+            <wp:docPr id="23" name="image9.png"/>
             <a:graphic>
               <a:graphicData uri="http://schemas.openxmlformats.org/drawingml/2006/picture">
                 <pic:pic>
                   <pic:nvPicPr>
-                    <pic:cNvPr id="0" name="image16.png"/>
+                    <pic:cNvPr id="0" name="image9.png"/>
                     <pic:cNvPicPr preferRelativeResize="0"/>
                   </pic:nvPicPr>
                   <pic:blipFill>
@@ -11293,12 +11303,12 @@
           <wp:inline distB="0" distT="0" distL="0" distR="0">
             <wp:extent cx="6426520" cy="2783958"/>
             <wp:effectExtent b="0" l="0" r="0" t="0"/>
-            <wp:docPr id="22" name="image26.png"/>
+            <wp:docPr id="22" name="image10.png"/>
             <a:graphic>
               <a:graphicData uri="http://schemas.openxmlformats.org/drawingml/2006/picture">
                 <pic:pic>
                   <pic:nvPicPr>
-                    <pic:cNvPr id="0" name="image26.png"/>
+                    <pic:cNvPr id="0" name="image10.png"/>
                     <pic:cNvPicPr preferRelativeResize="0"/>
                   </pic:nvPicPr>
                   <pic:blipFill>
@@ -15621,12 +15631,12 @@
                 <wp:inline distB="0" distT="0" distL="0" distR="0">
                   <wp:extent cx="5488648" cy="2437108"/>
                   <wp:effectExtent b="0" l="0" r="0" t="0"/>
-                  <wp:docPr id="25" name="image24.png"/>
+                  <wp:docPr id="25" name="image28.png"/>
                   <a:graphic>
                     <a:graphicData uri="http://schemas.openxmlformats.org/drawingml/2006/picture">
                       <pic:pic>
                         <pic:nvPicPr>
-                          <pic:cNvPr id="0" name="image24.png"/>
+                          <pic:cNvPr id="0" name="image28.png"/>
                           <pic:cNvPicPr preferRelativeResize="0"/>
                         </pic:nvPicPr>
                         <pic:blipFill>
@@ -15822,12 +15832,12 @@
                 <wp:inline distB="0" distT="0" distL="0" distR="0">
                   <wp:extent cx="5961921" cy="1956865"/>
                   <wp:effectExtent b="0" l="0" r="0" t="0"/>
-                  <wp:docPr id="24" name="image19.png"/>
+                  <wp:docPr id="24" name="image13.png"/>
                   <a:graphic>
                     <a:graphicData uri="http://schemas.openxmlformats.org/drawingml/2006/picture">
                       <pic:pic>
                         <pic:nvPicPr>
-                          <pic:cNvPr id="0" name="image19.png"/>
+                          <pic:cNvPr id="0" name="image13.png"/>
                           <pic:cNvPicPr preferRelativeResize="0"/>
                         </pic:nvPicPr>
                         <pic:blipFill>
@@ -16052,12 +16062,12 @@
                 <wp:inline distB="0" distT="0" distL="0" distR="0">
                   <wp:extent cx="5749290" cy="2360295"/>
                   <wp:effectExtent b="0" l="0" r="0" t="0"/>
-                  <wp:docPr id="27" name="image20.png"/>
+                  <wp:docPr id="27" name="image12.png"/>
                   <a:graphic>
                     <a:graphicData uri="http://schemas.openxmlformats.org/drawingml/2006/picture">
                       <pic:pic>
                         <pic:nvPicPr>
-                          <pic:cNvPr id="0" name="image20.png"/>
+                          <pic:cNvPr id="0" name="image12.png"/>
                           <pic:cNvPicPr preferRelativeResize="0"/>
                         </pic:nvPicPr>
                         <pic:blipFill>
@@ -16220,12 +16230,12 @@
           <wp:inline distB="0" distT="0" distL="0" distR="0">
             <wp:extent cx="5834221" cy="2641137"/>
             <wp:effectExtent b="0" l="0" r="0" t="0"/>
-            <wp:docPr id="26" name="image22.png"/>
+            <wp:docPr id="26" name="image11.png"/>
             <a:graphic>
               <a:graphicData uri="http://schemas.openxmlformats.org/drawingml/2006/picture">
                 <pic:pic>
                   <pic:nvPicPr>
-                    <pic:cNvPr id="0" name="image22.png"/>
+                    <pic:cNvPr id="0" name="image11.png"/>
                     <pic:cNvPicPr preferRelativeResize="0"/>
                   </pic:nvPicPr>
                   <pic:blipFill>
@@ -19768,12 +19778,12 @@
                 <wp:extent cx="6416040" cy="269875"/>
                 <wp:effectExtent b="0" l="0" r="0" t="0"/>
                 <wp:wrapSquare wrapText="bothSides" distB="0" distT="0" distL="114300" distR="114300"/>
-                <wp:docPr id="9" name="image31.png"/>
+                <wp:docPr id="9" name="image34.png"/>
                 <a:graphic>
                   <a:graphicData uri="http://schemas.openxmlformats.org/drawingml/2006/picture">
                     <pic:pic>
                       <pic:nvPicPr>
-                        <pic:cNvPr id="0" name="image31.png"/>
+                        <pic:cNvPr id="0" name="image34.png"/>
                         <pic:cNvPicPr preferRelativeResize="0"/>
                       </pic:nvPicPr>
                       <pic:blipFill>
@@ -20205,12 +20215,12 @@
                 <wp:extent cx="6369685" cy="249555"/>
                 <wp:effectExtent b="0" l="0" r="0" t="0"/>
                 <wp:wrapSquare wrapText="bothSides" distB="0" distT="0" distL="114300" distR="114300"/>
-                <wp:docPr id="10" name="image32.png"/>
+                <wp:docPr id="10" name="image35.png"/>
                 <a:graphic>
                   <a:graphicData uri="http://schemas.openxmlformats.org/drawingml/2006/picture">
                     <pic:pic>
                       <pic:nvPicPr>
-                        <pic:cNvPr id="0" name="image32.png"/>
+                        <pic:cNvPr id="0" name="image35.png"/>
                         <pic:cNvPicPr preferRelativeResize="0"/>
                       </pic:nvPicPr>
                       <pic:blipFill>
@@ -20633,12 +20643,12 @@
                 <wp:extent cx="6383020" cy="242570"/>
                 <wp:effectExtent b="0" l="0" r="0" t="0"/>
                 <wp:wrapSquare wrapText="bothSides" distB="0" distT="0" distL="114300" distR="114300"/>
-                <wp:docPr id="1" name="image7.png"/>
+                <wp:docPr id="1" name="image14.png"/>
                 <a:graphic>
                   <a:graphicData uri="http://schemas.openxmlformats.org/drawingml/2006/picture">
                     <pic:pic>
                       <pic:nvPicPr>
-                        <pic:cNvPr id="0" name="image7.png"/>
+                        <pic:cNvPr id="0" name="image14.png"/>
                         <pic:cNvPicPr preferRelativeResize="0"/>
                       </pic:nvPicPr>
                       <pic:blipFill>
@@ -20941,12 +20951,12 @@
                 <wp:extent cx="6339840" cy="314325"/>
                 <wp:effectExtent b="0" l="0" r="0" t="0"/>
                 <wp:wrapSquare wrapText="bothSides" distB="0" distT="0" distL="114300" distR="114300"/>
-                <wp:docPr id="3" name="image9.png"/>
+                <wp:docPr id="3" name="image16.png"/>
                 <a:graphic>
                   <a:graphicData uri="http://schemas.openxmlformats.org/drawingml/2006/picture">
                     <pic:pic>
                       <pic:nvPicPr>
-                        <pic:cNvPr id="0" name="image9.png"/>
+                        <pic:cNvPr id="0" name="image16.png"/>
                         <pic:cNvPicPr preferRelativeResize="0"/>
                       </pic:nvPicPr>
                       <pic:blipFill>
@@ -21460,12 +21470,12 @@
                 <wp:extent cx="6339840" cy="304800"/>
                 <wp:effectExtent b="0" l="0" r="0" t="0"/>
                 <wp:wrapSquare wrapText="bothSides" distB="0" distT="0" distL="114300" distR="114300"/>
-                <wp:docPr id="8" name="image30.png"/>
+                <wp:docPr id="8" name="image33.png"/>
                 <a:graphic>
                   <a:graphicData uri="http://schemas.openxmlformats.org/drawingml/2006/picture">
                     <pic:pic>
                       <pic:nvPicPr>
-                        <pic:cNvPr id="0" name="image30.png"/>
+                        <pic:cNvPr id="0" name="image33.png"/>
                         <pic:cNvPicPr preferRelativeResize="0"/>
                       </pic:nvPicPr>
                       <pic:blipFill>
@@ -21838,12 +21848,12 @@
                 <wp:extent cx="6339840" cy="304800"/>
                 <wp:effectExtent b="0" l="0" r="0" t="0"/>
                 <wp:wrapSquare wrapText="bothSides" distB="0" distT="0" distL="114300" distR="114300"/>
-                <wp:docPr id="6" name="image12.png"/>
+                <wp:docPr id="6" name="image20.png"/>
                 <a:graphic>
                   <a:graphicData uri="http://schemas.openxmlformats.org/drawingml/2006/picture">
                     <pic:pic>
                       <pic:nvPicPr>
-                        <pic:cNvPr id="0" name="image12.png"/>
+                        <pic:cNvPr id="0" name="image20.png"/>
                         <pic:cNvPicPr preferRelativeResize="0"/>
                       </pic:nvPicPr>
                       <pic:blipFill>
@@ -22179,12 +22189,12 @@
           <wp:inline distB="0" distT="0" distL="0" distR="0">
             <wp:extent cx="6103346" cy="4091829"/>
             <wp:effectExtent b="0" l="0" r="0" t="0"/>
-            <wp:docPr id="30" name="image34.png"/>
+            <wp:docPr id="30" name="image23.png"/>
             <a:graphic>
               <a:graphicData uri="http://schemas.openxmlformats.org/drawingml/2006/picture">
                 <pic:pic>
                   <pic:nvPicPr>
-                    <pic:cNvPr id="0" name="image34.png"/>
+                    <pic:cNvPr id="0" name="image23.png"/>
                     <pic:cNvPicPr preferRelativeResize="0"/>
                   </pic:nvPicPr>
                   <pic:blipFill>
@@ -22250,12 +22260,12 @@
           <wp:inline distB="0" distT="0" distL="0" distR="0">
             <wp:extent cx="6102109" cy="3721816"/>
             <wp:effectExtent b="0" l="0" r="0" t="0"/>
-            <wp:docPr id="28" name="image33.png"/>
+            <wp:docPr id="28" name="image21.png"/>
             <a:graphic>
               <a:graphicData uri="http://schemas.openxmlformats.org/drawingml/2006/picture">
                 <pic:pic>
                   <pic:nvPicPr>
-                    <pic:cNvPr id="0" name="image33.png"/>
+                    <pic:cNvPr id="0" name="image21.png"/>
                     <pic:cNvPicPr preferRelativeResize="0"/>
                   </pic:nvPicPr>
                   <pic:blipFill>
@@ -22366,12 +22376,12 @@
           <wp:inline distB="0" distT="0" distL="0" distR="0">
             <wp:extent cx="6147443" cy="4178839"/>
             <wp:effectExtent b="0" l="0" r="0" t="0"/>
-            <wp:docPr id="29" name="image17.png"/>
+            <wp:docPr id="29" name="image30.png"/>
             <a:graphic>
               <a:graphicData uri="http://schemas.openxmlformats.org/drawingml/2006/picture">
                 <pic:pic>
                   <pic:nvPicPr>
-                    <pic:cNvPr id="0" name="image17.png"/>
+                    <pic:cNvPr id="0" name="image30.png"/>
                     <pic:cNvPicPr preferRelativeResize="0"/>
                   </pic:nvPicPr>
                   <pic:blipFill>
@@ -22421,12 +22431,12 @@
           <wp:inline distB="0" distT="0" distL="0" distR="0">
             <wp:extent cx="6128491" cy="1532123"/>
             <wp:effectExtent b="0" l="0" r="0" t="0"/>
-            <wp:docPr id="31" name="image23.png"/>
+            <wp:docPr id="31" name="image25.png"/>
             <a:graphic>
               <a:graphicData uri="http://schemas.openxmlformats.org/drawingml/2006/picture">
                 <pic:pic>
                   <pic:nvPicPr>
-                    <pic:cNvPr id="0" name="image23.png"/>
+                    <pic:cNvPr id="0" name="image25.png"/>
                     <pic:cNvPicPr preferRelativeResize="0"/>
                   </pic:nvPicPr>
                   <pic:blipFill>
@@ -22677,12 +22687,12 @@
           <wp:inline distB="0" distT="0" distL="0" distR="0">
             <wp:extent cx="5916562" cy="4144443"/>
             <wp:effectExtent b="0" l="0" r="0" t="0"/>
-            <wp:docPr id="32" name="image28.png"/>
+            <wp:docPr id="32" name="image27.png"/>
             <a:graphic>
               <a:graphicData uri="http://schemas.openxmlformats.org/drawingml/2006/picture">
                 <pic:pic>
                   <pic:nvPicPr>
-                    <pic:cNvPr id="0" name="image28.png"/>
+                    <pic:cNvPr id="0" name="image27.png"/>
                     <pic:cNvPicPr preferRelativeResize="0"/>
                   </pic:nvPicPr>
                   <pic:blipFill>
@@ -22908,12 +22918,12 @@
           <wp:inline distB="0" distT="0" distL="0" distR="0">
             <wp:extent cx="6169132" cy="2635254"/>
             <wp:effectExtent b="0" l="0" r="0" t="0"/>
-            <wp:docPr id="33" name="image21.png"/>
+            <wp:docPr id="33" name="image26.png"/>
             <a:graphic>
               <a:graphicData uri="http://schemas.openxmlformats.org/drawingml/2006/picture">
                 <pic:pic>
                   <pic:nvPicPr>
-                    <pic:cNvPr id="0" name="image21.png"/>
+                    <pic:cNvPr id="0" name="image26.png"/>
                     <pic:cNvPicPr preferRelativeResize="0"/>
                   </pic:nvPicPr>
                   <pic:blipFill>
@@ -23146,12 +23156,12 @@
           <wp:inline distB="0" distT="0" distL="0" distR="0">
             <wp:extent cx="6169132" cy="2635254"/>
             <wp:effectExtent b="0" l="0" r="0" t="0"/>
-            <wp:docPr id="34" name="image21.png"/>
+            <wp:docPr id="34" name="image26.png"/>
             <a:graphic>
               <a:graphicData uri="http://schemas.openxmlformats.org/drawingml/2006/picture">
                 <pic:pic>
                   <pic:nvPicPr>
-                    <pic:cNvPr id="0" name="image21.png"/>
+                    <pic:cNvPr id="0" name="image26.png"/>
                     <pic:cNvPicPr preferRelativeResize="0"/>
                   </pic:nvPicPr>
                   <pic:blipFill>
@@ -23392,12 +23402,12 @@
           <wp:inline distB="0" distT="0" distL="0" distR="0">
             <wp:extent cx="5821425" cy="4027888"/>
             <wp:effectExtent b="0" l="0" r="0" t="0"/>
-            <wp:docPr id="35" name="image27.png"/>
+            <wp:docPr id="35" name="image24.png"/>
             <a:graphic>
               <a:graphicData uri="http://schemas.openxmlformats.org/drawingml/2006/picture">
                 <pic:pic>
                   <pic:nvPicPr>
-                    <pic:cNvPr id="0" name="image27.png"/>
+                    <pic:cNvPr id="0" name="image24.png"/>
                     <pic:cNvPicPr preferRelativeResize="0"/>
                   </pic:nvPicPr>
                   <pic:blipFill>
@@ -29568,12 +29578,12 @@
                 <wp:inline distB="0" distT="0" distL="0" distR="0">
                   <wp:extent cx="6591300" cy="2286000"/>
                   <wp:effectExtent b="0" l="0" r="0" t="0"/>
-                  <wp:docPr id="36" name="image25.png"/>
+                  <wp:docPr id="36" name="image29.png"/>
                   <a:graphic>
                     <a:graphicData uri="http://schemas.openxmlformats.org/drawingml/2006/picture">
                       <pic:pic>
                         <pic:nvPicPr>
-                          <pic:cNvPr id="0" name="image25.png"/>
+                          <pic:cNvPr id="0" name="image29.png"/>
                           <pic:cNvPicPr preferRelativeResize="0"/>
                         </pic:nvPicPr>
                         <pic:blipFill>
@@ -29622,12 +29632,12 @@
                 <wp:inline distB="0" distT="0" distL="0" distR="0">
                   <wp:extent cx="6591300" cy="2475230"/>
                   <wp:effectExtent b="0" l="0" r="0" t="0"/>
-                  <wp:docPr id="37" name="image36.png"/>
+                  <wp:docPr id="37" name="image37.png"/>
                   <a:graphic>
                     <a:graphicData uri="http://schemas.openxmlformats.org/drawingml/2006/picture">
                       <pic:pic>
                         <pic:nvPicPr>
-                          <pic:cNvPr id="0" name="image36.png"/>
+                          <pic:cNvPr id="0" name="image37.png"/>
                           <pic:cNvPicPr preferRelativeResize="0"/>
                         </pic:nvPicPr>
                         <pic:blipFill>
@@ -29676,12 +29686,12 @@
                 <wp:inline distB="0" distT="0" distL="0" distR="0">
                   <wp:extent cx="6591300" cy="2106930"/>
                   <wp:effectExtent b="0" l="0" r="0" t="0"/>
-                  <wp:docPr id="38" name="image37.png"/>
+                  <wp:docPr id="38" name="image36.png"/>
                   <a:graphic>
                     <a:graphicData uri="http://schemas.openxmlformats.org/drawingml/2006/picture">
                       <pic:pic>
                         <pic:nvPicPr>
-                          <pic:cNvPr id="0" name="image37.png"/>
+                          <pic:cNvPr id="0" name="image36.png"/>
                           <pic:cNvPicPr preferRelativeResize="0"/>
                         </pic:nvPicPr>
                         <pic:blipFill>
@@ -29730,12 +29740,12 @@
                 <wp:inline distB="0" distT="0" distL="0" distR="0">
                   <wp:extent cx="6591300" cy="2350135"/>
                   <wp:effectExtent b="0" l="0" r="0" t="0"/>
-                  <wp:docPr id="15" name="image14.png"/>
+                  <wp:docPr id="15" name="image22.png"/>
                   <a:graphic>
                     <a:graphicData uri="http://schemas.openxmlformats.org/drawingml/2006/picture">
                       <pic:pic>
                         <pic:nvPicPr>
-                          <pic:cNvPr id="0" name="image14.png"/>
+                          <pic:cNvPr id="0" name="image22.png"/>
                           <pic:cNvPicPr preferRelativeResize="0"/>
                         </pic:nvPicPr>
                         <pic:blipFill>
@@ -31130,12 +31140,12 @@
                 <wp:inline distB="0" distT="0" distL="0" distR="0">
                   <wp:extent cx="6506340" cy="1640046"/>
                   <wp:effectExtent b="0" l="0" r="0" t="0"/>
-                  <wp:docPr descr="C:\Users\Innovadel Tech\Desktop\yotpo screenshots\yotpo_conf_object.png" id="16" name="image4.png"/>
+                  <wp:docPr descr="C:\Users\Innovadel Tech\Desktop\yotpo screenshots\yotpo_conf_object.png" id="16" name="image8.png"/>
                   <a:graphic>
                     <a:graphicData uri="http://schemas.openxmlformats.org/drawingml/2006/picture">
                       <pic:pic>
                         <pic:nvPicPr>
-                          <pic:cNvPr descr="C:\Users\Innovadel Tech\Desktop\yotpo screenshots\yotpo_conf_object.png" id="0" name="image4.png"/>
+                          <pic:cNvPr descr="C:\Users\Innovadel Tech\Desktop\yotpo screenshots\yotpo_conf_object.png" id="0" name="image8.png"/>
                           <pic:cNvPicPr preferRelativeResize="0"/>
                         </pic:nvPicPr>
                         <pic:blipFill>
@@ -31171,12 +31181,12 @@
                 <wp:inline distB="0" distT="0" distL="0" distR="0">
                   <wp:extent cx="6591300" cy="1901190"/>
                   <wp:effectExtent b="0" l="0" r="0" t="0"/>
-                  <wp:docPr id="17" name="image35.png"/>
+                  <wp:docPr id="17" name="image31.png"/>
                   <a:graphic>
                     <a:graphicData uri="http://schemas.openxmlformats.org/drawingml/2006/picture">
                       <pic:pic>
                         <pic:nvPicPr>
-                          <pic:cNvPr id="0" name="image35.png"/>
+                          <pic:cNvPr id="0" name="image31.png"/>
                           <pic:cNvPicPr preferRelativeResize="0"/>
                         </pic:nvPicPr>
                         <pic:blipFill>
@@ -31279,12 +31289,12 @@
                       <wp:extent cx="1028700" cy="173990"/>
                       <wp:effectExtent b="0" l="0" r="0" t="0"/>
                       <wp:wrapNone/>
-                      <wp:docPr id="4" name="image10.png"/>
+                      <wp:docPr id="4" name="image17.png"/>
                       <a:graphic>
                         <a:graphicData uri="http://schemas.openxmlformats.org/drawingml/2006/picture">
                           <pic:pic>
                             <pic:nvPicPr>
-                              <pic:cNvPr id="0" name="image10.png"/>
+                              <pic:cNvPr id="0" name="image17.png"/>
                               <pic:cNvPicPr preferRelativeResize="0"/>
                             </pic:nvPicPr>
                             <pic:blipFill>
@@ -31384,12 +31394,12 @@
                       <wp:extent cx="327025" cy="173990"/>
                       <wp:effectExtent b="0" l="0" r="0" t="0"/>
                       <wp:wrapNone/>
-                      <wp:docPr id="2" name="image8.png"/>
+                      <wp:docPr id="2" name="image15.png"/>
                       <a:graphic>
                         <a:graphicData uri="http://schemas.openxmlformats.org/drawingml/2006/picture">
                           <pic:pic>
                             <pic:nvPicPr>
-                              <pic:cNvPr id="0" name="image8.png"/>
+                              <pic:cNvPr id="0" name="image15.png"/>
                               <pic:cNvPicPr preferRelativeResize="0"/>
                             </pic:nvPicPr>
                             <pic:blipFill>
@@ -32633,12 +32643,12 @@
                 <wp:inline distB="0" distT="0" distL="0" distR="0">
                   <wp:extent cx="6393180" cy="1651000"/>
                   <wp:effectExtent b="0" l="0" r="0" t="0"/>
-                  <wp:docPr descr="C:\Users\Innovadel Tech\Desktop\yotpo screenshots\yotpo_conf_attributes.png" id="18" name="image15.png"/>
+                  <wp:docPr descr="C:\Users\Innovadel Tech\Desktop\yotpo screenshots\yotpo_conf_attributes.png" id="18" name="image5.png"/>
                   <a:graphic>
                     <a:graphicData uri="http://schemas.openxmlformats.org/drawingml/2006/picture">
                       <pic:pic>
                         <pic:nvPicPr>
-                          <pic:cNvPr descr="C:\Users\Innovadel Tech\Desktop\yotpo screenshots\yotpo_conf_attributes.png" id="0" name="image15.png"/>
+                          <pic:cNvPr descr="C:\Users\Innovadel Tech\Desktop\yotpo screenshots\yotpo_conf_attributes.png" id="0" name="image5.png"/>
                           <pic:cNvPicPr preferRelativeResize="0"/>
                         </pic:nvPicPr>
                         <pic:blipFill>
@@ -32741,12 +32751,12 @@
                       <wp:extent cx="904815" cy="163422"/>
                       <wp:effectExtent b="0" l="0" r="0" t="0"/>
                       <wp:wrapNone/>
-                      <wp:docPr id="7" name="image29.png"/>
+                      <wp:docPr id="7" name="image32.png"/>
                       <a:graphic>
                         <a:graphicData uri="http://schemas.openxmlformats.org/drawingml/2006/picture">
                           <pic:pic>
                             <pic:nvPicPr>
-                              <pic:cNvPr id="0" name="image29.png"/>
+                              <pic:cNvPr id="0" name="image32.png"/>
                               <pic:cNvPicPr preferRelativeResize="0"/>
                             </pic:nvPicPr>
                             <pic:blipFill>
@@ -32846,12 +32856,12 @@
                       <wp:extent cx="270510" cy="171450"/>
                       <wp:effectExtent b="0" l="0" r="0" t="0"/>
                       <wp:wrapNone/>
-                      <wp:docPr id="5" name="image11.png"/>
+                      <wp:docPr id="5" name="image18.png"/>
                       <a:graphic>
                         <a:graphicData uri="http://schemas.openxmlformats.org/drawingml/2006/picture">
                           <pic:pic>
                             <pic:nvPicPr>
-                              <pic:cNvPr id="0" name="image11.png"/>
+                              <pic:cNvPr id="0" name="image18.png"/>
                               <pic:cNvPicPr preferRelativeResize="0"/>
                             </pic:nvPicPr>
                             <pic:blipFill>
@@ -32895,12 +32905,12 @@
                 <wp:inline distB="0" distT="0" distL="0" distR="0">
                   <wp:extent cx="6370320" cy="1689100"/>
                   <wp:effectExtent b="0" l="0" r="0" t="0"/>
-                  <wp:docPr descr="C:\Users\Innovadel Tech\Desktop\yotpo screenshots\yotpo_job_confg_attributes.png" id="19" name="image3.png"/>
+                  <wp:docPr descr="C:\Users\Innovadel Tech\Desktop\yotpo screenshots\yotpo_job_confg_attributes.png" id="19" name="image7.png"/>
                   <a:graphic>
                     <a:graphicData uri="http://schemas.openxmlformats.org/drawingml/2006/picture">
                       <pic:pic>
                         <pic:nvPicPr>
-                          <pic:cNvPr descr="C:\Users\Innovadel Tech\Desktop\yotpo screenshots\yotpo_job_confg_attributes.png" id="0" name="image3.png"/>
+                          <pic:cNvPr descr="C:\Users\Innovadel Tech\Desktop\yotpo screenshots\yotpo_job_confg_attributes.png" id="0" name="image7.png"/>
                           <pic:cNvPicPr preferRelativeResize="0"/>
                         </pic:nvPicPr>
                         <pic:blipFill>
@@ -32957,12 +32967,12 @@
                 <wp:inline distB="0" distT="0" distL="0" distR="0">
                   <wp:extent cx="6591300" cy="4683125"/>
                   <wp:effectExtent b="0" l="0" r="0" t="0"/>
-                  <wp:docPr descr="Graphical user interface, text, application, email&#10;&#10;Description automatically generated" id="20" name="image1.png"/>
+                  <wp:docPr descr="Graphical user interface, text, application, email&#10;&#10;Description automatically generated" id="20" name="image19.png"/>
                   <a:graphic>
                     <a:graphicData uri="http://schemas.openxmlformats.org/drawingml/2006/picture">
                       <pic:pic>
                         <pic:nvPicPr>
-                          <pic:cNvPr descr="Graphical user interface, text, application, email&#10;&#10;Description automatically generated" id="0" name="image1.png"/>
+                          <pic:cNvPr descr="Graphical user interface, text, application, email&#10;&#10;Description automatically generated" id="0" name="image19.png"/>
                           <pic:cNvPicPr preferRelativeResize="0"/>
                         </pic:nvPicPr>
                         <pic:blipFill>
@@ -33689,12 +33699,12 @@
             <wp:extent cx="6339840" cy="6350"/>
             <wp:effectExtent b="0" l="0" r="0" t="0"/>
             <wp:wrapNone/>
-            <wp:docPr id="13" name="image5.jpg"/>
+            <wp:docPr id="13" name="image4.jpg"/>
             <a:graphic>
               <a:graphicData uri="http://schemas.openxmlformats.org/drawingml/2006/picture">
                 <pic:pic>
                   <pic:nvPicPr>
-                    <pic:cNvPr id="0" name="image5.jpg"/>
+                    <pic:cNvPr id="0" name="image4.jpg"/>
                     <pic:cNvPicPr preferRelativeResize="0"/>
                   </pic:nvPicPr>
                   <pic:blipFill>
@@ -37269,6 +37279,256 @@
           </w:p>
         </w:tc>
       </w:tr>
+      <w:tr>
+        <w:trPr>
+          <w:cantSplit w:val="0"/>
+          <w:tblHeader w:val="0"/>
+        </w:trPr>
+        <w:tc>
+          <w:tcPr>
+            <w:tcBorders>
+              <w:top w:color="000000" w:space="0" w:sz="4" w:val="single"/>
+              <w:left w:color="000000" w:space="0" w:sz="4" w:val="single"/>
+              <w:bottom w:color="000000" w:space="0" w:sz="4" w:val="single"/>
+            </w:tcBorders>
+            <w:shd w:fill="auto" w:val="clear"/>
+          </w:tcPr>
+          <w:p>
+            <w:pPr>
+              <w:keepNext w:val="0"/>
+              <w:keepLines w:val="0"/>
+              <w:pageBreakBefore w:val="0"/>
+              <w:widowControl w:val="1"/>
+              <w:pBdr>
+                <w:top w:space="0" w:sz="0" w:val="nil"/>
+                <w:left w:space="0" w:sz="0" w:val="nil"/>
+                <w:bottom w:space="0" w:sz="0" w:val="nil"/>
+                <w:right w:space="0" w:sz="0" w:val="nil"/>
+                <w:between w:space="0" w:sz="0" w:val="nil"/>
+              </w:pBdr>
+              <w:shd w:fill="auto" w:val="clear"/>
+              <w:spacing w:after="120" w:before="0" w:line="288" w:lineRule="auto"/>
+              <w:ind w:left="0" w:right="0" w:firstLine="0"/>
+              <w:jc w:val="left"/>
+              <w:rPr>
+                <w:rFonts w:ascii="Cambria" w:cs="Cambria" w:eastAsia="Cambria" w:hAnsi="Cambria"/>
+                <w:b w:val="1"/>
+              </w:rPr>
+            </w:pPr>
+            <w:r>
+              <w:rPr>
+                <w:rFonts w:ascii="Cambria" w:cs="Cambria" w:eastAsia="Cambria" w:hAnsi="Cambria"/>
+                <w:b w:val="1"/>
+                <w:rtl w:val="0"/>
+              </w:rPr>
+              <w:t xml:space="preserve">21.5.4</w:t>
+            </w:r>
+          </w:p>
+        </w:tc>
+        <w:tc>
+          <w:tcPr>
+            <w:tcBorders>
+              <w:top w:color="000000" w:space="0" w:sz="4" w:val="single"/>
+              <w:left w:color="000000" w:space="0" w:sz="4" w:val="single"/>
+              <w:bottom w:color="000000" w:space="0" w:sz="4" w:val="single"/>
+            </w:tcBorders>
+            <w:shd w:fill="auto" w:val="clear"/>
+          </w:tcPr>
+          <w:p>
+            <w:pPr>
+              <w:keepNext w:val="0"/>
+              <w:keepLines w:val="0"/>
+              <w:pageBreakBefore w:val="0"/>
+              <w:widowControl w:val="1"/>
+              <w:pBdr>
+                <w:top w:space="0" w:sz="0" w:val="nil"/>
+                <w:left w:space="0" w:sz="0" w:val="nil"/>
+                <w:bottom w:space="0" w:sz="0" w:val="nil"/>
+                <w:right w:space="0" w:sz="0" w:val="nil"/>
+                <w:between w:space="0" w:sz="0" w:val="nil"/>
+              </w:pBdr>
+              <w:shd w:fill="auto" w:val="clear"/>
+              <w:spacing w:after="120" w:before="0" w:line="288" w:lineRule="auto"/>
+              <w:ind w:left="0" w:right="0" w:firstLine="0"/>
+              <w:jc w:val="left"/>
+              <w:rPr>
+                <w:rFonts w:ascii="Cambria" w:cs="Cambria" w:eastAsia="Cambria" w:hAnsi="Cambria"/>
+              </w:rPr>
+            </w:pPr>
+            <w:r>
+              <w:rPr>
+                <w:rFonts w:ascii="Cambria" w:cs="Cambria" w:eastAsia="Cambria" w:hAnsi="Cambria"/>
+                <w:rtl w:val="0"/>
+              </w:rPr>
+              <w:t xml:space="preserve">03/05/24</w:t>
+            </w:r>
+          </w:p>
+        </w:tc>
+        <w:tc>
+          <w:tcPr>
+            <w:tcBorders>
+              <w:top w:color="000000" w:space="0" w:sz="4" w:val="single"/>
+              <w:left w:color="000000" w:space="0" w:sz="4" w:val="single"/>
+              <w:bottom w:color="000000" w:space="0" w:sz="4" w:val="single"/>
+              <w:right w:color="000000" w:space="0" w:sz="4" w:val="single"/>
+            </w:tcBorders>
+            <w:shd w:fill="auto" w:val="clear"/>
+          </w:tcPr>
+          <w:p>
+            <w:pPr>
+              <w:keepNext w:val="0"/>
+              <w:keepLines w:val="0"/>
+              <w:pageBreakBefore w:val="0"/>
+              <w:widowControl w:val="1"/>
+              <w:pBdr>
+                <w:top w:space="0" w:sz="0" w:val="nil"/>
+                <w:left w:space="0" w:sz="0" w:val="nil"/>
+                <w:bottom w:space="0" w:sz="0" w:val="nil"/>
+                <w:right w:space="0" w:sz="0" w:val="nil"/>
+                <w:between w:space="0" w:sz="0" w:val="nil"/>
+              </w:pBdr>
+              <w:shd w:fill="auto" w:val="clear"/>
+              <w:spacing w:after="120" w:before="0" w:line="288" w:lineRule="auto"/>
+              <w:ind w:left="360" w:right="0" w:firstLine="0"/>
+              <w:rPr>
+                <w:rFonts w:ascii="Cambria" w:cs="Cambria" w:eastAsia="Cambria" w:hAnsi="Cambria"/>
+              </w:rPr>
+            </w:pPr>
+            <w:r>
+              <w:rPr>
+                <w:rFonts w:ascii="Cambria" w:cs="Cambria" w:eastAsia="Cambria" w:hAnsi="Cambria"/>
+                <w:rtl w:val="0"/>
+              </w:rPr>
+              <w:t xml:space="preserve">Adjust referenced app key variable so conversion tracking tag uses expected value</w:t>
+            </w:r>
+          </w:p>
+        </w:tc>
+      </w:tr>
+      <w:tr>
+        <w:trPr>
+          <w:cantSplit w:val="0"/>
+          <w:tblHeader w:val="0"/>
+        </w:trPr>
+        <w:tc>
+          <w:tcPr>
+            <w:tcBorders>
+              <w:top w:color="000000" w:space="0" w:sz="4" w:val="single"/>
+              <w:left w:color="000000" w:space="0" w:sz="4" w:val="single"/>
+              <w:bottom w:color="000000" w:space="0" w:sz="4" w:val="single"/>
+            </w:tcBorders>
+            <w:shd w:fill="auto" w:val="clear"/>
+          </w:tcPr>
+          <w:p>
+            <w:pPr>
+              <w:keepNext w:val="0"/>
+              <w:keepLines w:val="0"/>
+              <w:pageBreakBefore w:val="0"/>
+              <w:widowControl w:val="1"/>
+              <w:pBdr>
+                <w:top w:space="0" w:sz="0" w:val="nil"/>
+                <w:left w:space="0" w:sz="0" w:val="nil"/>
+                <w:bottom w:space="0" w:sz="0" w:val="nil"/>
+                <w:right w:space="0" w:sz="0" w:val="nil"/>
+                <w:between w:space="0" w:sz="0" w:val="nil"/>
+              </w:pBdr>
+              <w:shd w:fill="auto" w:val="clear"/>
+              <w:spacing w:after="120" w:before="0" w:line="288" w:lineRule="auto"/>
+              <w:ind w:left="0" w:right="0" w:firstLine="0"/>
+              <w:jc w:val="left"/>
+              <w:rPr>
+                <w:rFonts w:ascii="Cambria" w:cs="Cambria" w:eastAsia="Cambria" w:hAnsi="Cambria"/>
+                <w:b w:val="1"/>
+              </w:rPr>
+            </w:pPr>
+            <w:r>
+              <w:rPr>
+                <w:rFonts w:ascii="Cambria" w:cs="Cambria" w:eastAsia="Cambria" w:hAnsi="Cambria"/>
+                <w:b w:val="1"/>
+                <w:rtl w:val="0"/>
+              </w:rPr>
+              <w:t xml:space="preserve">21.5.5</w:t>
+            </w:r>
+          </w:p>
+        </w:tc>
+        <w:tc>
+          <w:tcPr>
+            <w:tcBorders>
+              <w:top w:color="000000" w:space="0" w:sz="4" w:val="single"/>
+              <w:left w:color="000000" w:space="0" w:sz="4" w:val="single"/>
+              <w:bottom w:color="000000" w:space="0" w:sz="4" w:val="single"/>
+            </w:tcBorders>
+            <w:shd w:fill="auto" w:val="clear"/>
+          </w:tcPr>
+          <w:p>
+            <w:pPr>
+              <w:keepNext w:val="0"/>
+              <w:keepLines w:val="0"/>
+              <w:pageBreakBefore w:val="0"/>
+              <w:widowControl w:val="1"/>
+              <w:pBdr>
+                <w:top w:space="0" w:sz="0" w:val="nil"/>
+                <w:left w:space="0" w:sz="0" w:val="nil"/>
+                <w:bottom w:space="0" w:sz="0" w:val="nil"/>
+                <w:right w:space="0" w:sz="0" w:val="nil"/>
+                <w:between w:space="0" w:sz="0" w:val="nil"/>
+              </w:pBdr>
+              <w:shd w:fill="auto" w:val="clear"/>
+              <w:spacing w:after="120" w:before="0" w:line="288" w:lineRule="auto"/>
+              <w:ind w:left="0" w:right="0" w:firstLine="0"/>
+              <w:jc w:val="left"/>
+              <w:rPr>
+                <w:rFonts w:ascii="Cambria" w:cs="Cambria" w:eastAsia="Cambria" w:hAnsi="Cambria"/>
+              </w:rPr>
+            </w:pPr>
+            <w:r>
+              <w:rPr>
+                <w:rFonts w:ascii="Cambria" w:cs="Cambria" w:eastAsia="Cambria" w:hAnsi="Cambria"/>
+                <w:rtl w:val="0"/>
+              </w:rPr>
+              <w:t xml:space="preserve">05/08/24</w:t>
+            </w:r>
+          </w:p>
+        </w:tc>
+        <w:tc>
+          <w:tcPr>
+            <w:tcBorders>
+              <w:top w:color="000000" w:space="0" w:sz="4" w:val="single"/>
+              <w:left w:color="000000" w:space="0" w:sz="4" w:val="single"/>
+              <w:bottom w:color="000000" w:space="0" w:sz="4" w:val="single"/>
+              <w:right w:color="000000" w:space="0" w:sz="4" w:val="single"/>
+            </w:tcBorders>
+            <w:shd w:fill="auto" w:val="clear"/>
+          </w:tcPr>
+          <w:p>
+            <w:pPr>
+              <w:keepNext w:val="0"/>
+              <w:keepLines w:val="0"/>
+              <w:pageBreakBefore w:val="0"/>
+              <w:widowControl w:val="1"/>
+              <w:pBdr>
+                <w:top w:space="0" w:sz="0" w:val="nil"/>
+                <w:left w:space="0" w:sz="0" w:val="nil"/>
+                <w:bottom w:space="0" w:sz="0" w:val="nil"/>
+                <w:right w:space="0" w:sz="0" w:val="nil"/>
+                <w:between w:space="0" w:sz="0" w:val="nil"/>
+              </w:pBdr>
+              <w:shd w:fill="auto" w:val="clear"/>
+              <w:spacing w:after="120" w:before="0" w:line="288" w:lineRule="auto"/>
+              <w:ind w:left="360" w:right="0" w:firstLine="0"/>
+              <w:rPr>
+                <w:rFonts w:ascii="Cambria" w:cs="Cambria" w:eastAsia="Cambria" w:hAnsi="Cambria"/>
+              </w:rPr>
+            </w:pPr>
+            <w:r>
+              <w:rPr>
+                <w:rFonts w:ascii="Cambria" w:cs="Cambria" w:eastAsia="Cambria" w:hAnsi="Cambria"/>
+                <w:rtl w:val="0"/>
+              </w:rPr>
+              <w:t xml:space="preserve">Remove escapes that could remove special characters from emails</w:t>
+            </w:r>
+          </w:p>
+        </w:tc>
+      </w:tr>
     </w:tbl>
     <w:p>
       <w:pPr>
@@ -37408,12 +37668,12 @@
             <wp:extent cx="6559550" cy="6350"/>
             <wp:effectExtent b="0" l="0" r="0" t="0"/>
             <wp:wrapNone/>
-            <wp:docPr id="11" name="image6.jpg"/>
+            <wp:docPr id="11" name="image3.jpg"/>
             <a:graphic>
               <a:graphicData uri="http://schemas.openxmlformats.org/drawingml/2006/picture">
                 <pic:pic>
                   <pic:nvPicPr>
-                    <pic:cNvPr id="0" name="image6.jpg"/>
+                    <pic:cNvPr id="0" name="image3.jpg"/>
                     <pic:cNvPicPr preferRelativeResize="0"/>
                   </pic:nvPicPr>
                   <pic:blipFill>

</xml_diff>

<commit_message>
release 21.5.6 update version strings and documentation
</commit_message>
<xml_diff>
--- a/Documentation/Integration Guide - Yotpo.docx
+++ b/Documentation/Integration Guide - Yotpo.docx
@@ -27,12 +27,12 @@
             <wp:extent cx="1003935" cy="993140"/>
             <wp:effectExtent b="0" l="0" r="0" t="0"/>
             <wp:wrapNone/>
-            <wp:docPr id="14" name="image5.png"/>
+            <wp:docPr id="14" name="image9.png"/>
             <a:graphic>
               <a:graphicData uri="http://schemas.openxmlformats.org/drawingml/2006/picture">
                 <pic:pic>
                   <pic:nvPicPr>
-                    <pic:cNvPr id="0" name="image5.png"/>
+                    <pic:cNvPr id="0" name="image9.png"/>
                     <pic:cNvPicPr preferRelativeResize="0"/>
                   </pic:nvPicPr>
                   <pic:blipFill>
@@ -322,7 +322,7 @@
                 <w:szCs w:val="24"/>
                 <w:rtl w:val="0"/>
               </w:rPr>
-              <w:t xml:space="preserve">5</w:t>
+              <w:t xml:space="preserve">6</w:t>
             </w:r>
             <w:r>
               <w:rPr>
@@ -534,12 +534,12 @@
             <wp:extent cx="3359150" cy="922020"/>
             <wp:effectExtent b="0" l="0" r="0" t="0"/>
             <wp:wrapNone/>
-            <wp:docPr id="12" name="image1.png"/>
+            <wp:docPr id="12" name="image2.png"/>
             <a:graphic>
               <a:graphicData uri="http://schemas.openxmlformats.org/drawingml/2006/picture">
                 <pic:pic>
                   <pic:nvPicPr>
-                    <pic:cNvPr id="0" name="image1.png"/>
+                    <pic:cNvPr id="0" name="image2.png"/>
                     <pic:cNvPicPr preferRelativeResize="0"/>
                   </pic:nvPicPr>
                   <pic:blipFill>
@@ -8803,12 +8803,12 @@
             <wp:extent cx="6226810" cy="6350"/>
             <wp:effectExtent b="0" l="0" r="0" t="0"/>
             <wp:wrapNone/>
-            <wp:docPr id="21" name="image15.jpg"/>
+            <wp:docPr id="21" name="image19.jpg"/>
             <a:graphic>
               <a:graphicData uri="http://schemas.openxmlformats.org/drawingml/2006/picture">
                 <pic:pic>
                   <pic:nvPicPr>
-                    <pic:cNvPr id="0" name="image15.jpg"/>
+                    <pic:cNvPr id="0" name="image19.jpg"/>
                     <pic:cNvPicPr preferRelativeResize="0"/>
                   </pic:nvPicPr>
                   <pic:blipFill>
@@ -11059,12 +11059,12 @@
           <wp:inline distB="0" distT="0" distL="0" distR="0">
             <wp:extent cx="6591300" cy="1594485"/>
             <wp:effectExtent b="0" l="0" r="0" t="0"/>
-            <wp:docPr id="23" name="image31.png"/>
+            <wp:docPr id="23" name="image36.png"/>
             <a:graphic>
               <a:graphicData uri="http://schemas.openxmlformats.org/drawingml/2006/picture">
                 <pic:pic>
                   <pic:nvPicPr>
-                    <pic:cNvPr id="0" name="image31.png"/>
+                    <pic:cNvPr id="0" name="image36.png"/>
                     <pic:cNvPicPr preferRelativeResize="0"/>
                   </pic:nvPicPr>
                   <pic:blipFill>
@@ -11303,12 +11303,12 @@
           <wp:inline distB="0" distT="0" distL="0" distR="0">
             <wp:extent cx="6426520" cy="2783958"/>
             <wp:effectExtent b="0" l="0" r="0" t="0"/>
-            <wp:docPr id="22" name="image19.png"/>
+            <wp:docPr id="22" name="image17.png"/>
             <a:graphic>
               <a:graphicData uri="http://schemas.openxmlformats.org/drawingml/2006/picture">
                 <pic:pic>
                   <pic:nvPicPr>
-                    <pic:cNvPr id="0" name="image19.png"/>
+                    <pic:cNvPr id="0" name="image17.png"/>
                     <pic:cNvPicPr preferRelativeResize="0"/>
                   </pic:nvPicPr>
                   <pic:blipFill>
@@ -15631,12 +15631,12 @@
                 <wp:inline distB="0" distT="0" distL="0" distR="0">
                   <wp:extent cx="5488648" cy="2437108"/>
                   <wp:effectExtent b="0" l="0" r="0" t="0"/>
-                  <wp:docPr id="25" name="image16.png"/>
+                  <wp:docPr id="25" name="image23.png"/>
                   <a:graphic>
                     <a:graphicData uri="http://schemas.openxmlformats.org/drawingml/2006/picture">
                       <pic:pic>
                         <pic:nvPicPr>
-                          <pic:cNvPr id="0" name="image16.png"/>
+                          <pic:cNvPr id="0" name="image23.png"/>
                           <pic:cNvPicPr preferRelativeResize="0"/>
                         </pic:nvPicPr>
                         <pic:blipFill>
@@ -15832,12 +15832,12 @@
                 <wp:inline distB="0" distT="0" distL="0" distR="0">
                   <wp:extent cx="5961921" cy="1956865"/>
                   <wp:effectExtent b="0" l="0" r="0" t="0"/>
-                  <wp:docPr id="24" name="image28.png"/>
+                  <wp:docPr id="24" name="image20.png"/>
                   <a:graphic>
                     <a:graphicData uri="http://schemas.openxmlformats.org/drawingml/2006/picture">
                       <pic:pic>
                         <pic:nvPicPr>
-                          <pic:cNvPr id="0" name="image28.png"/>
+                          <pic:cNvPr id="0" name="image20.png"/>
                           <pic:cNvPicPr preferRelativeResize="0"/>
                         </pic:nvPicPr>
                         <pic:blipFill>
@@ -19778,12 +19778,12 @@
                 <wp:extent cx="6416040" cy="269875"/>
                 <wp:effectExtent b="0" l="0" r="0" t="0"/>
                 <wp:wrapSquare wrapText="bothSides" distB="0" distT="0" distL="114300" distR="114300"/>
-                <wp:docPr id="9" name="image22.png"/>
+                <wp:docPr id="9" name="image21.png"/>
                 <a:graphic>
                   <a:graphicData uri="http://schemas.openxmlformats.org/drawingml/2006/picture">
                     <pic:pic>
                       <pic:nvPicPr>
-                        <pic:cNvPr id="0" name="image22.png"/>
+                        <pic:cNvPr id="0" name="image21.png"/>
                         <pic:cNvPicPr preferRelativeResize="0"/>
                       </pic:nvPicPr>
                       <pic:blipFill>
@@ -20215,12 +20215,12 @@
                 <wp:extent cx="6369685" cy="249555"/>
                 <wp:effectExtent b="0" l="0" r="0" t="0"/>
                 <wp:wrapSquare wrapText="bothSides" distB="0" distT="0" distL="114300" distR="114300"/>
-                <wp:docPr id="10" name="image23.png"/>
+                <wp:docPr id="10" name="image24.png"/>
                 <a:graphic>
                   <a:graphicData uri="http://schemas.openxmlformats.org/drawingml/2006/picture">
                     <pic:pic>
                       <pic:nvPicPr>
-                        <pic:cNvPr id="0" name="image23.png"/>
+                        <pic:cNvPr id="0" name="image24.png"/>
                         <pic:cNvPicPr preferRelativeResize="0"/>
                       </pic:nvPicPr>
                       <pic:blipFill>
@@ -20643,12 +20643,12 @@
                 <wp:extent cx="6383020" cy="242570"/>
                 <wp:effectExtent b="0" l="0" r="0" t="0"/>
                 <wp:wrapSquare wrapText="bothSides" distB="0" distT="0" distL="114300" distR="114300"/>
-                <wp:docPr id="1" name="image9.png"/>
+                <wp:docPr id="1" name="image3.png"/>
                 <a:graphic>
                   <a:graphicData uri="http://schemas.openxmlformats.org/drawingml/2006/picture">
                     <pic:pic>
                       <pic:nvPicPr>
-                        <pic:cNvPr id="0" name="image9.png"/>
+                        <pic:cNvPr id="0" name="image3.png"/>
                         <pic:cNvPicPr preferRelativeResize="0"/>
                       </pic:nvPicPr>
                       <pic:blipFill>
@@ -20951,12 +20951,12 @@
                 <wp:extent cx="6339840" cy="314325"/>
                 <wp:effectExtent b="0" l="0" r="0" t="0"/>
                 <wp:wrapSquare wrapText="bothSides" distB="0" distT="0" distL="114300" distR="114300"/>
-                <wp:docPr id="3" name="image12.png"/>
+                <wp:docPr id="3" name="image5.png"/>
                 <a:graphic>
                   <a:graphicData uri="http://schemas.openxmlformats.org/drawingml/2006/picture">
                     <pic:pic>
                       <pic:nvPicPr>
-                        <pic:cNvPr id="0" name="image12.png"/>
+                        <pic:cNvPr id="0" name="image5.png"/>
                         <pic:cNvPicPr preferRelativeResize="0"/>
                       </pic:nvPicPr>
                       <pic:blipFill>
@@ -21470,12 +21470,12 @@
                 <wp:extent cx="6339840" cy="304800"/>
                 <wp:effectExtent b="0" l="0" r="0" t="0"/>
                 <wp:wrapSquare wrapText="bothSides" distB="0" distT="0" distL="114300" distR="114300"/>
-                <wp:docPr id="8" name="image21.png"/>
+                <wp:docPr id="8" name="image15.png"/>
                 <a:graphic>
                   <a:graphicData uri="http://schemas.openxmlformats.org/drawingml/2006/picture">
                     <pic:pic>
                       <pic:nvPicPr>
-                        <pic:cNvPr id="0" name="image21.png"/>
+                        <pic:cNvPr id="0" name="image15.png"/>
                         <pic:cNvPicPr preferRelativeResize="0"/>
                       </pic:nvPicPr>
                       <pic:blipFill>
@@ -21848,12 +21848,12 @@
                 <wp:extent cx="6339840" cy="304800"/>
                 <wp:effectExtent b="0" l="0" r="0" t="0"/>
                 <wp:wrapSquare wrapText="bothSides" distB="0" distT="0" distL="114300" distR="114300"/>
-                <wp:docPr id="6" name="image17.png"/>
+                <wp:docPr id="6" name="image12.png"/>
                 <a:graphic>
                   <a:graphicData uri="http://schemas.openxmlformats.org/drawingml/2006/picture">
                     <pic:pic>
                       <pic:nvPicPr>
-                        <pic:cNvPr id="0" name="image17.png"/>
+                        <pic:cNvPr id="0" name="image12.png"/>
                         <pic:cNvPicPr preferRelativeResize="0"/>
                       </pic:nvPicPr>
                       <pic:blipFill>
@@ -22189,12 +22189,12 @@
           <wp:inline distB="0" distT="0" distL="0" distR="0">
             <wp:extent cx="6103346" cy="4091829"/>
             <wp:effectExtent b="0" l="0" r="0" t="0"/>
-            <wp:docPr id="30" name="image24.png"/>
+            <wp:docPr id="30" name="image29.png"/>
             <a:graphic>
               <a:graphicData uri="http://schemas.openxmlformats.org/drawingml/2006/picture">
                 <pic:pic>
                   <pic:nvPicPr>
-                    <pic:cNvPr id="0" name="image24.png"/>
+                    <pic:cNvPr id="0" name="image29.png"/>
                     <pic:cNvPicPr preferRelativeResize="0"/>
                   </pic:nvPicPr>
                   <pic:blipFill>
@@ -22376,12 +22376,12 @@
           <wp:inline distB="0" distT="0" distL="0" distR="0">
             <wp:extent cx="6147443" cy="4178839"/>
             <wp:effectExtent b="0" l="0" r="0" t="0"/>
-            <wp:docPr id="29" name="image29.png"/>
+            <wp:docPr id="29" name="image30.png"/>
             <a:graphic>
               <a:graphicData uri="http://schemas.openxmlformats.org/drawingml/2006/picture">
                 <pic:pic>
                   <pic:nvPicPr>
-                    <pic:cNvPr id="0" name="image29.png"/>
+                    <pic:cNvPr id="0" name="image30.png"/>
                     <pic:cNvPicPr preferRelativeResize="0"/>
                   </pic:nvPicPr>
                   <pic:blipFill>
@@ -22687,12 +22687,12 @@
           <wp:inline distB="0" distT="0" distL="0" distR="0">
             <wp:extent cx="5916562" cy="4144443"/>
             <wp:effectExtent b="0" l="0" r="0" t="0"/>
-            <wp:docPr id="32" name="image20.png"/>
+            <wp:docPr id="32" name="image31.png"/>
             <a:graphic>
               <a:graphicData uri="http://schemas.openxmlformats.org/drawingml/2006/picture">
                 <pic:pic>
                   <pic:nvPicPr>
-                    <pic:cNvPr id="0" name="image20.png"/>
+                    <pic:cNvPr id="0" name="image31.png"/>
                     <pic:cNvPicPr preferRelativeResize="0"/>
                   </pic:nvPicPr>
                   <pic:blipFill>
@@ -23402,12 +23402,12 @@
           <wp:inline distB="0" distT="0" distL="0" distR="0">
             <wp:extent cx="5821425" cy="4027888"/>
             <wp:effectExtent b="0" l="0" r="0" t="0"/>
-            <wp:docPr id="35" name="image34.png"/>
+            <wp:docPr id="35" name="image28.png"/>
             <a:graphic>
               <a:graphicData uri="http://schemas.openxmlformats.org/drawingml/2006/picture">
                 <pic:pic>
                   <pic:nvPicPr>
-                    <pic:cNvPr id="0" name="image34.png"/>
+                    <pic:cNvPr id="0" name="image28.png"/>
                     <pic:cNvPicPr preferRelativeResize="0"/>
                   </pic:nvPicPr>
                   <pic:blipFill>
@@ -29578,12 +29578,12 @@
                 <wp:inline distB="0" distT="0" distL="0" distR="0">
                   <wp:extent cx="6591300" cy="2286000"/>
                   <wp:effectExtent b="0" l="0" r="0" t="0"/>
-                  <wp:docPr id="36" name="image30.png"/>
+                  <wp:docPr id="36" name="image34.png"/>
                   <a:graphic>
                     <a:graphicData uri="http://schemas.openxmlformats.org/drawingml/2006/picture">
                       <pic:pic>
                         <pic:nvPicPr>
-                          <pic:cNvPr id="0" name="image30.png"/>
+                          <pic:cNvPr id="0" name="image34.png"/>
                           <pic:cNvPicPr preferRelativeResize="0"/>
                         </pic:nvPicPr>
                         <pic:blipFill>
@@ -29632,12 +29632,12 @@
                 <wp:inline distB="0" distT="0" distL="0" distR="0">
                   <wp:extent cx="6591300" cy="2475230"/>
                   <wp:effectExtent b="0" l="0" r="0" t="0"/>
-                  <wp:docPr id="37" name="image36.png"/>
+                  <wp:docPr id="37" name="image35.png"/>
                   <a:graphic>
                     <a:graphicData uri="http://schemas.openxmlformats.org/drawingml/2006/picture">
                       <pic:pic>
                         <pic:nvPicPr>
-                          <pic:cNvPr id="0" name="image36.png"/>
+                          <pic:cNvPr id="0" name="image35.png"/>
                           <pic:cNvPicPr preferRelativeResize="0"/>
                         </pic:nvPicPr>
                         <pic:blipFill>
@@ -29740,12 +29740,12 @@
                 <wp:inline distB="0" distT="0" distL="0" distR="0">
                   <wp:extent cx="6591300" cy="2350135"/>
                   <wp:effectExtent b="0" l="0" r="0" t="0"/>
-                  <wp:docPr id="15" name="image7.png"/>
+                  <wp:docPr id="15" name="image10.png"/>
                   <a:graphic>
                     <a:graphicData uri="http://schemas.openxmlformats.org/drawingml/2006/picture">
                       <pic:pic>
                         <pic:nvPicPr>
-                          <pic:cNvPr id="0" name="image7.png"/>
+                          <pic:cNvPr id="0" name="image10.png"/>
                           <pic:cNvPicPr preferRelativeResize="0"/>
                         </pic:nvPicPr>
                         <pic:blipFill>
@@ -31140,12 +31140,12 @@
                 <wp:inline distB="0" distT="0" distL="0" distR="0">
                   <wp:extent cx="6506340" cy="1640046"/>
                   <wp:effectExtent b="0" l="0" r="0" t="0"/>
-                  <wp:docPr descr="C:\Users\Innovadel Tech\Desktop\yotpo screenshots\yotpo_conf_object.png" id="16" name="image4.png"/>
+                  <wp:docPr descr="C:\Users\Innovadel Tech\Desktop\yotpo screenshots\yotpo_conf_object.png" id="16" name="image8.png"/>
                   <a:graphic>
                     <a:graphicData uri="http://schemas.openxmlformats.org/drawingml/2006/picture">
                       <pic:pic>
                         <pic:nvPicPr>
-                          <pic:cNvPr descr="C:\Users\Innovadel Tech\Desktop\yotpo screenshots\yotpo_conf_object.png" id="0" name="image4.png"/>
+                          <pic:cNvPr descr="C:\Users\Innovadel Tech\Desktop\yotpo screenshots\yotpo_conf_object.png" id="0" name="image8.png"/>
                           <pic:cNvPicPr preferRelativeResize="0"/>
                         </pic:nvPicPr>
                         <pic:blipFill>
@@ -31181,12 +31181,12 @@
                 <wp:inline distB="0" distT="0" distL="0" distR="0">
                   <wp:extent cx="6591300" cy="1901190"/>
                   <wp:effectExtent b="0" l="0" r="0" t="0"/>
-                  <wp:docPr id="17" name="image35.png"/>
+                  <wp:docPr id="17" name="image22.png"/>
                   <a:graphic>
                     <a:graphicData uri="http://schemas.openxmlformats.org/drawingml/2006/picture">
                       <pic:pic>
                         <pic:nvPicPr>
-                          <pic:cNvPr id="0" name="image35.png"/>
+                          <pic:cNvPr id="0" name="image22.png"/>
                           <pic:cNvPicPr preferRelativeResize="0"/>
                         </pic:nvPicPr>
                         <pic:blipFill>
@@ -31289,12 +31289,12 @@
                       <wp:extent cx="1028700" cy="173990"/>
                       <wp:effectExtent b="0" l="0" r="0" t="0"/>
                       <wp:wrapNone/>
-                      <wp:docPr id="4" name="image13.png"/>
+                      <wp:docPr id="4" name="image6.png"/>
                       <a:graphic>
                         <a:graphicData uri="http://schemas.openxmlformats.org/drawingml/2006/picture">
                           <pic:pic>
                             <pic:nvPicPr>
-                              <pic:cNvPr id="0" name="image13.png"/>
+                              <pic:cNvPr id="0" name="image6.png"/>
                               <pic:cNvPicPr preferRelativeResize="0"/>
                             </pic:nvPicPr>
                             <pic:blipFill>
@@ -31394,12 +31394,12 @@
                       <wp:extent cx="327025" cy="173990"/>
                       <wp:effectExtent b="0" l="0" r="0" t="0"/>
                       <wp:wrapNone/>
-                      <wp:docPr id="2" name="image10.png"/>
+                      <wp:docPr id="2" name="image4.png"/>
                       <a:graphic>
                         <a:graphicData uri="http://schemas.openxmlformats.org/drawingml/2006/picture">
                           <pic:pic>
                             <pic:nvPicPr>
-                              <pic:cNvPr id="0" name="image10.png"/>
+                              <pic:cNvPr id="0" name="image4.png"/>
                               <pic:cNvPicPr preferRelativeResize="0"/>
                             </pic:nvPicPr>
                             <pic:blipFill>
@@ -32643,12 +32643,12 @@
                 <wp:inline distB="0" distT="0" distL="0" distR="0">
                   <wp:extent cx="6393180" cy="1651000"/>
                   <wp:effectExtent b="0" l="0" r="0" t="0"/>
-                  <wp:docPr descr="C:\Users\Innovadel Tech\Desktop\yotpo screenshots\yotpo_conf_attributes.png" id="18" name="image2.png"/>
+                  <wp:docPr descr="C:\Users\Innovadel Tech\Desktop\yotpo screenshots\yotpo_conf_attributes.png" id="18" name="image14.png"/>
                   <a:graphic>
                     <a:graphicData uri="http://schemas.openxmlformats.org/drawingml/2006/picture">
                       <pic:pic>
                         <pic:nvPicPr>
-                          <pic:cNvPr descr="C:\Users\Innovadel Tech\Desktop\yotpo screenshots\yotpo_conf_attributes.png" id="0" name="image2.png"/>
+                          <pic:cNvPr descr="C:\Users\Innovadel Tech\Desktop\yotpo screenshots\yotpo_conf_attributes.png" id="0" name="image14.png"/>
                           <pic:cNvPicPr preferRelativeResize="0"/>
                         </pic:nvPicPr>
                         <pic:blipFill>
@@ -32751,12 +32751,12 @@
                       <wp:extent cx="904815" cy="163422"/>
                       <wp:effectExtent b="0" l="0" r="0" t="0"/>
                       <wp:wrapNone/>
-                      <wp:docPr id="7" name="image18.png"/>
+                      <wp:docPr id="7" name="image13.png"/>
                       <a:graphic>
                         <a:graphicData uri="http://schemas.openxmlformats.org/drawingml/2006/picture">
                           <pic:pic>
                             <pic:nvPicPr>
-                              <pic:cNvPr id="0" name="image18.png"/>
+                              <pic:cNvPr id="0" name="image13.png"/>
                               <pic:cNvPicPr preferRelativeResize="0"/>
                             </pic:nvPicPr>
                             <pic:blipFill>
@@ -32856,12 +32856,12 @@
                       <wp:extent cx="270510" cy="171450"/>
                       <wp:effectExtent b="0" l="0" r="0" t="0"/>
                       <wp:wrapNone/>
-                      <wp:docPr id="5" name="image14.png"/>
+                      <wp:docPr id="5" name="image7.png"/>
                       <a:graphic>
                         <a:graphicData uri="http://schemas.openxmlformats.org/drawingml/2006/picture">
                           <pic:pic>
                             <pic:nvPicPr>
-                              <pic:cNvPr id="0" name="image14.png"/>
+                              <pic:cNvPr id="0" name="image7.png"/>
                               <pic:cNvPicPr preferRelativeResize="0"/>
                             </pic:nvPicPr>
                             <pic:blipFill>
@@ -32905,12 +32905,12 @@
                 <wp:inline distB="0" distT="0" distL="0" distR="0">
                   <wp:extent cx="6370320" cy="1689100"/>
                   <wp:effectExtent b="0" l="0" r="0" t="0"/>
-                  <wp:docPr descr="C:\Users\Innovadel Tech\Desktop\yotpo screenshots\yotpo_job_confg_attributes.png" id="19" name="image6.png"/>
+                  <wp:docPr descr="C:\Users\Innovadel Tech\Desktop\yotpo screenshots\yotpo_job_confg_attributes.png" id="19" name="image16.png"/>
                   <a:graphic>
                     <a:graphicData uri="http://schemas.openxmlformats.org/drawingml/2006/picture">
                       <pic:pic>
                         <pic:nvPicPr>
-                          <pic:cNvPr descr="C:\Users\Innovadel Tech\Desktop\yotpo screenshots\yotpo_job_confg_attributes.png" id="0" name="image6.png"/>
+                          <pic:cNvPr descr="C:\Users\Innovadel Tech\Desktop\yotpo screenshots\yotpo_job_confg_attributes.png" id="0" name="image16.png"/>
                           <pic:cNvPicPr preferRelativeResize="0"/>
                         </pic:nvPicPr>
                         <pic:blipFill>
@@ -32967,12 +32967,12 @@
                 <wp:inline distB="0" distT="0" distL="0" distR="0">
                   <wp:extent cx="6591300" cy="4683125"/>
                   <wp:effectExtent b="0" l="0" r="0" t="0"/>
-                  <wp:docPr descr="Graphical user interface, text, application, email&#10;&#10;Description automatically generated" id="20" name="image8.png"/>
+                  <wp:docPr descr="Graphical user interface, text, application, email&#10;&#10;Description automatically generated" id="20" name="image18.png"/>
                   <a:graphic>
                     <a:graphicData uri="http://schemas.openxmlformats.org/drawingml/2006/picture">
                       <pic:pic>
                         <pic:nvPicPr>
-                          <pic:cNvPr descr="Graphical user interface, text, application, email&#10;&#10;Description automatically generated" id="0" name="image8.png"/>
+                          <pic:cNvPr descr="Graphical user interface, text, application, email&#10;&#10;Description automatically generated" id="0" name="image18.png"/>
                           <pic:cNvPicPr preferRelativeResize="0"/>
                         </pic:nvPicPr>
                         <pic:blipFill>
@@ -37529,6 +37529,131 @@
           </w:p>
         </w:tc>
       </w:tr>
+      <w:tr>
+        <w:trPr>
+          <w:cantSplit w:val="0"/>
+          <w:tblHeader w:val="0"/>
+        </w:trPr>
+        <w:tc>
+          <w:tcPr>
+            <w:tcBorders>
+              <w:top w:color="000000" w:space="0" w:sz="4" w:val="single"/>
+              <w:left w:color="000000" w:space="0" w:sz="4" w:val="single"/>
+              <w:bottom w:color="000000" w:space="0" w:sz="4" w:val="single"/>
+            </w:tcBorders>
+            <w:shd w:fill="auto" w:val="clear"/>
+          </w:tcPr>
+          <w:p>
+            <w:pPr>
+              <w:keepNext w:val="0"/>
+              <w:keepLines w:val="0"/>
+              <w:pageBreakBefore w:val="0"/>
+              <w:widowControl w:val="1"/>
+              <w:pBdr>
+                <w:top w:space="0" w:sz="0" w:val="nil"/>
+                <w:left w:space="0" w:sz="0" w:val="nil"/>
+                <w:bottom w:space="0" w:sz="0" w:val="nil"/>
+                <w:right w:space="0" w:sz="0" w:val="nil"/>
+                <w:between w:space="0" w:sz="0" w:val="nil"/>
+              </w:pBdr>
+              <w:shd w:fill="auto" w:val="clear"/>
+              <w:spacing w:after="120" w:before="0" w:line="288" w:lineRule="auto"/>
+              <w:ind w:left="0" w:right="0" w:firstLine="0"/>
+              <w:jc w:val="left"/>
+              <w:rPr>
+                <w:rFonts w:ascii="Cambria" w:cs="Cambria" w:eastAsia="Cambria" w:hAnsi="Cambria"/>
+                <w:b w:val="1"/>
+              </w:rPr>
+            </w:pPr>
+            <w:r>
+              <w:rPr>
+                <w:rFonts w:ascii="Cambria" w:cs="Cambria" w:eastAsia="Cambria" w:hAnsi="Cambria"/>
+                <w:b w:val="1"/>
+                <w:rtl w:val="0"/>
+              </w:rPr>
+              <w:t xml:space="preserve">21.5.6</w:t>
+            </w:r>
+          </w:p>
+        </w:tc>
+        <w:tc>
+          <w:tcPr>
+            <w:tcBorders>
+              <w:top w:color="000000" w:space="0" w:sz="4" w:val="single"/>
+              <w:left w:color="000000" w:space="0" w:sz="4" w:val="single"/>
+              <w:bottom w:color="000000" w:space="0" w:sz="4" w:val="single"/>
+            </w:tcBorders>
+            <w:shd w:fill="auto" w:val="clear"/>
+          </w:tcPr>
+          <w:p>
+            <w:pPr>
+              <w:keepNext w:val="0"/>
+              <w:keepLines w:val="0"/>
+              <w:pageBreakBefore w:val="0"/>
+              <w:widowControl w:val="1"/>
+              <w:pBdr>
+                <w:top w:space="0" w:sz="0" w:val="nil"/>
+                <w:left w:space="0" w:sz="0" w:val="nil"/>
+                <w:bottom w:space="0" w:sz="0" w:val="nil"/>
+                <w:right w:space="0" w:sz="0" w:val="nil"/>
+                <w:between w:space="0" w:sz="0" w:val="nil"/>
+              </w:pBdr>
+              <w:shd w:fill="auto" w:val="clear"/>
+              <w:spacing w:after="120" w:before="0" w:line="288" w:lineRule="auto"/>
+              <w:ind w:left="0" w:right="0" w:firstLine="0"/>
+              <w:jc w:val="left"/>
+              <w:rPr>
+                <w:rFonts w:ascii="Cambria" w:cs="Cambria" w:eastAsia="Cambria" w:hAnsi="Cambria"/>
+              </w:rPr>
+            </w:pPr>
+            <w:r>
+              <w:rPr>
+                <w:rFonts w:ascii="Cambria" w:cs="Cambria" w:eastAsia="Cambria" w:hAnsi="Cambria"/>
+                <w:rtl w:val="0"/>
+              </w:rPr>
+              <w:t xml:space="preserve">05/21/24</w:t>
+            </w:r>
+          </w:p>
+        </w:tc>
+        <w:tc>
+          <w:tcPr>
+            <w:tcBorders>
+              <w:top w:color="000000" w:space="0" w:sz="4" w:val="single"/>
+              <w:left w:color="000000" w:space="0" w:sz="4" w:val="single"/>
+              <w:bottom w:color="000000" w:space="0" w:sz="4" w:val="single"/>
+              <w:right w:color="000000" w:space="0" w:sz="4" w:val="single"/>
+            </w:tcBorders>
+            <w:shd w:fill="auto" w:val="clear"/>
+          </w:tcPr>
+          <w:p>
+            <w:pPr>
+              <w:keepNext w:val="0"/>
+              <w:keepLines w:val="0"/>
+              <w:pageBreakBefore w:val="0"/>
+              <w:widowControl w:val="1"/>
+              <w:pBdr>
+                <w:top w:space="0" w:sz="0" w:val="nil"/>
+                <w:left w:space="0" w:sz="0" w:val="nil"/>
+                <w:bottom w:space="0" w:sz="0" w:val="nil"/>
+                <w:right w:space="0" w:sz="0" w:val="nil"/>
+                <w:between w:space="0" w:sz="0" w:val="nil"/>
+              </w:pBdr>
+              <w:shd w:fill="auto" w:val="clear"/>
+              <w:spacing w:after="120" w:before="0" w:line="288" w:lineRule="auto"/>
+              <w:ind w:left="360" w:right="0" w:firstLine="0"/>
+              <w:rPr>
+                <w:rFonts w:ascii="Cambria" w:cs="Cambria" w:eastAsia="Cambria" w:hAnsi="Cambria"/>
+              </w:rPr>
+            </w:pPr>
+            <w:r>
+              <w:rPr>
+                <w:rFonts w:ascii="Cambria" w:cs="Cambria" w:eastAsia="Cambria" w:hAnsi="Cambria"/>
+                <w:rtl w:val="0"/>
+              </w:rPr>
+              <w:t xml:space="preserve">Update deprecated use of .replace() with three parameters to instead pass in a global regex. This ensures uniformity across compatibility modes</w:t>
+            </w:r>
+          </w:p>
+        </w:tc>
+      </w:tr>
     </w:tbl>
     <w:p>
       <w:pPr>
@@ -37668,12 +37793,12 @@
             <wp:extent cx="6559550" cy="6350"/>
             <wp:effectExtent b="0" l="0" r="0" t="0"/>
             <wp:wrapNone/>
-            <wp:docPr id="11" name="image3.jpg"/>
+            <wp:docPr id="11" name="image1.jpg"/>
             <a:graphic>
               <a:graphicData uri="http://schemas.openxmlformats.org/drawingml/2006/picture">
                 <pic:pic>
                   <pic:nvPicPr>
-                    <pic:cNvPr id="0" name="image3.jpg"/>
+                    <pic:cNvPr id="0" name="image1.jpg"/>
                     <pic:cNvPicPr preferRelativeResize="0"/>
                   </pic:nvPicPr>
                   <pic:blipFill>

</xml_diff>

<commit_message>
release 21.5.7 updated version strings and documentation
</commit_message>
<xml_diff>
--- a/Documentation/Integration Guide - Yotpo.docx
+++ b/Documentation/Integration Guide - Yotpo.docx
@@ -27,12 +27,12 @@
             <wp:extent cx="1003935" cy="993140"/>
             <wp:effectExtent b="0" l="0" r="0" t="0"/>
             <wp:wrapNone/>
-            <wp:docPr id="14" name="image9.png"/>
+            <wp:docPr id="14" name="image14.png"/>
             <a:graphic>
               <a:graphicData uri="http://schemas.openxmlformats.org/drawingml/2006/picture">
                 <pic:pic>
                   <pic:nvPicPr>
-                    <pic:cNvPr id="0" name="image9.png"/>
+                    <pic:cNvPr id="0" name="image14.png"/>
                     <pic:cNvPicPr preferRelativeResize="0"/>
                   </pic:nvPicPr>
                   <pic:blipFill>
@@ -322,7 +322,7 @@
                 <w:szCs w:val="24"/>
                 <w:rtl w:val="0"/>
               </w:rPr>
-              <w:t xml:space="preserve">6</w:t>
+              <w:t xml:space="preserve">7</w:t>
             </w:r>
             <w:r>
               <w:rPr>
@@ -534,12 +534,12 @@
             <wp:extent cx="3359150" cy="922020"/>
             <wp:effectExtent b="0" l="0" r="0" t="0"/>
             <wp:wrapNone/>
-            <wp:docPr id="12" name="image2.png"/>
+            <wp:docPr id="12" name="image1.png"/>
             <a:graphic>
               <a:graphicData uri="http://schemas.openxmlformats.org/drawingml/2006/picture">
                 <pic:pic>
                   <pic:nvPicPr>
-                    <pic:cNvPr id="0" name="image2.png"/>
+                    <pic:cNvPr id="0" name="image1.png"/>
                     <pic:cNvPicPr preferRelativeResize="0"/>
                   </pic:nvPicPr>
                   <pic:blipFill>
@@ -8803,12 +8803,12 @@
             <wp:extent cx="6226810" cy="6350"/>
             <wp:effectExtent b="0" l="0" r="0" t="0"/>
             <wp:wrapNone/>
-            <wp:docPr id="21" name="image19.jpg"/>
+            <wp:docPr id="21" name="image10.jpg"/>
             <a:graphic>
               <a:graphicData uri="http://schemas.openxmlformats.org/drawingml/2006/picture">
                 <pic:pic>
                   <pic:nvPicPr>
-                    <pic:cNvPr id="0" name="image19.jpg"/>
+                    <pic:cNvPr id="0" name="image10.jpg"/>
                     <pic:cNvPicPr preferRelativeResize="0"/>
                   </pic:nvPicPr>
                   <pic:blipFill>
@@ -11059,12 +11059,12 @@
           <wp:inline distB="0" distT="0" distL="0" distR="0">
             <wp:extent cx="6591300" cy="1594485"/>
             <wp:effectExtent b="0" l="0" r="0" t="0"/>
-            <wp:docPr id="23" name="image36.png"/>
+            <wp:docPr id="23" name="image8.png"/>
             <a:graphic>
               <a:graphicData uri="http://schemas.openxmlformats.org/drawingml/2006/picture">
                 <pic:pic>
                   <pic:nvPicPr>
-                    <pic:cNvPr id="0" name="image36.png"/>
+                    <pic:cNvPr id="0" name="image8.png"/>
                     <pic:cNvPicPr preferRelativeResize="0"/>
                   </pic:nvPicPr>
                   <pic:blipFill>
@@ -11303,12 +11303,12 @@
           <wp:inline distB="0" distT="0" distL="0" distR="0">
             <wp:extent cx="6426520" cy="2783958"/>
             <wp:effectExtent b="0" l="0" r="0" t="0"/>
-            <wp:docPr id="22" name="image17.png"/>
+            <wp:docPr id="22" name="image13.png"/>
             <a:graphic>
               <a:graphicData uri="http://schemas.openxmlformats.org/drawingml/2006/picture">
                 <pic:pic>
                   <pic:nvPicPr>
-                    <pic:cNvPr id="0" name="image17.png"/>
+                    <pic:cNvPr id="0" name="image13.png"/>
                     <pic:cNvPicPr preferRelativeResize="0"/>
                   </pic:nvPicPr>
                   <pic:blipFill>
@@ -15631,12 +15631,12 @@
                 <wp:inline distB="0" distT="0" distL="0" distR="0">
                   <wp:extent cx="5488648" cy="2437108"/>
                   <wp:effectExtent b="0" l="0" r="0" t="0"/>
-                  <wp:docPr id="25" name="image23.png"/>
+                  <wp:docPr id="25" name="image15.png"/>
                   <a:graphic>
                     <a:graphicData uri="http://schemas.openxmlformats.org/drawingml/2006/picture">
                       <pic:pic>
                         <pic:nvPicPr>
-                          <pic:cNvPr id="0" name="image23.png"/>
+                          <pic:cNvPr id="0" name="image15.png"/>
                           <pic:cNvPicPr preferRelativeResize="0"/>
                         </pic:nvPicPr>
                         <pic:blipFill>
@@ -15832,12 +15832,12 @@
                 <wp:inline distB="0" distT="0" distL="0" distR="0">
                   <wp:extent cx="5961921" cy="1956865"/>
                   <wp:effectExtent b="0" l="0" r="0" t="0"/>
-                  <wp:docPr id="24" name="image20.png"/>
+                  <wp:docPr id="24" name="image27.png"/>
                   <a:graphic>
                     <a:graphicData uri="http://schemas.openxmlformats.org/drawingml/2006/picture">
                       <pic:pic>
                         <pic:nvPicPr>
-                          <pic:cNvPr id="0" name="image20.png"/>
+                          <pic:cNvPr id="0" name="image27.png"/>
                           <pic:cNvPicPr preferRelativeResize="0"/>
                         </pic:nvPicPr>
                         <pic:blipFill>
@@ -16062,12 +16062,12 @@
                 <wp:inline distB="0" distT="0" distL="0" distR="0">
                   <wp:extent cx="5749290" cy="2360295"/>
                   <wp:effectExtent b="0" l="0" r="0" t="0"/>
-                  <wp:docPr id="27" name="image26.png"/>
+                  <wp:docPr id="27" name="image17.png"/>
                   <a:graphic>
                     <a:graphicData uri="http://schemas.openxmlformats.org/drawingml/2006/picture">
                       <pic:pic>
                         <pic:nvPicPr>
-                          <pic:cNvPr id="0" name="image26.png"/>
+                          <pic:cNvPr id="0" name="image17.png"/>
                           <pic:cNvPicPr preferRelativeResize="0"/>
                         </pic:nvPicPr>
                         <pic:blipFill>
@@ -19778,12 +19778,12 @@
                 <wp:extent cx="6416040" cy="269875"/>
                 <wp:effectExtent b="0" l="0" r="0" t="0"/>
                 <wp:wrapSquare wrapText="bothSides" distB="0" distT="0" distL="114300" distR="114300"/>
-                <wp:docPr id="9" name="image21.png"/>
+                <wp:docPr id="9" name="image34.png"/>
                 <a:graphic>
                   <a:graphicData uri="http://schemas.openxmlformats.org/drawingml/2006/picture">
                     <pic:pic>
                       <pic:nvPicPr>
-                        <pic:cNvPr id="0" name="image21.png"/>
+                        <pic:cNvPr id="0" name="image34.png"/>
                         <pic:cNvPicPr preferRelativeResize="0"/>
                       </pic:nvPicPr>
                       <pic:blipFill>
@@ -20215,12 +20215,12 @@
                 <wp:extent cx="6369685" cy="249555"/>
                 <wp:effectExtent b="0" l="0" r="0" t="0"/>
                 <wp:wrapSquare wrapText="bothSides" distB="0" distT="0" distL="114300" distR="114300"/>
-                <wp:docPr id="10" name="image24.png"/>
+                <wp:docPr id="10" name="image35.png"/>
                 <a:graphic>
                   <a:graphicData uri="http://schemas.openxmlformats.org/drawingml/2006/picture">
                     <pic:pic>
                       <pic:nvPicPr>
-                        <pic:cNvPr id="0" name="image24.png"/>
+                        <pic:cNvPr id="0" name="image35.png"/>
                         <pic:cNvPicPr preferRelativeResize="0"/>
                       </pic:nvPicPr>
                       <pic:blipFill>
@@ -20643,12 +20643,12 @@
                 <wp:extent cx="6383020" cy="242570"/>
                 <wp:effectExtent b="0" l="0" r="0" t="0"/>
                 <wp:wrapSquare wrapText="bothSides" distB="0" distT="0" distL="114300" distR="114300"/>
-                <wp:docPr id="1" name="image3.png"/>
+                <wp:docPr id="1" name="image11.png"/>
                 <a:graphic>
                   <a:graphicData uri="http://schemas.openxmlformats.org/drawingml/2006/picture">
                     <pic:pic>
                       <pic:nvPicPr>
-                        <pic:cNvPr id="0" name="image3.png"/>
+                        <pic:cNvPr id="0" name="image11.png"/>
                         <pic:cNvPicPr preferRelativeResize="0"/>
                       </pic:nvPicPr>
                       <pic:blipFill>
@@ -20951,12 +20951,12 @@
                 <wp:extent cx="6339840" cy="314325"/>
                 <wp:effectExtent b="0" l="0" r="0" t="0"/>
                 <wp:wrapSquare wrapText="bothSides" distB="0" distT="0" distL="114300" distR="114300"/>
-                <wp:docPr id="3" name="image5.png"/>
+                <wp:docPr id="3" name="image23.png"/>
                 <a:graphic>
                   <a:graphicData uri="http://schemas.openxmlformats.org/drawingml/2006/picture">
                     <pic:pic>
                       <pic:nvPicPr>
-                        <pic:cNvPr id="0" name="image5.png"/>
+                        <pic:cNvPr id="0" name="image23.png"/>
                         <pic:cNvPicPr preferRelativeResize="0"/>
                       </pic:nvPicPr>
                       <pic:blipFill>
@@ -21470,12 +21470,12 @@
                 <wp:extent cx="6339840" cy="304800"/>
                 <wp:effectExtent b="0" l="0" r="0" t="0"/>
                 <wp:wrapSquare wrapText="bothSides" distB="0" distT="0" distL="114300" distR="114300"/>
-                <wp:docPr id="8" name="image15.png"/>
+                <wp:docPr id="8" name="image33.png"/>
                 <a:graphic>
                   <a:graphicData uri="http://schemas.openxmlformats.org/drawingml/2006/picture">
                     <pic:pic>
                       <pic:nvPicPr>
-                        <pic:cNvPr id="0" name="image15.png"/>
+                        <pic:cNvPr id="0" name="image33.png"/>
                         <pic:cNvPicPr preferRelativeResize="0"/>
                       </pic:nvPicPr>
                       <pic:blipFill>
@@ -21848,12 +21848,12 @@
                 <wp:extent cx="6339840" cy="304800"/>
                 <wp:effectExtent b="0" l="0" r="0" t="0"/>
                 <wp:wrapSquare wrapText="bothSides" distB="0" distT="0" distL="114300" distR="114300"/>
-                <wp:docPr id="6" name="image12.png"/>
+                <wp:docPr id="6" name="image31.png"/>
                 <a:graphic>
                   <a:graphicData uri="http://schemas.openxmlformats.org/drawingml/2006/picture">
                     <pic:pic>
                       <pic:nvPicPr>
-                        <pic:cNvPr id="0" name="image12.png"/>
+                        <pic:cNvPr id="0" name="image31.png"/>
                         <pic:cNvPicPr preferRelativeResize="0"/>
                       </pic:nvPicPr>
                       <pic:blipFill>
@@ -22189,12 +22189,12 @@
           <wp:inline distB="0" distT="0" distL="0" distR="0">
             <wp:extent cx="6103346" cy="4091829"/>
             <wp:effectExtent b="0" l="0" r="0" t="0"/>
-            <wp:docPr id="30" name="image29.png"/>
+            <wp:docPr id="30" name="image21.png"/>
             <a:graphic>
               <a:graphicData uri="http://schemas.openxmlformats.org/drawingml/2006/picture">
                 <pic:pic>
                   <pic:nvPicPr>
-                    <pic:cNvPr id="0" name="image29.png"/>
+                    <pic:cNvPr id="0" name="image21.png"/>
                     <pic:cNvPicPr preferRelativeResize="0"/>
                   </pic:nvPicPr>
                   <pic:blipFill>
@@ -22260,12 +22260,12 @@
           <wp:inline distB="0" distT="0" distL="0" distR="0">
             <wp:extent cx="6102109" cy="3721816"/>
             <wp:effectExtent b="0" l="0" r="0" t="0"/>
-            <wp:docPr id="28" name="image32.png"/>
+            <wp:docPr id="28" name="image12.png"/>
             <a:graphic>
               <a:graphicData uri="http://schemas.openxmlformats.org/drawingml/2006/picture">
                 <pic:pic>
                   <pic:nvPicPr>
-                    <pic:cNvPr id="0" name="image32.png"/>
+                    <pic:cNvPr id="0" name="image12.png"/>
                     <pic:cNvPicPr preferRelativeResize="0"/>
                   </pic:nvPicPr>
                   <pic:blipFill>
@@ -22376,12 +22376,12 @@
           <wp:inline distB="0" distT="0" distL="0" distR="0">
             <wp:extent cx="6147443" cy="4178839"/>
             <wp:effectExtent b="0" l="0" r="0" t="0"/>
-            <wp:docPr id="29" name="image30.png"/>
+            <wp:docPr id="29" name="image16.png"/>
             <a:graphic>
               <a:graphicData uri="http://schemas.openxmlformats.org/drawingml/2006/picture">
                 <pic:pic>
                   <pic:nvPicPr>
-                    <pic:cNvPr id="0" name="image30.png"/>
+                    <pic:cNvPr id="0" name="image16.png"/>
                     <pic:cNvPicPr preferRelativeResize="0"/>
                   </pic:nvPicPr>
                   <pic:blipFill>
@@ -22431,12 +22431,12 @@
           <wp:inline distB="0" distT="0" distL="0" distR="0">
             <wp:extent cx="6128491" cy="1532123"/>
             <wp:effectExtent b="0" l="0" r="0" t="0"/>
-            <wp:docPr id="31" name="image27.png"/>
+            <wp:docPr id="31" name="image18.png"/>
             <a:graphic>
               <a:graphicData uri="http://schemas.openxmlformats.org/drawingml/2006/picture">
                 <pic:pic>
                   <pic:nvPicPr>
-                    <pic:cNvPr id="0" name="image27.png"/>
+                    <pic:cNvPr id="0" name="image18.png"/>
                     <pic:cNvPicPr preferRelativeResize="0"/>
                   </pic:nvPicPr>
                   <pic:blipFill>
@@ -22687,12 +22687,12 @@
           <wp:inline distB="0" distT="0" distL="0" distR="0">
             <wp:extent cx="5916562" cy="4144443"/>
             <wp:effectExtent b="0" l="0" r="0" t="0"/>
-            <wp:docPr id="32" name="image31.png"/>
+            <wp:docPr id="32" name="image20.png"/>
             <a:graphic>
               <a:graphicData uri="http://schemas.openxmlformats.org/drawingml/2006/picture">
                 <pic:pic>
                   <pic:nvPicPr>
-                    <pic:cNvPr id="0" name="image31.png"/>
+                    <pic:cNvPr id="0" name="image20.png"/>
                     <pic:cNvPicPr preferRelativeResize="0"/>
                   </pic:nvPicPr>
                   <pic:blipFill>
@@ -22918,12 +22918,12 @@
           <wp:inline distB="0" distT="0" distL="0" distR="0">
             <wp:extent cx="6169132" cy="2635254"/>
             <wp:effectExtent b="0" l="0" r="0" t="0"/>
-            <wp:docPr id="33" name="image33.png"/>
+            <wp:docPr id="33" name="image19.png"/>
             <a:graphic>
               <a:graphicData uri="http://schemas.openxmlformats.org/drawingml/2006/picture">
                 <pic:pic>
                   <pic:nvPicPr>
-                    <pic:cNvPr id="0" name="image33.png"/>
+                    <pic:cNvPr id="0" name="image19.png"/>
                     <pic:cNvPicPr preferRelativeResize="0"/>
                   </pic:nvPicPr>
                   <pic:blipFill>
@@ -23156,12 +23156,12 @@
           <wp:inline distB="0" distT="0" distL="0" distR="0">
             <wp:extent cx="6169132" cy="2635254"/>
             <wp:effectExtent b="0" l="0" r="0" t="0"/>
-            <wp:docPr id="34" name="image33.png"/>
+            <wp:docPr id="34" name="image19.png"/>
             <a:graphic>
               <a:graphicData uri="http://schemas.openxmlformats.org/drawingml/2006/picture">
                 <pic:pic>
                   <pic:nvPicPr>
-                    <pic:cNvPr id="0" name="image33.png"/>
+                    <pic:cNvPr id="0" name="image19.png"/>
                     <pic:cNvPicPr preferRelativeResize="0"/>
                   </pic:nvPicPr>
                   <pic:blipFill>
@@ -29578,12 +29578,12 @@
                 <wp:inline distB="0" distT="0" distL="0" distR="0">
                   <wp:extent cx="6591300" cy="2286000"/>
                   <wp:effectExtent b="0" l="0" r="0" t="0"/>
-                  <wp:docPr id="36" name="image34.png"/>
+                  <wp:docPr id="36" name="image29.png"/>
                   <a:graphic>
                     <a:graphicData uri="http://schemas.openxmlformats.org/drawingml/2006/picture">
                       <pic:pic>
                         <pic:nvPicPr>
-                          <pic:cNvPr id="0" name="image34.png"/>
+                          <pic:cNvPr id="0" name="image29.png"/>
                           <pic:cNvPicPr preferRelativeResize="0"/>
                         </pic:nvPicPr>
                         <pic:blipFill>
@@ -29632,12 +29632,12 @@
                 <wp:inline distB="0" distT="0" distL="0" distR="0">
                   <wp:extent cx="6591300" cy="2475230"/>
                   <wp:effectExtent b="0" l="0" r="0" t="0"/>
-                  <wp:docPr id="37" name="image35.png"/>
+                  <wp:docPr id="37" name="image36.png"/>
                   <a:graphic>
                     <a:graphicData uri="http://schemas.openxmlformats.org/drawingml/2006/picture">
                       <pic:pic>
                         <pic:nvPicPr>
-                          <pic:cNvPr id="0" name="image35.png"/>
+                          <pic:cNvPr id="0" name="image36.png"/>
                           <pic:cNvPicPr preferRelativeResize="0"/>
                         </pic:nvPicPr>
                         <pic:blipFill>
@@ -29740,12 +29740,12 @@
                 <wp:inline distB="0" distT="0" distL="0" distR="0">
                   <wp:extent cx="6591300" cy="2350135"/>
                   <wp:effectExtent b="0" l="0" r="0" t="0"/>
-                  <wp:docPr id="15" name="image10.png"/>
+                  <wp:docPr id="15" name="image6.png"/>
                   <a:graphic>
                     <a:graphicData uri="http://schemas.openxmlformats.org/drawingml/2006/picture">
                       <pic:pic>
                         <pic:nvPicPr>
-                          <pic:cNvPr id="0" name="image10.png"/>
+                          <pic:cNvPr id="0" name="image6.png"/>
                           <pic:cNvPicPr preferRelativeResize="0"/>
                         </pic:nvPicPr>
                         <pic:blipFill>
@@ -31140,12 +31140,12 @@
                 <wp:inline distB="0" distT="0" distL="0" distR="0">
                   <wp:extent cx="6506340" cy="1640046"/>
                   <wp:effectExtent b="0" l="0" r="0" t="0"/>
-                  <wp:docPr descr="C:\Users\Innovadel Tech\Desktop\yotpo screenshots\yotpo_conf_object.png" id="16" name="image8.png"/>
+                  <wp:docPr descr="C:\Users\Innovadel Tech\Desktop\yotpo screenshots\yotpo_conf_object.png" id="16" name="image7.png"/>
                   <a:graphic>
                     <a:graphicData uri="http://schemas.openxmlformats.org/drawingml/2006/picture">
                       <pic:pic>
                         <pic:nvPicPr>
-                          <pic:cNvPr descr="C:\Users\Innovadel Tech\Desktop\yotpo screenshots\yotpo_conf_object.png" id="0" name="image8.png"/>
+                          <pic:cNvPr descr="C:\Users\Innovadel Tech\Desktop\yotpo screenshots\yotpo_conf_object.png" id="0" name="image7.png"/>
                           <pic:cNvPicPr preferRelativeResize="0"/>
                         </pic:nvPicPr>
                         <pic:blipFill>
@@ -31181,12 +31181,12 @@
                 <wp:inline distB="0" distT="0" distL="0" distR="0">
                   <wp:extent cx="6591300" cy="1901190"/>
                   <wp:effectExtent b="0" l="0" r="0" t="0"/>
-                  <wp:docPr id="17" name="image22.png"/>
+                  <wp:docPr id="17" name="image30.png"/>
                   <a:graphic>
                     <a:graphicData uri="http://schemas.openxmlformats.org/drawingml/2006/picture">
                       <pic:pic>
                         <pic:nvPicPr>
-                          <pic:cNvPr id="0" name="image22.png"/>
+                          <pic:cNvPr id="0" name="image30.png"/>
                           <pic:cNvPicPr preferRelativeResize="0"/>
                         </pic:nvPicPr>
                         <pic:blipFill>
@@ -31289,12 +31289,12 @@
                       <wp:extent cx="1028700" cy="173990"/>
                       <wp:effectExtent b="0" l="0" r="0" t="0"/>
                       <wp:wrapNone/>
-                      <wp:docPr id="4" name="image6.png"/>
+                      <wp:docPr id="4" name="image24.png"/>
                       <a:graphic>
                         <a:graphicData uri="http://schemas.openxmlformats.org/drawingml/2006/picture">
                           <pic:pic>
                             <pic:nvPicPr>
-                              <pic:cNvPr id="0" name="image6.png"/>
+                              <pic:cNvPr id="0" name="image24.png"/>
                               <pic:cNvPicPr preferRelativeResize="0"/>
                             </pic:nvPicPr>
                             <pic:blipFill>
@@ -31394,12 +31394,12 @@
                       <wp:extent cx="327025" cy="173990"/>
                       <wp:effectExtent b="0" l="0" r="0" t="0"/>
                       <wp:wrapNone/>
-                      <wp:docPr id="2" name="image4.png"/>
+                      <wp:docPr id="2" name="image22.png"/>
                       <a:graphic>
                         <a:graphicData uri="http://schemas.openxmlformats.org/drawingml/2006/picture">
                           <pic:pic>
                             <pic:nvPicPr>
-                              <pic:cNvPr id="0" name="image4.png"/>
+                              <pic:cNvPr id="0" name="image22.png"/>
                               <pic:cNvPicPr preferRelativeResize="0"/>
                             </pic:nvPicPr>
                             <pic:blipFill>
@@ -32643,12 +32643,12 @@
                 <wp:inline distB="0" distT="0" distL="0" distR="0">
                   <wp:extent cx="6393180" cy="1651000"/>
                   <wp:effectExtent b="0" l="0" r="0" t="0"/>
-                  <wp:docPr descr="C:\Users\Innovadel Tech\Desktop\yotpo screenshots\yotpo_conf_attributes.png" id="18" name="image14.png"/>
+                  <wp:docPr descr="C:\Users\Innovadel Tech\Desktop\yotpo screenshots\yotpo_conf_attributes.png" id="18" name="image4.png"/>
                   <a:graphic>
                     <a:graphicData uri="http://schemas.openxmlformats.org/drawingml/2006/picture">
                       <pic:pic>
                         <pic:nvPicPr>
-                          <pic:cNvPr descr="C:\Users\Innovadel Tech\Desktop\yotpo screenshots\yotpo_conf_attributes.png" id="0" name="image14.png"/>
+                          <pic:cNvPr descr="C:\Users\Innovadel Tech\Desktop\yotpo screenshots\yotpo_conf_attributes.png" id="0" name="image4.png"/>
                           <pic:cNvPicPr preferRelativeResize="0"/>
                         </pic:nvPicPr>
                         <pic:blipFill>
@@ -32751,12 +32751,12 @@
                       <wp:extent cx="904815" cy="163422"/>
                       <wp:effectExtent b="0" l="0" r="0" t="0"/>
                       <wp:wrapNone/>
-                      <wp:docPr id="7" name="image13.png"/>
+                      <wp:docPr id="7" name="image32.png"/>
                       <a:graphic>
                         <a:graphicData uri="http://schemas.openxmlformats.org/drawingml/2006/picture">
                           <pic:pic>
                             <pic:nvPicPr>
-                              <pic:cNvPr id="0" name="image13.png"/>
+                              <pic:cNvPr id="0" name="image32.png"/>
                               <pic:cNvPicPr preferRelativeResize="0"/>
                             </pic:nvPicPr>
                             <pic:blipFill>
@@ -32856,12 +32856,12 @@
                       <wp:extent cx="270510" cy="171450"/>
                       <wp:effectExtent b="0" l="0" r="0" t="0"/>
                       <wp:wrapNone/>
-                      <wp:docPr id="5" name="image7.png"/>
+                      <wp:docPr id="5" name="image26.png"/>
                       <a:graphic>
                         <a:graphicData uri="http://schemas.openxmlformats.org/drawingml/2006/picture">
                           <pic:pic>
                             <pic:nvPicPr>
-                              <pic:cNvPr id="0" name="image7.png"/>
+                              <pic:cNvPr id="0" name="image26.png"/>
                               <pic:cNvPicPr preferRelativeResize="0"/>
                             </pic:nvPicPr>
                             <pic:blipFill>
@@ -32905,12 +32905,12 @@
                 <wp:inline distB="0" distT="0" distL="0" distR="0">
                   <wp:extent cx="6370320" cy="1689100"/>
                   <wp:effectExtent b="0" l="0" r="0" t="0"/>
-                  <wp:docPr descr="C:\Users\Innovadel Tech\Desktop\yotpo screenshots\yotpo_job_confg_attributes.png" id="19" name="image16.png"/>
+                  <wp:docPr descr="C:\Users\Innovadel Tech\Desktop\yotpo screenshots\yotpo_job_confg_attributes.png" id="19" name="image5.png"/>
                   <a:graphic>
                     <a:graphicData uri="http://schemas.openxmlformats.org/drawingml/2006/picture">
                       <pic:pic>
                         <pic:nvPicPr>
-                          <pic:cNvPr descr="C:\Users\Innovadel Tech\Desktop\yotpo screenshots\yotpo_job_confg_attributes.png" id="0" name="image16.png"/>
+                          <pic:cNvPr descr="C:\Users\Innovadel Tech\Desktop\yotpo screenshots\yotpo_job_confg_attributes.png" id="0" name="image5.png"/>
                           <pic:cNvPicPr preferRelativeResize="0"/>
                         </pic:nvPicPr>
                         <pic:blipFill>
@@ -32967,12 +32967,12 @@
                 <wp:inline distB="0" distT="0" distL="0" distR="0">
                   <wp:extent cx="6591300" cy="4683125"/>
                   <wp:effectExtent b="0" l="0" r="0" t="0"/>
-                  <wp:docPr descr="Graphical user interface, text, application, email&#10;&#10;Description automatically generated" id="20" name="image18.png"/>
+                  <wp:docPr descr="Graphical user interface, text, application, email&#10;&#10;Description automatically generated" id="20" name="image9.png"/>
                   <a:graphic>
                     <a:graphicData uri="http://schemas.openxmlformats.org/drawingml/2006/picture">
                       <pic:pic>
                         <pic:nvPicPr>
-                          <pic:cNvPr descr="Graphical user interface, text, application, email&#10;&#10;Description automatically generated" id="0" name="image18.png"/>
+                          <pic:cNvPr descr="Graphical user interface, text, application, email&#10;&#10;Description automatically generated" id="0" name="image9.png"/>
                           <pic:cNvPicPr preferRelativeResize="0"/>
                         </pic:nvPicPr>
                         <pic:blipFill>
@@ -33699,12 +33699,12 @@
             <wp:extent cx="6339840" cy="6350"/>
             <wp:effectExtent b="0" l="0" r="0" t="0"/>
             <wp:wrapNone/>
-            <wp:docPr id="13" name="image11.jpg"/>
+            <wp:docPr id="13" name="image3.jpg"/>
             <a:graphic>
               <a:graphicData uri="http://schemas.openxmlformats.org/drawingml/2006/picture">
                 <pic:pic>
                   <pic:nvPicPr>
-                    <pic:cNvPr id="0" name="image11.jpg"/>
+                    <pic:cNvPr id="0" name="image3.jpg"/>
                     <pic:cNvPicPr preferRelativeResize="0"/>
                   </pic:nvPicPr>
                   <pic:blipFill>
@@ -37654,6 +37654,131 @@
           </w:p>
         </w:tc>
       </w:tr>
+      <w:tr>
+        <w:trPr>
+          <w:cantSplit w:val="0"/>
+          <w:tblHeader w:val="0"/>
+        </w:trPr>
+        <w:tc>
+          <w:tcPr>
+            <w:tcBorders>
+              <w:top w:color="000000" w:space="0" w:sz="4" w:val="single"/>
+              <w:left w:color="000000" w:space="0" w:sz="4" w:val="single"/>
+              <w:bottom w:color="000000" w:space="0" w:sz="4" w:val="single"/>
+            </w:tcBorders>
+            <w:shd w:fill="auto" w:val="clear"/>
+          </w:tcPr>
+          <w:p>
+            <w:pPr>
+              <w:keepNext w:val="0"/>
+              <w:keepLines w:val="0"/>
+              <w:pageBreakBefore w:val="0"/>
+              <w:widowControl w:val="1"/>
+              <w:pBdr>
+                <w:top w:space="0" w:sz="0" w:val="nil"/>
+                <w:left w:space="0" w:sz="0" w:val="nil"/>
+                <w:bottom w:space="0" w:sz="0" w:val="nil"/>
+                <w:right w:space="0" w:sz="0" w:val="nil"/>
+                <w:between w:space="0" w:sz="0" w:val="nil"/>
+              </w:pBdr>
+              <w:shd w:fill="auto" w:val="clear"/>
+              <w:spacing w:after="120" w:before="0" w:line="288" w:lineRule="auto"/>
+              <w:ind w:left="0" w:right="0" w:firstLine="0"/>
+              <w:jc w:val="left"/>
+              <w:rPr>
+                <w:rFonts w:ascii="Cambria" w:cs="Cambria" w:eastAsia="Cambria" w:hAnsi="Cambria"/>
+                <w:b w:val="1"/>
+              </w:rPr>
+            </w:pPr>
+            <w:r>
+              <w:rPr>
+                <w:rFonts w:ascii="Cambria" w:cs="Cambria" w:eastAsia="Cambria" w:hAnsi="Cambria"/>
+                <w:b w:val="1"/>
+                <w:rtl w:val="0"/>
+              </w:rPr>
+              <w:t xml:space="preserve">21.5.7</w:t>
+            </w:r>
+          </w:p>
+        </w:tc>
+        <w:tc>
+          <w:tcPr>
+            <w:tcBorders>
+              <w:top w:color="000000" w:space="0" w:sz="4" w:val="single"/>
+              <w:left w:color="000000" w:space="0" w:sz="4" w:val="single"/>
+              <w:bottom w:color="000000" w:space="0" w:sz="4" w:val="single"/>
+            </w:tcBorders>
+            <w:shd w:fill="auto" w:val="clear"/>
+          </w:tcPr>
+          <w:p>
+            <w:pPr>
+              <w:keepNext w:val="0"/>
+              <w:keepLines w:val="0"/>
+              <w:pageBreakBefore w:val="0"/>
+              <w:widowControl w:val="1"/>
+              <w:pBdr>
+                <w:top w:space="0" w:sz="0" w:val="nil"/>
+                <w:left w:space="0" w:sz="0" w:val="nil"/>
+                <w:bottom w:space="0" w:sz="0" w:val="nil"/>
+                <w:right w:space="0" w:sz="0" w:val="nil"/>
+                <w:between w:space="0" w:sz="0" w:val="nil"/>
+              </w:pBdr>
+              <w:shd w:fill="auto" w:val="clear"/>
+              <w:spacing w:after="120" w:before="0" w:line="288" w:lineRule="auto"/>
+              <w:ind w:left="0" w:right="0" w:firstLine="0"/>
+              <w:jc w:val="left"/>
+              <w:rPr>
+                <w:rFonts w:ascii="Cambria" w:cs="Cambria" w:eastAsia="Cambria" w:hAnsi="Cambria"/>
+              </w:rPr>
+            </w:pPr>
+            <w:r>
+              <w:rPr>
+                <w:rFonts w:ascii="Cambria" w:cs="Cambria" w:eastAsia="Cambria" w:hAnsi="Cambria"/>
+                <w:rtl w:val="0"/>
+              </w:rPr>
+              <w:t xml:space="preserve">06/17/24</w:t>
+            </w:r>
+          </w:p>
+        </w:tc>
+        <w:tc>
+          <w:tcPr>
+            <w:tcBorders>
+              <w:top w:color="000000" w:space="0" w:sz="4" w:val="single"/>
+              <w:left w:color="000000" w:space="0" w:sz="4" w:val="single"/>
+              <w:bottom w:color="000000" w:space="0" w:sz="4" w:val="single"/>
+              <w:right w:color="000000" w:space="0" w:sz="4" w:val="single"/>
+            </w:tcBorders>
+            <w:shd w:fill="auto" w:val="clear"/>
+          </w:tcPr>
+          <w:p>
+            <w:pPr>
+              <w:keepNext w:val="0"/>
+              <w:keepLines w:val="0"/>
+              <w:pageBreakBefore w:val="0"/>
+              <w:widowControl w:val="1"/>
+              <w:pBdr>
+                <w:top w:space="0" w:sz="0" w:val="nil"/>
+                <w:left w:space="0" w:sz="0" w:val="nil"/>
+                <w:bottom w:space="0" w:sz="0" w:val="nil"/>
+                <w:right w:space="0" w:sz="0" w:val="nil"/>
+                <w:between w:space="0" w:sz="0" w:val="nil"/>
+              </w:pBdr>
+              <w:shd w:fill="auto" w:val="clear"/>
+              <w:spacing w:after="120" w:before="0" w:line="288" w:lineRule="auto"/>
+              <w:ind w:left="360" w:right="0" w:firstLine="0"/>
+              <w:rPr>
+                <w:rFonts w:ascii="Cambria" w:cs="Cambria" w:eastAsia="Cambria" w:hAnsi="Cambria"/>
+              </w:rPr>
+            </w:pPr>
+            <w:r>
+              <w:rPr>
+                <w:rFonts w:ascii="Cambria" w:cs="Cambria" w:eastAsia="Cambria" w:hAnsi="Cambria"/>
+                <w:rtl w:val="0"/>
+              </w:rPr>
+              <w:t xml:space="preserve">Add pricing and currency data to the Reviews Widget</w:t>
+            </w:r>
+          </w:p>
+        </w:tc>
+      </w:tr>
     </w:tbl>
     <w:p>
       <w:pPr>
@@ -37793,12 +37918,12 @@
             <wp:extent cx="6559550" cy="6350"/>
             <wp:effectExtent b="0" l="0" r="0" t="0"/>
             <wp:wrapNone/>
-            <wp:docPr id="11" name="image1.jpg"/>
+            <wp:docPr id="11" name="image2.jpg"/>
             <a:graphic>
               <a:graphicData uri="http://schemas.openxmlformats.org/drawingml/2006/picture">
                 <pic:pic>
                   <pic:nvPicPr>
-                    <pic:cNvPr id="0" name="image1.jpg"/>
+                    <pic:cNvPr id="0" name="image2.jpg"/>
                     <pic:cNvPicPr preferRelativeResize="0"/>
                   </pic:nvPicPr>
                   <pic:blipFill>

</xml_diff>

<commit_message>
release 21.6.0 update version strings and documentation
</commit_message>
<xml_diff>
--- a/Documentation/Integration Guide - Yotpo.docx
+++ b/Documentation/Integration Guide - Yotpo.docx
@@ -1,6 +1,6 @@
 
 <file path=word/document.xml><?xml version="1.0" encoding="utf-8"?>
-<w:document xmlns:mc="http://schemas.openxmlformats.org/markup-compatibility/2006" xmlns:o="urn:schemas-microsoft-com:office:office" xmlns:r="http://schemas.openxmlformats.org/officeDocument/2006/relationships" xmlns:m="http://schemas.openxmlformats.org/officeDocument/2006/math" xmlns:v="urn:schemas-microsoft-com:vml" xmlns:wp="http://schemas.openxmlformats.org/drawingml/2006/wordprocessingDrawing" xmlns:w10="urn:schemas-microsoft-com:office:word" xmlns:w="http://schemas.openxmlformats.org/wordprocessingml/2006/main" xmlns:wne="http://schemas.microsoft.com/office/word/2006/wordml" xmlns:sl="http://schemas.openxmlformats.org/schemaLibrary/2006/main" xmlns:a="http://schemas.openxmlformats.org/drawingml/2006/main" xmlns:pic="http://schemas.openxmlformats.org/drawingml/2006/picture" xmlns:c="http://schemas.openxmlformats.org/drawingml/2006/chart" xmlns:lc="http://schemas.openxmlformats.org/drawingml/2006/lockedCanvas" xmlns:dgm="http://schemas.openxmlformats.org/drawingml/2006/diagram" xmlns:wps="http://schemas.microsoft.com/office/word/2010/wordprocessingShape" xmlns:wpg="http://schemas.microsoft.com/office/word/2010/wordprocessingGroup" xmlns:w14="http://schemas.microsoft.com/office/word/2010/wordml" xmlns:w15="http://schemas.microsoft.com/office/word/2012/wordml">
+<w:document xmlns:mc="http://schemas.openxmlformats.org/markup-compatibility/2006" xmlns:o="urn:schemas-microsoft-com:office:office" xmlns:r="http://schemas.openxmlformats.org/officeDocument/2006/relationships" xmlns:m="http://schemas.openxmlformats.org/officeDocument/2006/math" xmlns:v="urn:schemas-microsoft-com:vml" xmlns:wp="http://schemas.openxmlformats.org/drawingml/2006/wordprocessingDrawing" xmlns:w10="urn:schemas-microsoft-com:office:word" xmlns:w="http://schemas.openxmlformats.org/wordprocessingml/2006/main" xmlns:wne="http://schemas.microsoft.com/office/word/2006/wordml" xmlns:sl="http://schemas.openxmlformats.org/schemaLibrary/2006/main" xmlns:a="http://schemas.openxmlformats.org/drawingml/2006/main" xmlns:pic="http://schemas.openxmlformats.org/drawingml/2006/picture" xmlns:c="http://schemas.openxmlformats.org/drawingml/2006/chart" xmlns:lc="http://schemas.openxmlformats.org/drawingml/2006/lockedCanvas" xmlns:dgm="http://schemas.openxmlformats.org/drawingml/2006/diagram" xmlns:wps="http://schemas.microsoft.com/office/word/2010/wordprocessingShape" xmlns:wpg="http://schemas.microsoft.com/office/word/2010/wordprocessingGroup" xmlns:w14="http://schemas.microsoft.com/office/word/2010/wordml" xmlns:w15="http://schemas.microsoft.com/office/word/2012/wordml" xmlns:w16="http://schemas.microsoft.com/office/word/2018/wordml" xmlns:w16cex="http://schemas.microsoft.com/office/word/2018/wordml/cex" xmlns:w16cid="http://schemas.microsoft.com/office/word/2016/wordml/cid" xmlns:cr="http://schemas.microsoft.com/office/comments/2020/reactions">
   <w:body>
     <w:p>
       <w:pPr>
@@ -27,12 +27,12 @@
             <wp:extent cx="1003935" cy="993140"/>
             <wp:effectExtent b="0" l="0" r="0" t="0"/>
             <wp:wrapNone/>
-            <wp:docPr id="14" name="image14.png"/>
+            <wp:docPr id="14" name="image2.png"/>
             <a:graphic>
               <a:graphicData uri="http://schemas.openxmlformats.org/drawingml/2006/picture">
                 <pic:pic>
                   <pic:nvPicPr>
-                    <pic:cNvPr id="0" name="image14.png"/>
+                    <pic:cNvPr id="0" name="image2.png"/>
                     <pic:cNvPicPr preferRelativeResize="0"/>
                   </pic:nvPicPr>
                   <pic:blipFill>
@@ -312,7 +312,7 @@
                 <w:szCs w:val="24"/>
                 <w:rtl w:val="0"/>
               </w:rPr>
-              <w:t xml:space="preserve">Yotpo Link Version 21.5.</w:t>
+              <w:t xml:space="preserve">Yotpo Link Version 21.</w:t>
             </w:r>
             <w:r>
               <w:rPr>
@@ -322,7 +322,7 @@
                 <w:szCs w:val="24"/>
                 <w:rtl w:val="0"/>
               </w:rPr>
-              <w:t xml:space="preserve">7</w:t>
+              <w:t xml:space="preserve">6.0</w:t>
             </w:r>
             <w:r>
               <w:rPr>
@@ -534,12 +534,12 @@
             <wp:extent cx="3359150" cy="922020"/>
             <wp:effectExtent b="0" l="0" r="0" t="0"/>
             <wp:wrapNone/>
-            <wp:docPr id="12" name="image1.png"/>
+            <wp:docPr id="12" name="image8.png"/>
             <a:graphic>
               <a:graphicData uri="http://schemas.openxmlformats.org/drawingml/2006/picture">
                 <pic:pic>
                   <pic:nvPicPr>
-                    <pic:cNvPr id="0" name="image1.png"/>
+                    <pic:cNvPr id="0" name="image8.png"/>
                     <pic:cNvPicPr preferRelativeResize="0"/>
                   </pic:nvPicPr>
                   <pic:blipFill>
@@ -11059,12 +11059,12 @@
           <wp:inline distB="0" distT="0" distL="0" distR="0">
             <wp:extent cx="6591300" cy="1594485"/>
             <wp:effectExtent b="0" l="0" r="0" t="0"/>
-            <wp:docPr id="23" name="image8.png"/>
+            <wp:docPr id="23" name="image13.png"/>
             <a:graphic>
               <a:graphicData uri="http://schemas.openxmlformats.org/drawingml/2006/picture">
                 <pic:pic>
                   <pic:nvPicPr>
-                    <pic:cNvPr id="0" name="image8.png"/>
+                    <pic:cNvPr id="0" name="image13.png"/>
                     <pic:cNvPicPr preferRelativeResize="0"/>
                   </pic:nvPicPr>
                   <pic:blipFill>
@@ -11303,12 +11303,12 @@
           <wp:inline distB="0" distT="0" distL="0" distR="0">
             <wp:extent cx="6426520" cy="2783958"/>
             <wp:effectExtent b="0" l="0" r="0" t="0"/>
-            <wp:docPr id="22" name="image13.png"/>
+            <wp:docPr id="22" name="image23.png"/>
             <a:graphic>
               <a:graphicData uri="http://schemas.openxmlformats.org/drawingml/2006/picture">
                 <pic:pic>
                   <pic:nvPicPr>
-                    <pic:cNvPr id="0" name="image13.png"/>
+                    <pic:cNvPr id="0" name="image23.png"/>
                     <pic:cNvPicPr preferRelativeResize="0"/>
                   </pic:nvPicPr>
                   <pic:blipFill>
@@ -15631,12 +15631,12 @@
                 <wp:inline distB="0" distT="0" distL="0" distR="0">
                   <wp:extent cx="5488648" cy="2437108"/>
                   <wp:effectExtent b="0" l="0" r="0" t="0"/>
-                  <wp:docPr id="25" name="image15.png"/>
+                  <wp:docPr id="25" name="image11.png"/>
                   <a:graphic>
                     <a:graphicData uri="http://schemas.openxmlformats.org/drawingml/2006/picture">
                       <pic:pic>
                         <pic:nvPicPr>
-                          <pic:cNvPr id="0" name="image15.png"/>
+                          <pic:cNvPr id="0" name="image11.png"/>
                           <pic:cNvPicPr preferRelativeResize="0"/>
                         </pic:nvPicPr>
                         <pic:blipFill>
@@ -15832,12 +15832,12 @@
                 <wp:inline distB="0" distT="0" distL="0" distR="0">
                   <wp:extent cx="5961921" cy="1956865"/>
                   <wp:effectExtent b="0" l="0" r="0" t="0"/>
-                  <wp:docPr id="24" name="image27.png"/>
+                  <wp:docPr id="24" name="image12.png"/>
                   <a:graphic>
                     <a:graphicData uri="http://schemas.openxmlformats.org/drawingml/2006/picture">
                       <pic:pic>
                         <pic:nvPicPr>
-                          <pic:cNvPr id="0" name="image27.png"/>
+                          <pic:cNvPr id="0" name="image12.png"/>
                           <pic:cNvPicPr preferRelativeResize="0"/>
                         </pic:nvPicPr>
                         <pic:blipFill>
@@ -16062,12 +16062,12 @@
                 <wp:inline distB="0" distT="0" distL="0" distR="0">
                   <wp:extent cx="5749290" cy="2360295"/>
                   <wp:effectExtent b="0" l="0" r="0" t="0"/>
-                  <wp:docPr id="27" name="image17.png"/>
+                  <wp:docPr id="27" name="image16.png"/>
                   <a:graphic>
                     <a:graphicData uri="http://schemas.openxmlformats.org/drawingml/2006/picture">
                       <pic:pic>
                         <pic:nvPicPr>
-                          <pic:cNvPr id="0" name="image17.png"/>
+                          <pic:cNvPr id="0" name="image16.png"/>
                           <pic:cNvPicPr preferRelativeResize="0"/>
                         </pic:nvPicPr>
                         <pic:blipFill>
@@ -16230,12 +16230,12 @@
           <wp:inline distB="0" distT="0" distL="0" distR="0">
             <wp:extent cx="5834221" cy="2641137"/>
             <wp:effectExtent b="0" l="0" r="0" t="0"/>
-            <wp:docPr id="26" name="image25.png"/>
+            <wp:docPr id="26" name="image14.png"/>
             <a:graphic>
               <a:graphicData uri="http://schemas.openxmlformats.org/drawingml/2006/picture">
                 <pic:pic>
                   <pic:nvPicPr>
-                    <pic:cNvPr id="0" name="image25.png"/>
+                    <pic:cNvPr id="0" name="image14.png"/>
                     <pic:cNvPicPr preferRelativeResize="0"/>
                   </pic:nvPicPr>
                   <pic:blipFill>
@@ -19778,12 +19778,12 @@
                 <wp:extent cx="6416040" cy="269875"/>
                 <wp:effectExtent b="0" l="0" r="0" t="0"/>
                 <wp:wrapSquare wrapText="bothSides" distB="0" distT="0" distL="114300" distR="114300"/>
-                <wp:docPr id="9" name="image34.png"/>
+                <wp:docPr id="9" name="image35.png"/>
                 <a:graphic>
                   <a:graphicData uri="http://schemas.openxmlformats.org/drawingml/2006/picture">
                     <pic:pic>
                       <pic:nvPicPr>
-                        <pic:cNvPr id="0" name="image34.png"/>
+                        <pic:cNvPr id="0" name="image35.png"/>
                         <pic:cNvPicPr preferRelativeResize="0"/>
                       </pic:nvPicPr>
                       <pic:blipFill>
@@ -20215,12 +20215,12 @@
                 <wp:extent cx="6369685" cy="249555"/>
                 <wp:effectExtent b="0" l="0" r="0" t="0"/>
                 <wp:wrapSquare wrapText="bothSides" distB="0" distT="0" distL="114300" distR="114300"/>
-                <wp:docPr id="10" name="image35.png"/>
+                <wp:docPr id="10" name="image36.png"/>
                 <a:graphic>
                   <a:graphicData uri="http://schemas.openxmlformats.org/drawingml/2006/picture">
                     <pic:pic>
                       <pic:nvPicPr>
-                        <pic:cNvPr id="0" name="image35.png"/>
+                        <pic:cNvPr id="0" name="image36.png"/>
                         <pic:cNvPicPr preferRelativeResize="0"/>
                       </pic:nvPicPr>
                       <pic:blipFill>
@@ -20643,12 +20643,12 @@
                 <wp:extent cx="6383020" cy="242570"/>
                 <wp:effectExtent b="0" l="0" r="0" t="0"/>
                 <wp:wrapSquare wrapText="bothSides" distB="0" distT="0" distL="114300" distR="114300"/>
-                <wp:docPr id="1" name="image11.png"/>
+                <wp:docPr id="1" name="image25.png"/>
                 <a:graphic>
                   <a:graphicData uri="http://schemas.openxmlformats.org/drawingml/2006/picture">
                     <pic:pic>
                       <pic:nvPicPr>
-                        <pic:cNvPr id="0" name="image11.png"/>
+                        <pic:cNvPr id="0" name="image25.png"/>
                         <pic:cNvPicPr preferRelativeResize="0"/>
                       </pic:nvPicPr>
                       <pic:blipFill>
@@ -20951,12 +20951,12 @@
                 <wp:extent cx="6339840" cy="314325"/>
                 <wp:effectExtent b="0" l="0" r="0" t="0"/>
                 <wp:wrapSquare wrapText="bothSides" distB="0" distT="0" distL="114300" distR="114300"/>
-                <wp:docPr id="3" name="image23.png"/>
+                <wp:docPr id="3" name="image27.png"/>
                 <a:graphic>
                   <a:graphicData uri="http://schemas.openxmlformats.org/drawingml/2006/picture">
                     <pic:pic>
                       <pic:nvPicPr>
-                        <pic:cNvPr id="0" name="image23.png"/>
+                        <pic:cNvPr id="0" name="image27.png"/>
                         <pic:cNvPicPr preferRelativeResize="0"/>
                       </pic:nvPicPr>
                       <pic:blipFill>
@@ -21470,12 +21470,12 @@
                 <wp:extent cx="6339840" cy="304800"/>
                 <wp:effectExtent b="0" l="0" r="0" t="0"/>
                 <wp:wrapSquare wrapText="bothSides" distB="0" distT="0" distL="114300" distR="114300"/>
-                <wp:docPr id="8" name="image33.png"/>
+                <wp:docPr id="8" name="image34.png"/>
                 <a:graphic>
                   <a:graphicData uri="http://schemas.openxmlformats.org/drawingml/2006/picture">
                     <pic:pic>
                       <pic:nvPicPr>
-                        <pic:cNvPr id="0" name="image33.png"/>
+                        <pic:cNvPr id="0" name="image34.png"/>
                         <pic:cNvPicPr preferRelativeResize="0"/>
                       </pic:nvPicPr>
                       <pic:blipFill>
@@ -21848,12 +21848,12 @@
                 <wp:extent cx="6339840" cy="304800"/>
                 <wp:effectExtent b="0" l="0" r="0" t="0"/>
                 <wp:wrapSquare wrapText="bothSides" distB="0" distT="0" distL="114300" distR="114300"/>
-                <wp:docPr id="6" name="image31.png"/>
+                <wp:docPr id="6" name="image32.png"/>
                 <a:graphic>
                   <a:graphicData uri="http://schemas.openxmlformats.org/drawingml/2006/picture">
                     <pic:pic>
                       <pic:nvPicPr>
-                        <pic:cNvPr id="0" name="image31.png"/>
+                        <pic:cNvPr id="0" name="image32.png"/>
                         <pic:cNvPicPr preferRelativeResize="0"/>
                       </pic:nvPicPr>
                       <pic:blipFill>
@@ -22189,12 +22189,12 @@
           <wp:inline distB="0" distT="0" distL="0" distR="0">
             <wp:extent cx="6103346" cy="4091829"/>
             <wp:effectExtent b="0" l="0" r="0" t="0"/>
-            <wp:docPr id="30" name="image21.png"/>
+            <wp:docPr id="30" name="image22.png"/>
             <a:graphic>
               <a:graphicData uri="http://schemas.openxmlformats.org/drawingml/2006/picture">
                 <pic:pic>
                   <pic:nvPicPr>
-                    <pic:cNvPr id="0" name="image21.png"/>
+                    <pic:cNvPr id="0" name="image22.png"/>
                     <pic:cNvPicPr preferRelativeResize="0"/>
                   </pic:nvPicPr>
                   <pic:blipFill>
@@ -22260,12 +22260,12 @@
           <wp:inline distB="0" distT="0" distL="0" distR="0">
             <wp:extent cx="6102109" cy="3721816"/>
             <wp:effectExtent b="0" l="0" r="0" t="0"/>
-            <wp:docPr id="28" name="image12.png"/>
+            <wp:docPr id="28" name="image18.png"/>
             <a:graphic>
               <a:graphicData uri="http://schemas.openxmlformats.org/drawingml/2006/picture">
                 <pic:pic>
                   <pic:nvPicPr>
-                    <pic:cNvPr id="0" name="image12.png"/>
+                    <pic:cNvPr id="0" name="image18.png"/>
                     <pic:cNvPicPr preferRelativeResize="0"/>
                   </pic:nvPicPr>
                   <pic:blipFill>
@@ -22376,12 +22376,12 @@
           <wp:inline distB="0" distT="0" distL="0" distR="0">
             <wp:extent cx="6147443" cy="4178839"/>
             <wp:effectExtent b="0" l="0" r="0" t="0"/>
-            <wp:docPr id="29" name="image16.png"/>
+            <wp:docPr id="29" name="image15.png"/>
             <a:graphic>
               <a:graphicData uri="http://schemas.openxmlformats.org/drawingml/2006/picture">
                 <pic:pic>
                   <pic:nvPicPr>
-                    <pic:cNvPr id="0" name="image16.png"/>
+                    <pic:cNvPr id="0" name="image15.png"/>
                     <pic:cNvPicPr preferRelativeResize="0"/>
                   </pic:nvPicPr>
                   <pic:blipFill>
@@ -22431,12 +22431,12 @@
           <wp:inline distB="0" distT="0" distL="0" distR="0">
             <wp:extent cx="6128491" cy="1532123"/>
             <wp:effectExtent b="0" l="0" r="0" t="0"/>
-            <wp:docPr id="31" name="image18.png"/>
+            <wp:docPr id="31" name="image17.png"/>
             <a:graphic>
               <a:graphicData uri="http://schemas.openxmlformats.org/drawingml/2006/picture">
                 <pic:pic>
                   <pic:nvPicPr>
-                    <pic:cNvPr id="0" name="image18.png"/>
+                    <pic:cNvPr id="0" name="image17.png"/>
                     <pic:cNvPicPr preferRelativeResize="0"/>
                   </pic:nvPicPr>
                   <pic:blipFill>
@@ -22687,12 +22687,12 @@
           <wp:inline distB="0" distT="0" distL="0" distR="0">
             <wp:extent cx="5916562" cy="4144443"/>
             <wp:effectExtent b="0" l="0" r="0" t="0"/>
-            <wp:docPr id="32" name="image20.png"/>
+            <wp:docPr id="32" name="image28.png"/>
             <a:graphic>
               <a:graphicData uri="http://schemas.openxmlformats.org/drawingml/2006/picture">
                 <pic:pic>
                   <pic:nvPicPr>
-                    <pic:cNvPr id="0" name="image20.png"/>
+                    <pic:cNvPr id="0" name="image28.png"/>
                     <pic:cNvPicPr preferRelativeResize="0"/>
                   </pic:nvPicPr>
                   <pic:blipFill>
@@ -22918,12 +22918,12 @@
           <wp:inline distB="0" distT="0" distL="0" distR="0">
             <wp:extent cx="6169132" cy="2635254"/>
             <wp:effectExtent b="0" l="0" r="0" t="0"/>
-            <wp:docPr id="33" name="image19.png"/>
+            <wp:docPr id="33" name="image24.png"/>
             <a:graphic>
               <a:graphicData uri="http://schemas.openxmlformats.org/drawingml/2006/picture">
                 <pic:pic>
                   <pic:nvPicPr>
-                    <pic:cNvPr id="0" name="image19.png"/>
+                    <pic:cNvPr id="0" name="image24.png"/>
                     <pic:cNvPicPr preferRelativeResize="0"/>
                   </pic:nvPicPr>
                   <pic:blipFill>
@@ -23156,12 +23156,12 @@
           <wp:inline distB="0" distT="0" distL="0" distR="0">
             <wp:extent cx="6169132" cy="2635254"/>
             <wp:effectExtent b="0" l="0" r="0" t="0"/>
-            <wp:docPr id="34" name="image19.png"/>
+            <wp:docPr id="34" name="image24.png"/>
             <a:graphic>
               <a:graphicData uri="http://schemas.openxmlformats.org/drawingml/2006/picture">
                 <pic:pic>
                   <pic:nvPicPr>
-                    <pic:cNvPr id="0" name="image19.png"/>
+                    <pic:cNvPr id="0" name="image24.png"/>
                     <pic:cNvPicPr preferRelativeResize="0"/>
                   </pic:nvPicPr>
                   <pic:blipFill>
@@ -23402,12 +23402,12 @@
           <wp:inline distB="0" distT="0" distL="0" distR="0">
             <wp:extent cx="5821425" cy="4027888"/>
             <wp:effectExtent b="0" l="0" r="0" t="0"/>
-            <wp:docPr id="35" name="image28.png"/>
+            <wp:docPr id="35" name="image21.png"/>
             <a:graphic>
               <a:graphicData uri="http://schemas.openxmlformats.org/drawingml/2006/picture">
                 <pic:pic>
                   <pic:nvPicPr>
-                    <pic:cNvPr id="0" name="image28.png"/>
+                    <pic:cNvPr id="0" name="image21.png"/>
                     <pic:cNvPicPr preferRelativeResize="0"/>
                   </pic:nvPicPr>
                   <pic:blipFill>
@@ -29578,12 +29578,12 @@
                 <wp:inline distB="0" distT="0" distL="0" distR="0">
                   <wp:extent cx="6591300" cy="2286000"/>
                   <wp:effectExtent b="0" l="0" r="0" t="0"/>
-                  <wp:docPr id="36" name="image29.png"/>
+                  <wp:docPr id="36" name="image19.png"/>
                   <a:graphic>
                     <a:graphicData uri="http://schemas.openxmlformats.org/drawingml/2006/picture">
                       <pic:pic>
                         <pic:nvPicPr>
-                          <pic:cNvPr id="0" name="image29.png"/>
+                          <pic:cNvPr id="0" name="image19.png"/>
                           <pic:cNvPicPr preferRelativeResize="0"/>
                         </pic:nvPicPr>
                         <pic:blipFill>
@@ -29632,12 +29632,12 @@
                 <wp:inline distB="0" distT="0" distL="0" distR="0">
                   <wp:extent cx="6591300" cy="2475230"/>
                   <wp:effectExtent b="0" l="0" r="0" t="0"/>
-                  <wp:docPr id="37" name="image36.png"/>
+                  <wp:docPr id="37" name="image37.png"/>
                   <a:graphic>
                     <a:graphicData uri="http://schemas.openxmlformats.org/drawingml/2006/picture">
                       <pic:pic>
                         <pic:nvPicPr>
-                          <pic:cNvPr id="0" name="image36.png"/>
+                          <pic:cNvPr id="0" name="image37.png"/>
                           <pic:cNvPicPr preferRelativeResize="0"/>
                         </pic:nvPicPr>
                         <pic:blipFill>
@@ -29686,12 +29686,12 @@
                 <wp:inline distB="0" distT="0" distL="0" distR="0">
                   <wp:extent cx="6591300" cy="2106930"/>
                   <wp:effectExtent b="0" l="0" r="0" t="0"/>
-                  <wp:docPr id="38" name="image37.png"/>
+                  <wp:docPr id="38" name="image29.png"/>
                   <a:graphic>
                     <a:graphicData uri="http://schemas.openxmlformats.org/drawingml/2006/picture">
                       <pic:pic>
                         <pic:nvPicPr>
-                          <pic:cNvPr id="0" name="image37.png"/>
+                          <pic:cNvPr id="0" name="image29.png"/>
                           <pic:cNvPicPr preferRelativeResize="0"/>
                         </pic:nvPicPr>
                         <pic:blipFill>
@@ -29740,12 +29740,12 @@
                 <wp:inline distB="0" distT="0" distL="0" distR="0">
                   <wp:extent cx="6591300" cy="2350135"/>
                   <wp:effectExtent b="0" l="0" r="0" t="0"/>
-                  <wp:docPr id="15" name="image6.png"/>
+                  <wp:docPr id="15" name="image4.png"/>
                   <a:graphic>
                     <a:graphicData uri="http://schemas.openxmlformats.org/drawingml/2006/picture">
                       <pic:pic>
                         <pic:nvPicPr>
-                          <pic:cNvPr id="0" name="image6.png"/>
+                          <pic:cNvPr id="0" name="image4.png"/>
                           <pic:cNvPicPr preferRelativeResize="0"/>
                         </pic:nvPicPr>
                         <pic:blipFill>
@@ -31140,12 +31140,12 @@
                 <wp:inline distB="0" distT="0" distL="0" distR="0">
                   <wp:extent cx="6506340" cy="1640046"/>
                   <wp:effectExtent b="0" l="0" r="0" t="0"/>
-                  <wp:docPr descr="C:\Users\Innovadel Tech\Desktop\yotpo screenshots\yotpo_conf_object.png" id="16" name="image7.png"/>
+                  <wp:docPr descr="C:\Users\Innovadel Tech\Desktop\yotpo screenshots\yotpo_conf_object.png" id="16" name="image1.png"/>
                   <a:graphic>
                     <a:graphicData uri="http://schemas.openxmlformats.org/drawingml/2006/picture">
                       <pic:pic>
                         <pic:nvPicPr>
-                          <pic:cNvPr descr="C:\Users\Innovadel Tech\Desktop\yotpo screenshots\yotpo_conf_object.png" id="0" name="image7.png"/>
+                          <pic:cNvPr descr="C:\Users\Innovadel Tech\Desktop\yotpo screenshots\yotpo_conf_object.png" id="0" name="image1.png"/>
                           <pic:cNvPicPr preferRelativeResize="0"/>
                         </pic:nvPicPr>
                         <pic:blipFill>
@@ -31181,12 +31181,12 @@
                 <wp:inline distB="0" distT="0" distL="0" distR="0">
                   <wp:extent cx="6591300" cy="1901190"/>
                   <wp:effectExtent b="0" l="0" r="0" t="0"/>
-                  <wp:docPr id="17" name="image30.png"/>
+                  <wp:docPr id="17" name="image20.png"/>
                   <a:graphic>
                     <a:graphicData uri="http://schemas.openxmlformats.org/drawingml/2006/picture">
                       <pic:pic>
                         <pic:nvPicPr>
-                          <pic:cNvPr id="0" name="image30.png"/>
+                          <pic:cNvPr id="0" name="image20.png"/>
                           <pic:cNvPicPr preferRelativeResize="0"/>
                         </pic:nvPicPr>
                         <pic:blipFill>
@@ -31289,12 +31289,12 @@
                       <wp:extent cx="1028700" cy="173990"/>
                       <wp:effectExtent b="0" l="0" r="0" t="0"/>
                       <wp:wrapNone/>
-                      <wp:docPr id="4" name="image24.png"/>
+                      <wp:docPr id="4" name="image30.png"/>
                       <a:graphic>
                         <a:graphicData uri="http://schemas.openxmlformats.org/drawingml/2006/picture">
                           <pic:pic>
                             <pic:nvPicPr>
-                              <pic:cNvPr id="0" name="image24.png"/>
+                              <pic:cNvPr id="0" name="image30.png"/>
                               <pic:cNvPicPr preferRelativeResize="0"/>
                             </pic:nvPicPr>
                             <pic:blipFill>
@@ -31394,12 +31394,12 @@
                       <wp:extent cx="327025" cy="173990"/>
                       <wp:effectExtent b="0" l="0" r="0" t="0"/>
                       <wp:wrapNone/>
-                      <wp:docPr id="2" name="image22.png"/>
+                      <wp:docPr id="2" name="image26.png"/>
                       <a:graphic>
                         <a:graphicData uri="http://schemas.openxmlformats.org/drawingml/2006/picture">
                           <pic:pic>
                             <pic:nvPicPr>
-                              <pic:cNvPr id="0" name="image22.png"/>
+                              <pic:cNvPr id="0" name="image26.png"/>
                               <pic:cNvPicPr preferRelativeResize="0"/>
                             </pic:nvPicPr>
                             <pic:blipFill>
@@ -32643,12 +32643,12 @@
                 <wp:inline distB="0" distT="0" distL="0" distR="0">
                   <wp:extent cx="6393180" cy="1651000"/>
                   <wp:effectExtent b="0" l="0" r="0" t="0"/>
-                  <wp:docPr descr="C:\Users\Innovadel Tech\Desktop\yotpo screenshots\yotpo_conf_attributes.png" id="18" name="image4.png"/>
+                  <wp:docPr descr="C:\Users\Innovadel Tech\Desktop\yotpo screenshots\yotpo_conf_attributes.png" id="18" name="image9.png"/>
                   <a:graphic>
                     <a:graphicData uri="http://schemas.openxmlformats.org/drawingml/2006/picture">
                       <pic:pic>
                         <pic:nvPicPr>
-                          <pic:cNvPr descr="C:\Users\Innovadel Tech\Desktop\yotpo screenshots\yotpo_conf_attributes.png" id="0" name="image4.png"/>
+                          <pic:cNvPr descr="C:\Users\Innovadel Tech\Desktop\yotpo screenshots\yotpo_conf_attributes.png" id="0" name="image9.png"/>
                           <pic:cNvPicPr preferRelativeResize="0"/>
                         </pic:nvPicPr>
                         <pic:blipFill>
@@ -32751,12 +32751,12 @@
                       <wp:extent cx="904815" cy="163422"/>
                       <wp:effectExtent b="0" l="0" r="0" t="0"/>
                       <wp:wrapNone/>
-                      <wp:docPr id="7" name="image32.png"/>
+                      <wp:docPr id="7" name="image33.png"/>
                       <a:graphic>
                         <a:graphicData uri="http://schemas.openxmlformats.org/drawingml/2006/picture">
                           <pic:pic>
                             <pic:nvPicPr>
-                              <pic:cNvPr id="0" name="image32.png"/>
+                              <pic:cNvPr id="0" name="image33.png"/>
                               <pic:cNvPicPr preferRelativeResize="0"/>
                             </pic:nvPicPr>
                             <pic:blipFill>
@@ -32856,12 +32856,12 @@
                       <wp:extent cx="270510" cy="171450"/>
                       <wp:effectExtent b="0" l="0" r="0" t="0"/>
                       <wp:wrapNone/>
-                      <wp:docPr id="5" name="image26.png"/>
+                      <wp:docPr id="5" name="image31.png"/>
                       <a:graphic>
                         <a:graphicData uri="http://schemas.openxmlformats.org/drawingml/2006/picture">
                           <pic:pic>
                             <pic:nvPicPr>
-                              <pic:cNvPr id="0" name="image26.png"/>
+                              <pic:cNvPr id="0" name="image31.png"/>
                               <pic:cNvPicPr preferRelativeResize="0"/>
                             </pic:nvPicPr>
                             <pic:blipFill>
@@ -32905,12 +32905,12 @@
                 <wp:inline distB="0" distT="0" distL="0" distR="0">
                   <wp:extent cx="6370320" cy="1689100"/>
                   <wp:effectExtent b="0" l="0" r="0" t="0"/>
-                  <wp:docPr descr="C:\Users\Innovadel Tech\Desktop\yotpo screenshots\yotpo_job_confg_attributes.png" id="19" name="image5.png"/>
+                  <wp:docPr descr="C:\Users\Innovadel Tech\Desktop\yotpo screenshots\yotpo_job_confg_attributes.png" id="19" name="image6.png"/>
                   <a:graphic>
                     <a:graphicData uri="http://schemas.openxmlformats.org/drawingml/2006/picture">
                       <pic:pic>
                         <pic:nvPicPr>
-                          <pic:cNvPr descr="C:\Users\Innovadel Tech\Desktop\yotpo screenshots\yotpo_job_confg_attributes.png" id="0" name="image5.png"/>
+                          <pic:cNvPr descr="C:\Users\Innovadel Tech\Desktop\yotpo screenshots\yotpo_job_confg_attributes.png" id="0" name="image6.png"/>
                           <pic:cNvPicPr preferRelativeResize="0"/>
                         </pic:nvPicPr>
                         <pic:blipFill>
@@ -32967,12 +32967,12 @@
                 <wp:inline distB="0" distT="0" distL="0" distR="0">
                   <wp:extent cx="6591300" cy="4683125"/>
                   <wp:effectExtent b="0" l="0" r="0" t="0"/>
-                  <wp:docPr descr="Graphical user interface, text, application, email&#10;&#10;Description automatically generated" id="20" name="image9.png"/>
+                  <wp:docPr descr="Graphical user interface, text, application, email&#10;&#10;Description automatically generated" id="20" name="image7.png"/>
                   <a:graphic>
                     <a:graphicData uri="http://schemas.openxmlformats.org/drawingml/2006/picture">
                       <pic:pic>
                         <pic:nvPicPr>
-                          <pic:cNvPr descr="Graphical user interface, text, application, email&#10;&#10;Description automatically generated" id="0" name="image9.png"/>
+                          <pic:cNvPr descr="Graphical user interface, text, application, email&#10;&#10;Description automatically generated" id="0" name="image7.png"/>
                           <pic:cNvPicPr preferRelativeResize="0"/>
                         </pic:nvPicPr>
                         <pic:blipFill>
@@ -33699,12 +33699,12 @@
             <wp:extent cx="6339840" cy="6350"/>
             <wp:effectExtent b="0" l="0" r="0" t="0"/>
             <wp:wrapNone/>
-            <wp:docPr id="13" name="image3.jpg"/>
+            <wp:docPr id="13" name="image5.jpg"/>
             <a:graphic>
               <a:graphicData uri="http://schemas.openxmlformats.org/drawingml/2006/picture">
                 <pic:pic>
                   <pic:nvPicPr>
-                    <pic:cNvPr id="0" name="image3.jpg"/>
+                    <pic:cNvPr id="0" name="image5.jpg"/>
                     <pic:cNvPicPr preferRelativeResize="0"/>
                   </pic:nvPicPr>
                   <pic:blipFill>
@@ -37779,6 +37779,131 @@
           </w:p>
         </w:tc>
       </w:tr>
+      <w:tr>
+        <w:trPr>
+          <w:cantSplit w:val="0"/>
+          <w:tblHeader w:val="0"/>
+        </w:trPr>
+        <w:tc>
+          <w:tcPr>
+            <w:tcBorders>
+              <w:top w:color="000000" w:space="0" w:sz="4" w:val="single"/>
+              <w:left w:color="000000" w:space="0" w:sz="4" w:val="single"/>
+              <w:bottom w:color="000000" w:space="0" w:sz="4" w:val="single"/>
+            </w:tcBorders>
+            <w:shd w:fill="auto" w:val="clear"/>
+          </w:tcPr>
+          <w:p>
+            <w:pPr>
+              <w:keepNext w:val="0"/>
+              <w:keepLines w:val="0"/>
+              <w:pageBreakBefore w:val="0"/>
+              <w:widowControl w:val="1"/>
+              <w:pBdr>
+                <w:top w:space="0" w:sz="0" w:val="nil"/>
+                <w:left w:space="0" w:sz="0" w:val="nil"/>
+                <w:bottom w:space="0" w:sz="0" w:val="nil"/>
+                <w:right w:space="0" w:sz="0" w:val="nil"/>
+                <w:between w:space="0" w:sz="0" w:val="nil"/>
+              </w:pBdr>
+              <w:shd w:fill="auto" w:val="clear"/>
+              <w:spacing w:after="120" w:before="0" w:line="288" w:lineRule="auto"/>
+              <w:ind w:left="0" w:right="0" w:firstLine="0"/>
+              <w:jc w:val="left"/>
+              <w:rPr>
+                <w:rFonts w:ascii="Cambria" w:cs="Cambria" w:eastAsia="Cambria" w:hAnsi="Cambria"/>
+                <w:b w:val="1"/>
+              </w:rPr>
+            </w:pPr>
+            <w:r>
+              <w:rPr>
+                <w:rFonts w:ascii="Cambria" w:cs="Cambria" w:eastAsia="Cambria" w:hAnsi="Cambria"/>
+                <w:b w:val="1"/>
+                <w:rtl w:val="0"/>
+              </w:rPr>
+              <w:t xml:space="preserve">21.6.0</w:t>
+            </w:r>
+          </w:p>
+        </w:tc>
+        <w:tc>
+          <w:tcPr>
+            <w:tcBorders>
+              <w:top w:color="000000" w:space="0" w:sz="4" w:val="single"/>
+              <w:left w:color="000000" w:space="0" w:sz="4" w:val="single"/>
+              <w:bottom w:color="000000" w:space="0" w:sz="4" w:val="single"/>
+            </w:tcBorders>
+            <w:shd w:fill="auto" w:val="clear"/>
+          </w:tcPr>
+          <w:p>
+            <w:pPr>
+              <w:keepNext w:val="0"/>
+              <w:keepLines w:val="0"/>
+              <w:pageBreakBefore w:val="0"/>
+              <w:widowControl w:val="1"/>
+              <w:pBdr>
+                <w:top w:space="0" w:sz="0" w:val="nil"/>
+                <w:left w:space="0" w:sz="0" w:val="nil"/>
+                <w:bottom w:space="0" w:sz="0" w:val="nil"/>
+                <w:right w:space="0" w:sz="0" w:val="nil"/>
+                <w:between w:space="0" w:sz="0" w:val="nil"/>
+              </w:pBdr>
+              <w:shd w:fill="auto" w:val="clear"/>
+              <w:spacing w:after="120" w:before="0" w:line="288" w:lineRule="auto"/>
+              <w:ind w:left="0" w:right="0" w:firstLine="0"/>
+              <w:jc w:val="left"/>
+              <w:rPr>
+                <w:rFonts w:ascii="Cambria" w:cs="Cambria" w:eastAsia="Cambria" w:hAnsi="Cambria"/>
+              </w:rPr>
+            </w:pPr>
+            <w:r>
+              <w:rPr>
+                <w:rFonts w:ascii="Cambria" w:cs="Cambria" w:eastAsia="Cambria" w:hAnsi="Cambria"/>
+                <w:rtl w:val="0"/>
+              </w:rPr>
+              <w:t xml:space="preserve">07/08/24</w:t>
+            </w:r>
+          </w:p>
+        </w:tc>
+        <w:tc>
+          <w:tcPr>
+            <w:tcBorders>
+              <w:top w:color="000000" w:space="0" w:sz="4" w:val="single"/>
+              <w:left w:color="000000" w:space="0" w:sz="4" w:val="single"/>
+              <w:bottom w:color="000000" w:space="0" w:sz="4" w:val="single"/>
+              <w:right w:color="000000" w:space="0" w:sz="4" w:val="single"/>
+            </w:tcBorders>
+            <w:shd w:fill="auto" w:val="clear"/>
+          </w:tcPr>
+          <w:p>
+            <w:pPr>
+              <w:keepNext w:val="0"/>
+              <w:keepLines w:val="0"/>
+              <w:pageBreakBefore w:val="0"/>
+              <w:widowControl w:val="1"/>
+              <w:pBdr>
+                <w:top w:space="0" w:sz="0" w:val="nil"/>
+                <w:left w:space="0" w:sz="0" w:val="nil"/>
+                <w:bottom w:space="0" w:sz="0" w:val="nil"/>
+                <w:right w:space="0" w:sz="0" w:val="nil"/>
+                <w:between w:space="0" w:sz="0" w:val="nil"/>
+              </w:pBdr>
+              <w:shd w:fill="auto" w:val="clear"/>
+              <w:spacing w:after="120" w:before="0" w:line="288" w:lineRule="auto"/>
+              <w:ind w:left="360" w:right="0" w:firstLine="0"/>
+              <w:rPr>
+                <w:rFonts w:ascii="Cambria" w:cs="Cambria" w:eastAsia="Cambria" w:hAnsi="Cambria"/>
+              </w:rPr>
+            </w:pPr>
+            <w:r>
+              <w:rPr>
+                <w:rFonts w:ascii="Cambria" w:cs="Cambria" w:eastAsia="Cambria" w:hAnsi="Cambria"/>
+                <w:rtl w:val="0"/>
+              </w:rPr>
+              <w:t xml:space="preserve">Harden the order export against bad data. Remove orders that Yotpo API indicates include bad data and retry the export instead of immediately failing.</w:t>
+            </w:r>
+          </w:p>
+        </w:tc>
+      </w:tr>
     </w:tbl>
     <w:p>
       <w:pPr>
@@ -37918,12 +38043,12 @@
             <wp:extent cx="6559550" cy="6350"/>
             <wp:effectExtent b="0" l="0" r="0" t="0"/>
             <wp:wrapNone/>
-            <wp:docPr id="11" name="image2.jpg"/>
+            <wp:docPr id="11" name="image3.jpg"/>
             <a:graphic>
               <a:graphicData uri="http://schemas.openxmlformats.org/drawingml/2006/picture">
                 <pic:pic>
                   <pic:nvPicPr>
-                    <pic:cNvPr id="0" name="image2.jpg"/>
+                    <pic:cNvPr id="0" name="image3.jpg"/>
                     <pic:cNvPicPr preferRelativeResize="0"/>
                   </pic:nvPicPr>
                   <pic:blipFill>
@@ -37981,7 +38106,7 @@
 </file>
 
 <file path=word/numbering.xml><?xml version="1.0" encoding="utf-8"?>
-<w:numbering xmlns:mc="http://schemas.openxmlformats.org/markup-compatibility/2006" xmlns:o="urn:schemas-microsoft-com:office:office" xmlns:r="http://schemas.openxmlformats.org/officeDocument/2006/relationships" xmlns:m="http://schemas.openxmlformats.org/officeDocument/2006/math" xmlns:v="urn:schemas-microsoft-com:vml" xmlns:wp="http://schemas.openxmlformats.org/drawingml/2006/wordprocessingDrawing" xmlns:w10="urn:schemas-microsoft-com:office:word" xmlns:w="http://schemas.openxmlformats.org/wordprocessingml/2006/main" xmlns:wne="http://schemas.microsoft.com/office/word/2006/wordml" xmlns:sl="http://schemas.openxmlformats.org/schemaLibrary/2006/main" xmlns:a="http://schemas.openxmlformats.org/drawingml/2006/main" xmlns:pic="http://schemas.openxmlformats.org/drawingml/2006/picture" xmlns:c="http://schemas.openxmlformats.org/drawingml/2006/chart" xmlns:lc="http://schemas.openxmlformats.org/drawingml/2006/lockedCanvas" xmlns:dgm="http://schemas.openxmlformats.org/drawingml/2006/diagram" xmlns:wps="http://schemas.microsoft.com/office/word/2010/wordprocessingShape" xmlns:wpg="http://schemas.microsoft.com/office/word/2010/wordprocessingGroup" xmlns:w14="http://schemas.microsoft.com/office/word/2010/wordml" xmlns:w15="http://schemas.microsoft.com/office/word/2012/wordml">
+<w:numbering xmlns:mc="http://schemas.openxmlformats.org/markup-compatibility/2006" xmlns:o="urn:schemas-microsoft-com:office:office" xmlns:r="http://schemas.openxmlformats.org/officeDocument/2006/relationships" xmlns:m="http://schemas.openxmlformats.org/officeDocument/2006/math" xmlns:v="urn:schemas-microsoft-com:vml" xmlns:wp="http://schemas.openxmlformats.org/drawingml/2006/wordprocessingDrawing" xmlns:w10="urn:schemas-microsoft-com:office:word" xmlns:w="http://schemas.openxmlformats.org/wordprocessingml/2006/main" xmlns:wne="http://schemas.microsoft.com/office/word/2006/wordml" xmlns:sl="http://schemas.openxmlformats.org/schemaLibrary/2006/main" xmlns:a="http://schemas.openxmlformats.org/drawingml/2006/main" xmlns:pic="http://schemas.openxmlformats.org/drawingml/2006/picture" xmlns:c="http://schemas.openxmlformats.org/drawingml/2006/chart" xmlns:lc="http://schemas.openxmlformats.org/drawingml/2006/lockedCanvas" xmlns:dgm="http://schemas.openxmlformats.org/drawingml/2006/diagram" xmlns:wps="http://schemas.microsoft.com/office/word/2010/wordprocessingShape" xmlns:wpg="http://schemas.microsoft.com/office/word/2010/wordprocessingGroup" xmlns:w14="http://schemas.microsoft.com/office/word/2010/wordml" xmlns:w15="http://schemas.microsoft.com/office/word/2012/wordml" xmlns:w16="http://schemas.microsoft.com/office/word/2018/wordml" xmlns:w16cex="http://schemas.microsoft.com/office/word/2018/wordml/cex" xmlns:w16cid="http://schemas.microsoft.com/office/word/2016/wordml/cid" xmlns:cr="http://schemas.microsoft.com/office/comments/2020/reactions">
   <w:abstractNum w:abstractNumId="1">
     <w:lvl w:ilvl="0">
       <w:start w:val="1"/>
@@ -39285,7 +39410,7 @@
 </file>
 
 <file path=word/styles.xml><?xml version="1.0" encoding="utf-8"?>
-<w:styles xmlns:mc="http://schemas.openxmlformats.org/markup-compatibility/2006" xmlns:o="urn:schemas-microsoft-com:office:office" xmlns:r="http://schemas.openxmlformats.org/officeDocument/2006/relationships" xmlns:m="http://schemas.openxmlformats.org/officeDocument/2006/math" xmlns:v="urn:schemas-microsoft-com:vml" xmlns:wp="http://schemas.openxmlformats.org/drawingml/2006/wordprocessingDrawing" xmlns:w10="urn:schemas-microsoft-com:office:word" xmlns:w="http://schemas.openxmlformats.org/wordprocessingml/2006/main" xmlns:wne="http://schemas.microsoft.com/office/word/2006/wordml" xmlns:sl="http://schemas.openxmlformats.org/schemaLibrary/2006/main" xmlns:a="http://schemas.openxmlformats.org/drawingml/2006/main" xmlns:pic="http://schemas.openxmlformats.org/drawingml/2006/picture" xmlns:c="http://schemas.openxmlformats.org/drawingml/2006/chart" xmlns:lc="http://schemas.openxmlformats.org/drawingml/2006/lockedCanvas" xmlns:dgm="http://schemas.openxmlformats.org/drawingml/2006/diagram" xmlns:wps="http://schemas.microsoft.com/office/word/2010/wordprocessingShape" xmlns:wpg="http://schemas.microsoft.com/office/word/2010/wordprocessingGroup" xmlns:w14="http://schemas.microsoft.com/office/word/2010/wordml" xmlns:w15="http://schemas.microsoft.com/office/word/2012/wordml">
+<w:styles xmlns:mc="http://schemas.openxmlformats.org/markup-compatibility/2006" xmlns:o="urn:schemas-microsoft-com:office:office" xmlns:r="http://schemas.openxmlformats.org/officeDocument/2006/relationships" xmlns:m="http://schemas.openxmlformats.org/officeDocument/2006/math" xmlns:v="urn:schemas-microsoft-com:vml" xmlns:wp="http://schemas.openxmlformats.org/drawingml/2006/wordprocessingDrawing" xmlns:w10="urn:schemas-microsoft-com:office:word" xmlns:w="http://schemas.openxmlformats.org/wordprocessingml/2006/main" xmlns:wne="http://schemas.microsoft.com/office/word/2006/wordml" xmlns:sl="http://schemas.openxmlformats.org/schemaLibrary/2006/main" xmlns:a="http://schemas.openxmlformats.org/drawingml/2006/main" xmlns:pic="http://schemas.openxmlformats.org/drawingml/2006/picture" xmlns:c="http://schemas.openxmlformats.org/drawingml/2006/chart" xmlns:lc="http://schemas.openxmlformats.org/drawingml/2006/lockedCanvas" xmlns:dgm="http://schemas.openxmlformats.org/drawingml/2006/diagram" xmlns:wps="http://schemas.microsoft.com/office/word/2010/wordprocessingShape" xmlns:wpg="http://schemas.microsoft.com/office/word/2010/wordprocessingGroup" xmlns:w14="http://schemas.microsoft.com/office/word/2010/wordml" xmlns:w15="http://schemas.microsoft.com/office/word/2012/wordml" xmlns:w16="http://schemas.microsoft.com/office/word/2018/wordml" xmlns:w16cex="http://schemas.microsoft.com/office/word/2018/wordml/cex" xmlns:w16cid="http://schemas.microsoft.com/office/word/2016/wordml/cid" xmlns:cr="http://schemas.microsoft.com/office/comments/2020/reactions">
   <w:docDefaults>
     <w:rPrDefault>
       <w:rPr>

</xml_diff>